<commit_message>
Completed the first draft of the user document.
</commit_message>
<xml_diff>
--- a/Documents/UserGuide.docx
+++ b/Documents/UserGuide.docx
@@ -34,7 +34,7 @@
                     </pic:cNvPicPr>
                   </pic:nvPicPr>
                   <pic:blipFill>
-                    <a:blip r:embed="rId6">
+                    <a:blip r:embed="rId7">
                       <a:extLst>
                         <a:ext uri="{28A0092B-C50C-407E-A947-70E740481C1C}">
                           <a14:useLocalDpi xmlns:a14="http://schemas.microsoft.com/office/drawing/2010/main" val="0"/>
@@ -90,7 +90,7 @@
                     </pic:cNvPicPr>
                   </pic:nvPicPr>
                   <pic:blipFill>
-                    <a:blip r:embed="rId7">
+                    <a:blip r:embed="rId8">
                       <a:extLst>
                         <a:ext uri="{28A0092B-C50C-407E-A947-70E740481C1C}">
                           <a14:useLocalDpi xmlns:a14="http://schemas.microsoft.com/office/drawing/2010/main" val="0"/>
@@ -124,6 +124,7 @@
       <w:r>
         <w:t xml:space="preserve">                      </w:t>
       </w:r>
+      <w:proofErr w:type="gramStart"/>
       <w:r>
         <w:rPr>
           <w:rStyle w:val="apple-style-span"/>
@@ -132,7 +133,18 @@
           <w:sz w:val="30"/>
           <w:szCs w:val="30"/>
         </w:rPr>
-        <w:t>scrum project management tool</w:t>
+        <w:t>scrum</w:t>
+      </w:r>
+      <w:proofErr w:type="gramEnd"/>
+      <w:r>
+        <w:rPr>
+          <w:rStyle w:val="apple-style-span"/>
+          <w:rFonts w:ascii="Arial" w:hAnsi="Arial" w:cs="Arial"/>
+          <w:color w:val="999999"/>
+          <w:sz w:val="30"/>
+          <w:szCs w:val="30"/>
+        </w:rPr>
+        <w:t xml:space="preserve"> project management tool</w:t>
       </w:r>
     </w:p>
     <w:p>
@@ -243,11 +255,10 @@
           <w:sz w:val="20"/>
           <w:szCs w:val="20"/>
         </w:rPr>
-        <w:t>Author: Ernie Paschall</w:t>
-      </w:r>
-    </w:p>
-    <w:p>
-      <w:pPr>
+        <w:t xml:space="preserve">Author: Ernie </w:t>
+      </w:r>
+      <w:proofErr w:type="spellStart"/>
+      <w:r>
         <w:rPr>
           <w:rStyle w:val="apple-style-span"/>
           <w:rFonts w:ascii="Verdana" w:hAnsi="Verdana"/>
@@ -255,8 +266,12 @@
           <w:sz w:val="20"/>
           <w:szCs w:val="20"/>
         </w:rPr>
-      </w:pPr>
-      <w:r>
+        <w:t>Paschall</w:t>
+      </w:r>
+      <w:proofErr w:type="spellEnd"/>
+    </w:p>
+    <w:p>
+      <w:pPr>
         <w:rPr>
           <w:rStyle w:val="apple-style-span"/>
           <w:rFonts w:ascii="Verdana" w:hAnsi="Verdana"/>
@@ -264,6 +279,130 @@
           <w:sz w:val="20"/>
           <w:szCs w:val="20"/>
         </w:rPr>
+      </w:pPr>
+    </w:p>
+    <w:p>
+      <w:pPr>
+        <w:rPr>
+          <w:rStyle w:val="apple-style-span"/>
+          <w:rFonts w:ascii="Verdana" w:hAnsi="Verdana"/>
+          <w:color w:val="454545"/>
+          <w:sz w:val="20"/>
+          <w:szCs w:val="20"/>
+        </w:rPr>
+      </w:pPr>
+    </w:p>
+    <w:p>
+      <w:pPr>
+        <w:rPr>
+          <w:rStyle w:val="apple-style-span"/>
+          <w:rFonts w:ascii="Verdana" w:hAnsi="Verdana"/>
+          <w:color w:val="454545"/>
+          <w:sz w:val="20"/>
+          <w:szCs w:val="20"/>
+        </w:rPr>
+      </w:pPr>
+      <w:r>
+        <w:rPr>
+          <w:noProof/>
+        </w:rPr>
+        <w:drawing>
+          <wp:anchor distT="0" distB="0" distL="114300" distR="114300" simplePos="0" relativeHeight="251661312" behindDoc="0" locked="0" layoutInCell="1" allowOverlap="1">
+            <wp:simplePos x="1771650" y="3076575"/>
+            <wp:positionH relativeFrom="margin">
+              <wp:align>center</wp:align>
+            </wp:positionH>
+            <wp:positionV relativeFrom="margin">
+              <wp:align>center</wp:align>
+            </wp:positionV>
+            <wp:extent cx="5591175" cy="3856990"/>
+            <wp:effectExtent l="857250" t="0" r="714375" b="619760"/>
+            <wp:wrapSquare wrapText="bothSides"/>
+            <wp:docPr id="34" name="Picture 34"/>
+            <wp:cNvGraphicFramePr>
+              <a:graphicFrameLocks xmlns:a="http://schemas.openxmlformats.org/drawingml/2006/main" noChangeAspect="1"/>
+            </wp:cNvGraphicFramePr>
+            <a:graphic xmlns:a="http://schemas.openxmlformats.org/drawingml/2006/main">
+              <a:graphicData uri="http://schemas.openxmlformats.org/drawingml/2006/picture">
+                <pic:pic xmlns:pic="http://schemas.openxmlformats.org/drawingml/2006/picture">
+                  <pic:nvPicPr>
+                    <pic:cNvPr id="0" name=""/>
+                    <pic:cNvPicPr/>
+                  </pic:nvPicPr>
+                  <pic:blipFill rotWithShape="1">
+                    <a:blip r:embed="rId9">
+                      <a:extLst>
+                        <a:ext uri="{28A0092B-C50C-407E-A947-70E740481C1C}">
+                          <a14:useLocalDpi xmlns:a14="http://schemas.microsoft.com/office/drawing/2010/main" val="0"/>
+                        </a:ext>
+                      </a:extLst>
+                    </a:blip>
+                    <a:srcRect l="1445" t="13939" r="1766" b="1965"/>
+                    <a:stretch/>
+                  </pic:blipFill>
+                  <pic:spPr bwMode="auto">
+                    <a:xfrm>
+                      <a:off x="0" y="0"/>
+                      <a:ext cx="5591175" cy="3856990"/>
+                    </a:xfrm>
+                    <a:prstGeom prst="rect">
+                      <a:avLst/>
+                    </a:prstGeom>
+                    <a:ln w="34925">
+                      <a:solidFill>
+                        <a:srgbClr val="FFFFFF"/>
+                      </a:solidFill>
+                    </a:ln>
+                    <a:effectLst>
+                      <a:outerShdw blurRad="317500" dir="2700000" algn="ctr">
+                        <a:srgbClr val="000000">
+                          <a:alpha val="43000"/>
+                        </a:srgbClr>
+                      </a:outerShdw>
+                    </a:effectLst>
+                    <a:scene3d>
+                      <a:camera prst="perspectiveFront" fov="2700000">
+                        <a:rot lat="19086000" lon="19067999" rev="3108000"/>
+                      </a:camera>
+                      <a:lightRig rig="threePt" dir="t">
+                        <a:rot lat="0" lon="0" rev="0"/>
+                      </a:lightRig>
+                    </a:scene3d>
+                    <a:sp3d extrusionH="38100" prstMaterial="clear">
+                      <a:bevelT w="260350" h="50800" prst="softRound"/>
+                      <a:bevelB prst="softRound"/>
+                    </a:sp3d>
+                    <a:extLst>
+                      <a:ext uri="{53640926-AAD7-44D8-BBD7-CCE9431645EC}">
+                        <a14:shadowObscured xmlns:a14="http://schemas.microsoft.com/office/drawing/2010/main"/>
+                      </a:ext>
+                    </a:extLst>
+                  </pic:spPr>
+                </pic:pic>
+              </a:graphicData>
+            </a:graphic>
+          </wp:anchor>
+        </w:drawing>
+      </w:r>
+    </w:p>
+    <w:p>
+      <w:pPr>
+        <w:rPr>
+          <w:rStyle w:val="apple-style-span"/>
+          <w:rFonts w:ascii="Verdana" w:hAnsi="Verdana"/>
+          <w:color w:val="454545"/>
+          <w:sz w:val="20"/>
+          <w:szCs w:val="20"/>
+        </w:rPr>
+      </w:pPr>
+      <w:r>
+        <w:rPr>
+          <w:rStyle w:val="apple-style-span"/>
+          <w:rFonts w:ascii="Verdana" w:hAnsi="Verdana"/>
+          <w:color w:val="454545"/>
+          <w:sz w:val="20"/>
+          <w:szCs w:val="20"/>
+        </w:rPr>
         <w:br w:type="page"/>
       </w:r>
     </w:p>
@@ -271,9 +410,14 @@
       <w:pPr>
         <w:pStyle w:val="Title"/>
       </w:pPr>
+      <w:proofErr w:type="spellStart"/>
       <w:r>
         <w:lastRenderedPageBreak/>
-        <w:t xml:space="preserve">ScrumTime User Guide </w:t>
+        <w:t>ScrumTime</w:t>
+      </w:r>
+      <w:proofErr w:type="spellEnd"/>
+      <w:r>
+        <w:t xml:space="preserve"> User Guide </w:t>
       </w:r>
     </w:p>
     <w:p>
@@ -283,6 +427,15 @@
     </w:p>
     <w:sdt>
       <w:sdtPr>
+        <w:rPr>
+          <w:rFonts w:asciiTheme="minorHAnsi" w:eastAsiaTheme="minorHAnsi" w:hAnsiTheme="minorHAnsi" w:cstheme="minorBidi"/>
+          <w:b w:val="0"/>
+          <w:bCs w:val="0"/>
+          <w:color w:val="auto"/>
+          <w:sz w:val="22"/>
+          <w:szCs w:val="22"/>
+          <w:lang w:eastAsia="en-US"/>
+        </w:rPr>
         <w:id w:val="-1177655432"/>
         <w:docPartObj>
           <w:docPartGallery w:val="Table of Contents"/>
@@ -291,12 +444,7 @@
       </w:sdtPr>
       <w:sdtEndPr>
         <w:rPr>
-          <w:rFonts w:asciiTheme="minorHAnsi" w:eastAsiaTheme="minorHAnsi" w:hAnsiTheme="minorHAnsi" w:cstheme="minorBidi"/>
           <w:noProof/>
-          <w:color w:val="auto"/>
-          <w:sz w:val="22"/>
-          <w:szCs w:val="22"/>
-          <w:lang w:eastAsia="en-US"/>
         </w:rPr>
       </w:sdtEndPr>
       <w:sdtContent>
@@ -328,7 +476,7 @@
           <w:r>
             <w:fldChar w:fldCharType="separate"/>
           </w:r>
-          <w:hyperlink w:anchor="_Toc275072922" w:history="1">
+          <w:hyperlink w:anchor="_Toc275199015" w:history="1">
             <w:r>
               <w:rPr>
                 <w:rStyle w:val="Hyperlink"/>
@@ -355,7 +503,7 @@
                 <w:noProof/>
                 <w:webHidden/>
               </w:rPr>
-              <w:instrText xml:space="preserve"> PAGEREF _Toc275072922 \h </w:instrText>
+              <w:instrText xml:space="preserve"> PAGEREF _Toc275199015 \h </w:instrText>
             </w:r>
             <w:r>
               <w:rPr>
@@ -376,6 +524,1110 @@
                 <w:webHidden/>
               </w:rPr>
               <w:t>3</w:t>
+            </w:r>
+            <w:r>
+              <w:rPr>
+                <w:noProof/>
+                <w:webHidden/>
+              </w:rPr>
+              <w:fldChar w:fldCharType="end"/>
+            </w:r>
+          </w:hyperlink>
+        </w:p>
+        <w:p>
+          <w:pPr>
+            <w:pStyle w:val="TOC1"/>
+            <w:tabs>
+              <w:tab w:val="right" w:leader="dot" w:pos="9350"/>
+            </w:tabs>
+            <w:rPr>
+              <w:rFonts w:eastAsiaTheme="minorEastAsia"/>
+              <w:noProof/>
+            </w:rPr>
+          </w:pPr>
+          <w:hyperlink w:anchor="_Toc275199016" w:history="1">
+            <w:r>
+              <w:rPr>
+                <w:rStyle w:val="Hyperlink"/>
+                <w:noProof/>
+              </w:rPr>
+              <w:t>Getting Started</w:t>
+            </w:r>
+            <w:r>
+              <w:rPr>
+                <w:noProof/>
+                <w:webHidden/>
+              </w:rPr>
+              <w:tab/>
+            </w:r>
+            <w:r>
+              <w:rPr>
+                <w:noProof/>
+                <w:webHidden/>
+              </w:rPr>
+              <w:fldChar w:fldCharType="begin"/>
+            </w:r>
+            <w:r>
+              <w:rPr>
+                <w:noProof/>
+                <w:webHidden/>
+              </w:rPr>
+              <w:instrText xml:space="preserve"> PAGEREF _Toc275199016 \h </w:instrText>
+            </w:r>
+            <w:r>
+              <w:rPr>
+                <w:noProof/>
+                <w:webHidden/>
+              </w:rPr>
+            </w:r>
+            <w:r>
+              <w:rPr>
+                <w:noProof/>
+                <w:webHidden/>
+              </w:rPr>
+              <w:fldChar w:fldCharType="separate"/>
+            </w:r>
+            <w:r>
+              <w:rPr>
+                <w:noProof/>
+                <w:webHidden/>
+              </w:rPr>
+              <w:t>3</w:t>
+            </w:r>
+            <w:r>
+              <w:rPr>
+                <w:noProof/>
+                <w:webHidden/>
+              </w:rPr>
+              <w:fldChar w:fldCharType="end"/>
+            </w:r>
+          </w:hyperlink>
+        </w:p>
+        <w:p>
+          <w:pPr>
+            <w:pStyle w:val="TOC2"/>
+            <w:tabs>
+              <w:tab w:val="right" w:leader="dot" w:pos="9350"/>
+            </w:tabs>
+            <w:rPr>
+              <w:rFonts w:eastAsiaTheme="minorEastAsia"/>
+              <w:noProof/>
+            </w:rPr>
+          </w:pPr>
+          <w:hyperlink w:anchor="_Toc275199017" w:history="1">
+            <w:r>
+              <w:rPr>
+                <w:rStyle w:val="Hyperlink"/>
+                <w:noProof/>
+              </w:rPr>
+              <w:t>Downloading and Installing</w:t>
+            </w:r>
+            <w:r>
+              <w:rPr>
+                <w:noProof/>
+                <w:webHidden/>
+              </w:rPr>
+              <w:tab/>
+            </w:r>
+            <w:r>
+              <w:rPr>
+                <w:noProof/>
+                <w:webHidden/>
+              </w:rPr>
+              <w:fldChar w:fldCharType="begin"/>
+            </w:r>
+            <w:r>
+              <w:rPr>
+                <w:noProof/>
+                <w:webHidden/>
+              </w:rPr>
+              <w:instrText xml:space="preserve"> PAGEREF _Toc275199017 \h </w:instrText>
+            </w:r>
+            <w:r>
+              <w:rPr>
+                <w:noProof/>
+                <w:webHidden/>
+              </w:rPr>
+            </w:r>
+            <w:r>
+              <w:rPr>
+                <w:noProof/>
+                <w:webHidden/>
+              </w:rPr>
+              <w:fldChar w:fldCharType="separate"/>
+            </w:r>
+            <w:r>
+              <w:rPr>
+                <w:noProof/>
+                <w:webHidden/>
+              </w:rPr>
+              <w:t>3</w:t>
+            </w:r>
+            <w:r>
+              <w:rPr>
+                <w:noProof/>
+                <w:webHidden/>
+              </w:rPr>
+              <w:fldChar w:fldCharType="end"/>
+            </w:r>
+          </w:hyperlink>
+        </w:p>
+        <w:p>
+          <w:pPr>
+            <w:pStyle w:val="TOC2"/>
+            <w:tabs>
+              <w:tab w:val="right" w:leader="dot" w:pos="9350"/>
+            </w:tabs>
+            <w:rPr>
+              <w:rFonts w:eastAsiaTheme="minorEastAsia"/>
+              <w:noProof/>
+            </w:rPr>
+          </w:pPr>
+          <w:hyperlink w:anchor="_Toc275199018" w:history="1">
+            <w:r>
+              <w:rPr>
+                <w:rStyle w:val="Hyperlink"/>
+                <w:noProof/>
+              </w:rPr>
+              <w:t>The Sample Product</w:t>
+            </w:r>
+            <w:r>
+              <w:rPr>
+                <w:noProof/>
+                <w:webHidden/>
+              </w:rPr>
+              <w:tab/>
+            </w:r>
+            <w:r>
+              <w:rPr>
+                <w:noProof/>
+                <w:webHidden/>
+              </w:rPr>
+              <w:fldChar w:fldCharType="begin"/>
+            </w:r>
+            <w:r>
+              <w:rPr>
+                <w:noProof/>
+                <w:webHidden/>
+              </w:rPr>
+              <w:instrText xml:space="preserve"> PAGEREF _Toc275199018 \h </w:instrText>
+            </w:r>
+            <w:r>
+              <w:rPr>
+                <w:noProof/>
+                <w:webHidden/>
+              </w:rPr>
+            </w:r>
+            <w:r>
+              <w:rPr>
+                <w:noProof/>
+                <w:webHidden/>
+              </w:rPr>
+              <w:fldChar w:fldCharType="separate"/>
+            </w:r>
+            <w:r>
+              <w:rPr>
+                <w:noProof/>
+                <w:webHidden/>
+              </w:rPr>
+              <w:t>7</w:t>
+            </w:r>
+            <w:r>
+              <w:rPr>
+                <w:noProof/>
+                <w:webHidden/>
+              </w:rPr>
+              <w:fldChar w:fldCharType="end"/>
+            </w:r>
+          </w:hyperlink>
+        </w:p>
+        <w:p>
+          <w:pPr>
+            <w:pStyle w:val="TOC1"/>
+            <w:tabs>
+              <w:tab w:val="right" w:leader="dot" w:pos="9350"/>
+            </w:tabs>
+            <w:rPr>
+              <w:rFonts w:eastAsiaTheme="minorEastAsia"/>
+              <w:noProof/>
+            </w:rPr>
+          </w:pPr>
+          <w:hyperlink w:anchor="_Toc275199019" w:history="1">
+            <w:r>
+              <w:rPr>
+                <w:rStyle w:val="Hyperlink"/>
+                <w:noProof/>
+              </w:rPr>
+              <w:t>Daily Use</w:t>
+            </w:r>
+            <w:r>
+              <w:rPr>
+                <w:noProof/>
+                <w:webHidden/>
+              </w:rPr>
+              <w:tab/>
+            </w:r>
+            <w:r>
+              <w:rPr>
+                <w:noProof/>
+                <w:webHidden/>
+              </w:rPr>
+              <w:fldChar w:fldCharType="begin"/>
+            </w:r>
+            <w:r>
+              <w:rPr>
+                <w:noProof/>
+                <w:webHidden/>
+              </w:rPr>
+              <w:instrText xml:space="preserve"> PAGEREF _Toc275199019 \h </w:instrText>
+            </w:r>
+            <w:r>
+              <w:rPr>
+                <w:noProof/>
+                <w:webHidden/>
+              </w:rPr>
+            </w:r>
+            <w:r>
+              <w:rPr>
+                <w:noProof/>
+                <w:webHidden/>
+              </w:rPr>
+              <w:fldChar w:fldCharType="separate"/>
+            </w:r>
+            <w:r>
+              <w:rPr>
+                <w:noProof/>
+                <w:webHidden/>
+              </w:rPr>
+              <w:t>7</w:t>
+            </w:r>
+            <w:r>
+              <w:rPr>
+                <w:noProof/>
+                <w:webHidden/>
+              </w:rPr>
+              <w:fldChar w:fldCharType="end"/>
+            </w:r>
+          </w:hyperlink>
+        </w:p>
+        <w:p>
+          <w:pPr>
+            <w:pStyle w:val="TOC2"/>
+            <w:tabs>
+              <w:tab w:val="right" w:leader="dot" w:pos="9350"/>
+            </w:tabs>
+            <w:rPr>
+              <w:rFonts w:eastAsiaTheme="minorEastAsia"/>
+              <w:noProof/>
+            </w:rPr>
+          </w:pPr>
+          <w:hyperlink w:anchor="_Toc275199020" w:history="1">
+            <w:r>
+              <w:rPr>
+                <w:rStyle w:val="Hyperlink"/>
+                <w:noProof/>
+              </w:rPr>
+              <w:t>Creating a Product</w:t>
+            </w:r>
+            <w:r>
+              <w:rPr>
+                <w:noProof/>
+                <w:webHidden/>
+              </w:rPr>
+              <w:tab/>
+            </w:r>
+            <w:r>
+              <w:rPr>
+                <w:noProof/>
+                <w:webHidden/>
+              </w:rPr>
+              <w:fldChar w:fldCharType="begin"/>
+            </w:r>
+            <w:r>
+              <w:rPr>
+                <w:noProof/>
+                <w:webHidden/>
+              </w:rPr>
+              <w:instrText xml:space="preserve"> PAGEREF _Toc275199020 \h </w:instrText>
+            </w:r>
+            <w:r>
+              <w:rPr>
+                <w:noProof/>
+                <w:webHidden/>
+              </w:rPr>
+            </w:r>
+            <w:r>
+              <w:rPr>
+                <w:noProof/>
+                <w:webHidden/>
+              </w:rPr>
+              <w:fldChar w:fldCharType="separate"/>
+            </w:r>
+            <w:r>
+              <w:rPr>
+                <w:noProof/>
+                <w:webHidden/>
+              </w:rPr>
+              <w:t>7</w:t>
+            </w:r>
+            <w:r>
+              <w:rPr>
+                <w:noProof/>
+                <w:webHidden/>
+              </w:rPr>
+              <w:fldChar w:fldCharType="end"/>
+            </w:r>
+          </w:hyperlink>
+        </w:p>
+        <w:p>
+          <w:pPr>
+            <w:pStyle w:val="TOC2"/>
+            <w:tabs>
+              <w:tab w:val="right" w:leader="dot" w:pos="9350"/>
+            </w:tabs>
+            <w:rPr>
+              <w:rFonts w:eastAsiaTheme="minorEastAsia"/>
+              <w:noProof/>
+            </w:rPr>
+          </w:pPr>
+          <w:hyperlink w:anchor="_Toc275199021" w:history="1">
+            <w:r>
+              <w:rPr>
+                <w:rStyle w:val="Hyperlink"/>
+                <w:noProof/>
+              </w:rPr>
+              <w:t>Adding Stories</w:t>
+            </w:r>
+            <w:r>
+              <w:rPr>
+                <w:noProof/>
+                <w:webHidden/>
+              </w:rPr>
+              <w:tab/>
+            </w:r>
+            <w:r>
+              <w:rPr>
+                <w:noProof/>
+                <w:webHidden/>
+              </w:rPr>
+              <w:fldChar w:fldCharType="begin"/>
+            </w:r>
+            <w:r>
+              <w:rPr>
+                <w:noProof/>
+                <w:webHidden/>
+              </w:rPr>
+              <w:instrText xml:space="preserve"> PAGEREF _Toc275199021 \h </w:instrText>
+            </w:r>
+            <w:r>
+              <w:rPr>
+                <w:noProof/>
+                <w:webHidden/>
+              </w:rPr>
+            </w:r>
+            <w:r>
+              <w:rPr>
+                <w:noProof/>
+                <w:webHidden/>
+              </w:rPr>
+              <w:fldChar w:fldCharType="separate"/>
+            </w:r>
+            <w:r>
+              <w:rPr>
+                <w:noProof/>
+                <w:webHidden/>
+              </w:rPr>
+              <w:t>9</w:t>
+            </w:r>
+            <w:r>
+              <w:rPr>
+                <w:noProof/>
+                <w:webHidden/>
+              </w:rPr>
+              <w:fldChar w:fldCharType="end"/>
+            </w:r>
+          </w:hyperlink>
+        </w:p>
+        <w:p>
+          <w:pPr>
+            <w:pStyle w:val="TOC2"/>
+            <w:tabs>
+              <w:tab w:val="right" w:leader="dot" w:pos="9350"/>
+            </w:tabs>
+            <w:rPr>
+              <w:rFonts w:eastAsiaTheme="minorEastAsia"/>
+              <w:noProof/>
+            </w:rPr>
+          </w:pPr>
+          <w:hyperlink w:anchor="_Toc275199022" w:history="1">
+            <w:r>
+              <w:rPr>
+                <w:rStyle w:val="Hyperlink"/>
+                <w:noProof/>
+              </w:rPr>
+              <w:t>Adding Tasks</w:t>
+            </w:r>
+            <w:r>
+              <w:rPr>
+                <w:noProof/>
+                <w:webHidden/>
+              </w:rPr>
+              <w:tab/>
+            </w:r>
+            <w:r>
+              <w:rPr>
+                <w:noProof/>
+                <w:webHidden/>
+              </w:rPr>
+              <w:fldChar w:fldCharType="begin"/>
+            </w:r>
+            <w:r>
+              <w:rPr>
+                <w:noProof/>
+                <w:webHidden/>
+              </w:rPr>
+              <w:instrText xml:space="preserve"> PAGEREF _Toc275199022 \h </w:instrText>
+            </w:r>
+            <w:r>
+              <w:rPr>
+                <w:noProof/>
+                <w:webHidden/>
+              </w:rPr>
+            </w:r>
+            <w:r>
+              <w:rPr>
+                <w:noProof/>
+                <w:webHidden/>
+              </w:rPr>
+              <w:fldChar w:fldCharType="separate"/>
+            </w:r>
+            <w:r>
+              <w:rPr>
+                <w:noProof/>
+                <w:webHidden/>
+              </w:rPr>
+              <w:t>10</w:t>
+            </w:r>
+            <w:r>
+              <w:rPr>
+                <w:noProof/>
+                <w:webHidden/>
+              </w:rPr>
+              <w:fldChar w:fldCharType="end"/>
+            </w:r>
+          </w:hyperlink>
+        </w:p>
+        <w:p>
+          <w:pPr>
+            <w:pStyle w:val="TOC2"/>
+            <w:tabs>
+              <w:tab w:val="right" w:leader="dot" w:pos="9350"/>
+            </w:tabs>
+            <w:rPr>
+              <w:rFonts w:eastAsiaTheme="minorEastAsia"/>
+              <w:noProof/>
+            </w:rPr>
+          </w:pPr>
+          <w:hyperlink w:anchor="_Toc275199023" w:history="1">
+            <w:r>
+              <w:rPr>
+                <w:rStyle w:val="Hyperlink"/>
+                <w:noProof/>
+              </w:rPr>
+              <w:t>Creating Sprints</w:t>
+            </w:r>
+            <w:r>
+              <w:rPr>
+                <w:noProof/>
+                <w:webHidden/>
+              </w:rPr>
+              <w:tab/>
+            </w:r>
+            <w:r>
+              <w:rPr>
+                <w:noProof/>
+                <w:webHidden/>
+              </w:rPr>
+              <w:fldChar w:fldCharType="begin"/>
+            </w:r>
+            <w:r>
+              <w:rPr>
+                <w:noProof/>
+                <w:webHidden/>
+              </w:rPr>
+              <w:instrText xml:space="preserve"> PAGEREF _Toc275199023 \h </w:instrText>
+            </w:r>
+            <w:r>
+              <w:rPr>
+                <w:noProof/>
+                <w:webHidden/>
+              </w:rPr>
+            </w:r>
+            <w:r>
+              <w:rPr>
+                <w:noProof/>
+                <w:webHidden/>
+              </w:rPr>
+              <w:fldChar w:fldCharType="separate"/>
+            </w:r>
+            <w:r>
+              <w:rPr>
+                <w:noProof/>
+                <w:webHidden/>
+              </w:rPr>
+              <w:t>11</w:t>
+            </w:r>
+            <w:r>
+              <w:rPr>
+                <w:noProof/>
+                <w:webHidden/>
+              </w:rPr>
+              <w:fldChar w:fldCharType="end"/>
+            </w:r>
+          </w:hyperlink>
+        </w:p>
+        <w:p>
+          <w:pPr>
+            <w:pStyle w:val="TOC2"/>
+            <w:tabs>
+              <w:tab w:val="right" w:leader="dot" w:pos="9350"/>
+            </w:tabs>
+            <w:rPr>
+              <w:rFonts w:eastAsiaTheme="minorEastAsia"/>
+              <w:noProof/>
+            </w:rPr>
+          </w:pPr>
+          <w:hyperlink w:anchor="_Toc275199024" w:history="1">
+            <w:r>
+              <w:rPr>
+                <w:rStyle w:val="Hyperlink"/>
+                <w:noProof/>
+              </w:rPr>
+              <w:t>Adding Releases</w:t>
+            </w:r>
+            <w:r>
+              <w:rPr>
+                <w:noProof/>
+                <w:webHidden/>
+              </w:rPr>
+              <w:tab/>
+            </w:r>
+            <w:r>
+              <w:rPr>
+                <w:noProof/>
+                <w:webHidden/>
+              </w:rPr>
+              <w:fldChar w:fldCharType="begin"/>
+            </w:r>
+            <w:r>
+              <w:rPr>
+                <w:noProof/>
+                <w:webHidden/>
+              </w:rPr>
+              <w:instrText xml:space="preserve"> PAGEREF _Toc275199024 \h </w:instrText>
+            </w:r>
+            <w:r>
+              <w:rPr>
+                <w:noProof/>
+                <w:webHidden/>
+              </w:rPr>
+            </w:r>
+            <w:r>
+              <w:rPr>
+                <w:noProof/>
+                <w:webHidden/>
+              </w:rPr>
+              <w:fldChar w:fldCharType="separate"/>
+            </w:r>
+            <w:r>
+              <w:rPr>
+                <w:noProof/>
+                <w:webHidden/>
+              </w:rPr>
+              <w:t>13</w:t>
+            </w:r>
+            <w:r>
+              <w:rPr>
+                <w:noProof/>
+                <w:webHidden/>
+              </w:rPr>
+              <w:fldChar w:fldCharType="end"/>
+            </w:r>
+          </w:hyperlink>
+        </w:p>
+        <w:p>
+          <w:pPr>
+            <w:pStyle w:val="TOC2"/>
+            <w:tabs>
+              <w:tab w:val="right" w:leader="dot" w:pos="9350"/>
+            </w:tabs>
+            <w:rPr>
+              <w:rFonts w:eastAsiaTheme="minorEastAsia"/>
+              <w:noProof/>
+            </w:rPr>
+          </w:pPr>
+          <w:hyperlink w:anchor="_Toc275199025" w:history="1">
+            <w:r>
+              <w:rPr>
+                <w:rStyle w:val="Hyperlink"/>
+                <w:noProof/>
+              </w:rPr>
+              <w:t>Schedule Calendar</w:t>
+            </w:r>
+            <w:r>
+              <w:rPr>
+                <w:noProof/>
+                <w:webHidden/>
+              </w:rPr>
+              <w:tab/>
+            </w:r>
+            <w:r>
+              <w:rPr>
+                <w:noProof/>
+                <w:webHidden/>
+              </w:rPr>
+              <w:fldChar w:fldCharType="begin"/>
+            </w:r>
+            <w:r>
+              <w:rPr>
+                <w:noProof/>
+                <w:webHidden/>
+              </w:rPr>
+              <w:instrText xml:space="preserve"> PAGEREF _Toc275199025 \h </w:instrText>
+            </w:r>
+            <w:r>
+              <w:rPr>
+                <w:noProof/>
+                <w:webHidden/>
+              </w:rPr>
+            </w:r>
+            <w:r>
+              <w:rPr>
+                <w:noProof/>
+                <w:webHidden/>
+              </w:rPr>
+              <w:fldChar w:fldCharType="separate"/>
+            </w:r>
+            <w:r>
+              <w:rPr>
+                <w:noProof/>
+                <w:webHidden/>
+              </w:rPr>
+              <w:t>15</w:t>
+            </w:r>
+            <w:r>
+              <w:rPr>
+                <w:noProof/>
+                <w:webHidden/>
+              </w:rPr>
+              <w:fldChar w:fldCharType="end"/>
+            </w:r>
+          </w:hyperlink>
+        </w:p>
+        <w:p>
+          <w:pPr>
+            <w:pStyle w:val="TOC2"/>
+            <w:tabs>
+              <w:tab w:val="right" w:leader="dot" w:pos="9350"/>
+            </w:tabs>
+            <w:rPr>
+              <w:rFonts w:eastAsiaTheme="minorEastAsia"/>
+              <w:noProof/>
+            </w:rPr>
+          </w:pPr>
+          <w:hyperlink w:anchor="_Toc275199026" w:history="1">
+            <w:r>
+              <w:rPr>
+                <w:rStyle w:val="Hyperlink"/>
+                <w:noProof/>
+              </w:rPr>
+              <w:t>Creating a Scrum</w:t>
+            </w:r>
+            <w:r>
+              <w:rPr>
+                <w:noProof/>
+                <w:webHidden/>
+              </w:rPr>
+              <w:tab/>
+            </w:r>
+            <w:r>
+              <w:rPr>
+                <w:noProof/>
+                <w:webHidden/>
+              </w:rPr>
+              <w:fldChar w:fldCharType="begin"/>
+            </w:r>
+            <w:r>
+              <w:rPr>
+                <w:noProof/>
+                <w:webHidden/>
+              </w:rPr>
+              <w:instrText xml:space="preserve"> PAGEREF _Toc275199026 \h </w:instrText>
+            </w:r>
+            <w:r>
+              <w:rPr>
+                <w:noProof/>
+                <w:webHidden/>
+              </w:rPr>
+            </w:r>
+            <w:r>
+              <w:rPr>
+                <w:noProof/>
+                <w:webHidden/>
+              </w:rPr>
+              <w:fldChar w:fldCharType="separate"/>
+            </w:r>
+            <w:r>
+              <w:rPr>
+                <w:noProof/>
+                <w:webHidden/>
+              </w:rPr>
+              <w:t>16</w:t>
+            </w:r>
+            <w:r>
+              <w:rPr>
+                <w:noProof/>
+                <w:webHidden/>
+              </w:rPr>
+              <w:fldChar w:fldCharType="end"/>
+            </w:r>
+          </w:hyperlink>
+        </w:p>
+        <w:p>
+          <w:pPr>
+            <w:pStyle w:val="TOC2"/>
+            <w:tabs>
+              <w:tab w:val="right" w:leader="dot" w:pos="9350"/>
+            </w:tabs>
+            <w:rPr>
+              <w:rFonts w:eastAsiaTheme="minorEastAsia"/>
+              <w:noProof/>
+            </w:rPr>
+          </w:pPr>
+          <w:hyperlink w:anchor="_Toc275199027" w:history="1">
+            <w:r>
+              <w:rPr>
+                <w:rStyle w:val="Hyperlink"/>
+                <w:noProof/>
+              </w:rPr>
+              <w:t>Dashboard</w:t>
+            </w:r>
+            <w:r>
+              <w:rPr>
+                <w:noProof/>
+                <w:webHidden/>
+              </w:rPr>
+              <w:tab/>
+            </w:r>
+            <w:r>
+              <w:rPr>
+                <w:noProof/>
+                <w:webHidden/>
+              </w:rPr>
+              <w:fldChar w:fldCharType="begin"/>
+            </w:r>
+            <w:r>
+              <w:rPr>
+                <w:noProof/>
+                <w:webHidden/>
+              </w:rPr>
+              <w:instrText xml:space="preserve"> PAGEREF _Toc275199027 \h </w:instrText>
+            </w:r>
+            <w:r>
+              <w:rPr>
+                <w:noProof/>
+                <w:webHidden/>
+              </w:rPr>
+            </w:r>
+            <w:r>
+              <w:rPr>
+                <w:noProof/>
+                <w:webHidden/>
+              </w:rPr>
+              <w:fldChar w:fldCharType="separate"/>
+            </w:r>
+            <w:r>
+              <w:rPr>
+                <w:noProof/>
+                <w:webHidden/>
+              </w:rPr>
+              <w:t>18</w:t>
+            </w:r>
+            <w:r>
+              <w:rPr>
+                <w:noProof/>
+                <w:webHidden/>
+              </w:rPr>
+              <w:fldChar w:fldCharType="end"/>
+            </w:r>
+          </w:hyperlink>
+        </w:p>
+        <w:p>
+          <w:pPr>
+            <w:pStyle w:val="TOC1"/>
+            <w:tabs>
+              <w:tab w:val="right" w:leader="dot" w:pos="9350"/>
+            </w:tabs>
+            <w:rPr>
+              <w:rFonts w:eastAsiaTheme="minorEastAsia"/>
+              <w:noProof/>
+            </w:rPr>
+          </w:pPr>
+          <w:hyperlink w:anchor="_Toc275199028" w:history="1">
+            <w:r>
+              <w:rPr>
+                <w:rStyle w:val="Hyperlink"/>
+                <w:noProof/>
+              </w:rPr>
+              <w:t>Demo Site</w:t>
+            </w:r>
+            <w:r>
+              <w:rPr>
+                <w:noProof/>
+                <w:webHidden/>
+              </w:rPr>
+              <w:tab/>
+            </w:r>
+            <w:r>
+              <w:rPr>
+                <w:noProof/>
+                <w:webHidden/>
+              </w:rPr>
+              <w:fldChar w:fldCharType="begin"/>
+            </w:r>
+            <w:r>
+              <w:rPr>
+                <w:noProof/>
+                <w:webHidden/>
+              </w:rPr>
+              <w:instrText xml:space="preserve"> PAGEREF _Toc275199028 \h </w:instrText>
+            </w:r>
+            <w:r>
+              <w:rPr>
+                <w:noProof/>
+                <w:webHidden/>
+              </w:rPr>
+            </w:r>
+            <w:r>
+              <w:rPr>
+                <w:noProof/>
+                <w:webHidden/>
+              </w:rPr>
+              <w:fldChar w:fldCharType="separate"/>
+            </w:r>
+            <w:r>
+              <w:rPr>
+                <w:noProof/>
+                <w:webHidden/>
+              </w:rPr>
+              <w:t>19</w:t>
+            </w:r>
+            <w:r>
+              <w:rPr>
+                <w:noProof/>
+                <w:webHidden/>
+              </w:rPr>
+              <w:fldChar w:fldCharType="end"/>
+            </w:r>
+          </w:hyperlink>
+        </w:p>
+        <w:p>
+          <w:pPr>
+            <w:pStyle w:val="TOC1"/>
+            <w:tabs>
+              <w:tab w:val="right" w:leader="dot" w:pos="9350"/>
+            </w:tabs>
+            <w:rPr>
+              <w:rFonts w:eastAsiaTheme="minorEastAsia"/>
+              <w:noProof/>
+            </w:rPr>
+          </w:pPr>
+          <w:hyperlink w:anchor="_Toc275199029" w:history="1">
+            <w:r>
+              <w:rPr>
+                <w:rStyle w:val="Hyperlink"/>
+                <w:noProof/>
+              </w:rPr>
+              <w:t>Known Issues</w:t>
+            </w:r>
+            <w:r>
+              <w:rPr>
+                <w:noProof/>
+                <w:webHidden/>
+              </w:rPr>
+              <w:tab/>
+            </w:r>
+            <w:r>
+              <w:rPr>
+                <w:noProof/>
+                <w:webHidden/>
+              </w:rPr>
+              <w:fldChar w:fldCharType="begin"/>
+            </w:r>
+            <w:r>
+              <w:rPr>
+                <w:noProof/>
+                <w:webHidden/>
+              </w:rPr>
+              <w:instrText xml:space="preserve"> PAGEREF _Toc275199029 \h </w:instrText>
+            </w:r>
+            <w:r>
+              <w:rPr>
+                <w:noProof/>
+                <w:webHidden/>
+              </w:rPr>
+            </w:r>
+            <w:r>
+              <w:rPr>
+                <w:noProof/>
+                <w:webHidden/>
+              </w:rPr>
+              <w:fldChar w:fldCharType="separate"/>
+            </w:r>
+            <w:r>
+              <w:rPr>
+                <w:noProof/>
+                <w:webHidden/>
+              </w:rPr>
+              <w:t>19</w:t>
+            </w:r>
+            <w:r>
+              <w:rPr>
+                <w:noProof/>
+                <w:webHidden/>
+              </w:rPr>
+              <w:fldChar w:fldCharType="end"/>
+            </w:r>
+          </w:hyperlink>
+        </w:p>
+        <w:p>
+          <w:pPr>
+            <w:pStyle w:val="TOC1"/>
+            <w:tabs>
+              <w:tab w:val="right" w:leader="dot" w:pos="9350"/>
+            </w:tabs>
+            <w:rPr>
+              <w:rFonts w:eastAsiaTheme="minorEastAsia"/>
+              <w:noProof/>
+            </w:rPr>
+          </w:pPr>
+          <w:hyperlink w:anchor="_Toc275199030" w:history="1">
+            <w:r>
+              <w:rPr>
+                <w:rStyle w:val="Hyperlink"/>
+                <w:noProof/>
+              </w:rPr>
+              <w:t>Beta 2 Priorities</w:t>
+            </w:r>
+            <w:r>
+              <w:rPr>
+                <w:noProof/>
+                <w:webHidden/>
+              </w:rPr>
+              <w:tab/>
+            </w:r>
+            <w:r>
+              <w:rPr>
+                <w:noProof/>
+                <w:webHidden/>
+              </w:rPr>
+              <w:fldChar w:fldCharType="begin"/>
+            </w:r>
+            <w:r>
+              <w:rPr>
+                <w:noProof/>
+                <w:webHidden/>
+              </w:rPr>
+              <w:instrText xml:space="preserve"> PAGEREF _Toc275199030 \h </w:instrText>
+            </w:r>
+            <w:r>
+              <w:rPr>
+                <w:noProof/>
+                <w:webHidden/>
+              </w:rPr>
+            </w:r>
+            <w:r>
+              <w:rPr>
+                <w:noProof/>
+                <w:webHidden/>
+              </w:rPr>
+              <w:fldChar w:fldCharType="separate"/>
+            </w:r>
+            <w:r>
+              <w:rPr>
+                <w:noProof/>
+                <w:webHidden/>
+              </w:rPr>
+              <w:t>20</w:t>
+            </w:r>
+            <w:r>
+              <w:rPr>
+                <w:noProof/>
+                <w:webHidden/>
+              </w:rPr>
+              <w:fldChar w:fldCharType="end"/>
+            </w:r>
+          </w:hyperlink>
+        </w:p>
+        <w:p>
+          <w:pPr>
+            <w:pStyle w:val="TOC1"/>
+            <w:tabs>
+              <w:tab w:val="right" w:leader="dot" w:pos="9350"/>
+            </w:tabs>
+            <w:rPr>
+              <w:rFonts w:eastAsiaTheme="minorEastAsia"/>
+              <w:noProof/>
+            </w:rPr>
+          </w:pPr>
+          <w:hyperlink w:anchor="_Toc275199031" w:history="1">
+            <w:r>
+              <w:rPr>
+                <w:rStyle w:val="Hyperlink"/>
+                <w:noProof/>
+              </w:rPr>
+              <w:t>Release Plan</w:t>
+            </w:r>
+            <w:r>
+              <w:rPr>
+                <w:noProof/>
+                <w:webHidden/>
+              </w:rPr>
+              <w:tab/>
+            </w:r>
+            <w:r>
+              <w:rPr>
+                <w:noProof/>
+                <w:webHidden/>
+              </w:rPr>
+              <w:fldChar w:fldCharType="begin"/>
+            </w:r>
+            <w:r>
+              <w:rPr>
+                <w:noProof/>
+                <w:webHidden/>
+              </w:rPr>
+              <w:instrText xml:space="preserve"> PAGEREF _Toc275199031 \h </w:instrText>
+            </w:r>
+            <w:r>
+              <w:rPr>
+                <w:noProof/>
+                <w:webHidden/>
+              </w:rPr>
+            </w:r>
+            <w:r>
+              <w:rPr>
+                <w:noProof/>
+                <w:webHidden/>
+              </w:rPr>
+              <w:fldChar w:fldCharType="separate"/>
+            </w:r>
+            <w:r>
+              <w:rPr>
+                <w:noProof/>
+                <w:webHidden/>
+              </w:rPr>
+              <w:t>20</w:t>
             </w:r>
             <w:r>
               <w:rPr>
@@ -414,17 +1666,19 @@
         </w:rPr>
         <w:br w:type="page"/>
       </w:r>
+      <w:bookmarkStart w:id="0" w:name="_GoBack"/>
+      <w:bookmarkEnd w:id="0"/>
     </w:p>
     <w:p>
       <w:pPr>
         <w:pStyle w:val="Heading1"/>
       </w:pPr>
-      <w:bookmarkStart w:id="0" w:name="_Toc275072922"/>
+      <w:bookmarkStart w:id="1" w:name="_Toc275199015"/>
       <w:r>
         <w:lastRenderedPageBreak/>
         <w:t>Introduction</w:t>
       </w:r>
-      <w:bookmarkEnd w:id="0"/>
+      <w:bookmarkEnd w:id="1"/>
     </w:p>
     <w:p>
       <w:r>
@@ -481,8 +1735,13 @@
       <w:r>
         <w:t xml:space="preserve">  </w:t>
       </w:r>
-      <w:r>
-        <w:t xml:space="preserve">ScrumTime is </w:t>
+      <w:proofErr w:type="spellStart"/>
+      <w:r>
+        <w:t>ScrumTime</w:t>
+      </w:r>
+      <w:proofErr w:type="spellEnd"/>
+      <w:r>
+        <w:t xml:space="preserve"> is </w:t>
       </w:r>
       <w:r>
         <w:t xml:space="preserve">designed to preserve open </w:t>
@@ -504,11 +1763,14 @@
       </w:r>
     </w:p>
     <w:p>
-      <w:r>
-        <w:t>ScrumTime 0.9</w:t>
-      </w:r>
-      <w:bookmarkStart w:id="1" w:name="_GoBack"/>
-      <w:bookmarkEnd w:id="1"/>
+      <w:proofErr w:type="spellStart"/>
+      <w:r>
+        <w:t>ScrumTime</w:t>
+      </w:r>
+      <w:proofErr w:type="spellEnd"/>
+      <w:r>
+        <w:t xml:space="preserve"> 0.9</w:t>
+      </w:r>
       <w:r>
         <w:t xml:space="preserve"> is an open source project written in C# ASP.NET MVC 2.  It contains two MS SQL Express 2008 databases.  One </w:t>
       </w:r>
@@ -525,28 +1787,75 @@
         <w:t xml:space="preserve"> information that is </w:t>
       </w:r>
       <w:r>
-        <w:t>required by the ScrumTime web application.</w:t>
+        <w:t xml:space="preserve">required by the </w:t>
+      </w:r>
+      <w:proofErr w:type="spellStart"/>
+      <w:r>
+        <w:t>ScrumTime</w:t>
+      </w:r>
+      <w:proofErr w:type="spellEnd"/>
+      <w:r>
+        <w:t xml:space="preserve"> web application.</w:t>
       </w:r>
     </w:p>
     <w:p>
       <w:pPr>
         <w:pStyle w:val="Heading1"/>
       </w:pPr>
+      <w:bookmarkStart w:id="2" w:name="_Toc275199016"/>
       <w:r>
         <w:t>Getting Started</w:t>
       </w:r>
+      <w:bookmarkEnd w:id="2"/>
     </w:p>
     <w:p>
       <w:pPr>
         <w:pStyle w:val="Heading2"/>
       </w:pPr>
-      <w:r>
-        <w:t>Downloading and Installing</w:t>
-      </w:r>
-    </w:p>
-    <w:p>
-      <w:r>
-        <w:t>The ScrumTime web application must be hosted within a</w:t>
+      <w:bookmarkStart w:id="3" w:name="_Toc275199017"/>
+      <w:r>
+        <w:t xml:space="preserve">Downloading </w:t>
+      </w:r>
+      <w:r>
+        <w:t>and Installing</w:t>
+      </w:r>
+      <w:bookmarkEnd w:id="3"/>
+    </w:p>
+    <w:p>
+      <w:r>
+        <w:t xml:space="preserve">You may download the latest </w:t>
+      </w:r>
+      <w:proofErr w:type="spellStart"/>
+      <w:r>
+        <w:t>ScrumTime</w:t>
+      </w:r>
+      <w:proofErr w:type="spellEnd"/>
+      <w:r>
+        <w:t xml:space="preserve"> zip web application from </w:t>
+      </w:r>
+      <w:hyperlink r:id="rId10" w:history="1">
+        <w:r>
+          <w:rPr>
+            <w:rStyle w:val="Hyperlink"/>
+          </w:rPr>
+          <w:t>http://scrumtime.org</w:t>
+        </w:r>
+      </w:hyperlink>
+      <w:r>
+        <w:t xml:space="preserve"> in the Downloads section on the main screen.</w:t>
+      </w:r>
+    </w:p>
+    <w:p>
+      <w:r>
+        <w:t xml:space="preserve">The </w:t>
+      </w:r>
+      <w:proofErr w:type="spellStart"/>
+      <w:r>
+        <w:t>ScrumTime</w:t>
+      </w:r>
+      <w:proofErr w:type="spellEnd"/>
+      <w:r>
+        <w:t xml:space="preserve"> web application must be hosted within a</w:t>
       </w:r>
       <w:r>
         <w:t xml:space="preserve">n IIS </w:t>
@@ -560,6 +1869,2616 @@
       <w:r>
         <w:t xml:space="preserve"> that uses an ASP.NET 4.0 Application Pool.  It also requires the installation of the ASP.NET MVC 2 framework.</w:t>
       </w:r>
+      <w:r>
+        <w:t xml:space="preserve">  The Microsoft Web Platform Installer is the best way to get ASP.NET 4.0 and the </w:t>
+      </w:r>
+      <w:proofErr w:type="gramStart"/>
+      <w:r>
+        <w:t>ASP.NET  MVC</w:t>
+      </w:r>
+      <w:proofErr w:type="gramEnd"/>
+      <w:r>
+        <w:t xml:space="preserve"> 2 Framework.  You can find it at: </w:t>
+      </w:r>
+    </w:p>
+    <w:p>
+      <w:pPr>
+        <w:ind w:left="720"/>
+      </w:pPr>
+      <w:hyperlink r:id="rId11" w:history="1">
+        <w:r>
+          <w:rPr>
+            <w:rStyle w:val="Hyperlink"/>
+          </w:rPr>
+          <w:t>http://www.microsoft.com/web/downloads/platform.aspx</w:t>
+        </w:r>
+      </w:hyperlink>
+    </w:p>
+    <w:p>
+      <w:r>
+        <w:t xml:space="preserve">This installer will allow you to choose many different Microsoft IIS additions, Web Frameworks, and </w:t>
+      </w:r>
+      <w:r>
+        <w:t xml:space="preserve">Web Applications.  </w:t>
+      </w:r>
+      <w:proofErr w:type="spellStart"/>
+      <w:r>
+        <w:t>ScrumTime</w:t>
+      </w:r>
+      <w:proofErr w:type="spellEnd"/>
+      <w:r>
+        <w:t xml:space="preserve"> requires only ASP.NET 4.0 and ASP.NET MVC 2 Framework.</w:t>
+      </w:r>
+    </w:p>
+    <w:p>
+      <w:r>
+        <w:t>Once you have installed ASP.NET 4.0 and the ASP.NET MVC 2 Framework, the recommended installation instructions are as follows:</w:t>
+      </w:r>
+    </w:p>
+    <w:p>
+      <w:pPr>
+        <w:pStyle w:val="ListParagraph"/>
+        <w:numPr>
+          <w:ilvl w:val="0"/>
+          <w:numId w:val="1"/>
+        </w:numPr>
+      </w:pPr>
+      <w:r>
+        <w:t xml:space="preserve">Extract the contents of the </w:t>
+      </w:r>
+      <w:proofErr w:type="spellStart"/>
+      <w:r>
+        <w:t>ScrumTime</w:t>
+      </w:r>
+      <w:proofErr w:type="spellEnd"/>
+      <w:r>
+        <w:t xml:space="preserve"> web application zip file to c:\WebApplications\ScrumTime or to any other path that you desire.</w:t>
+      </w:r>
+    </w:p>
+    <w:p>
+      <w:pPr>
+        <w:pStyle w:val="ListParagraph"/>
+        <w:numPr>
+          <w:ilvl w:val="0"/>
+          <w:numId w:val="1"/>
+        </w:numPr>
+      </w:pPr>
+      <w:r>
+        <w:lastRenderedPageBreak/>
+        <w:t xml:space="preserve">Create an Application Pool named </w:t>
+      </w:r>
+      <w:proofErr w:type="spellStart"/>
+      <w:r>
+        <w:t>ScrumTime</w:t>
+      </w:r>
+      <w:proofErr w:type="spellEnd"/>
+      <w:r>
+        <w:rPr>
+          <w:noProof/>
+        </w:rPr>
+        <w:drawing>
+          <wp:inline distT="0" distB="0" distL="0" distR="0" wp14:anchorId="4515B637" wp14:editId="6CFC3165">
+            <wp:extent cx="4286250" cy="5238750"/>
+            <wp:effectExtent l="0" t="0" r="0" b="0"/>
+            <wp:docPr id="1" name="Picture 1"/>
+            <wp:cNvGraphicFramePr>
+              <a:graphicFrameLocks xmlns:a="http://schemas.openxmlformats.org/drawingml/2006/main" noChangeAspect="1"/>
+            </wp:cNvGraphicFramePr>
+            <a:graphic xmlns:a="http://schemas.openxmlformats.org/drawingml/2006/main">
+              <a:graphicData uri="http://schemas.openxmlformats.org/drawingml/2006/picture">
+                <pic:pic xmlns:pic="http://schemas.openxmlformats.org/drawingml/2006/picture">
+                  <pic:nvPicPr>
+                    <pic:cNvPr id="0" name=""/>
+                    <pic:cNvPicPr/>
+                  </pic:nvPicPr>
+                  <pic:blipFill>
+                    <a:blip r:embed="rId12"/>
+                    <a:stretch>
+                      <a:fillRect/>
+                    </a:stretch>
+                  </pic:blipFill>
+                  <pic:spPr>
+                    <a:xfrm>
+                      <a:off x="0" y="0"/>
+                      <a:ext cx="4286250" cy="5238750"/>
+                    </a:xfrm>
+                    <a:prstGeom prst="rect">
+                      <a:avLst/>
+                    </a:prstGeom>
+                  </pic:spPr>
+                </pic:pic>
+              </a:graphicData>
+            </a:graphic>
+          </wp:inline>
+        </w:drawing>
+      </w:r>
+    </w:p>
+    <w:p>
+      <w:pPr>
+        <w:pStyle w:val="ListParagraph"/>
+        <w:numPr>
+          <w:ilvl w:val="1"/>
+          <w:numId w:val="1"/>
+        </w:numPr>
+      </w:pPr>
+      <w:r>
+        <w:t>Set the .NET Framework version to v4.0</w:t>
+      </w:r>
+    </w:p>
+    <w:p>
+      <w:pPr>
+        <w:pStyle w:val="ListParagraph"/>
+        <w:numPr>
+          <w:ilvl w:val="1"/>
+          <w:numId w:val="1"/>
+        </w:numPr>
+      </w:pPr>
+      <w:r>
+        <w:t xml:space="preserve">Process Model - &gt; Identity to </w:t>
+      </w:r>
+      <w:proofErr w:type="spellStart"/>
+      <w:r>
+        <w:t>NetworkService</w:t>
+      </w:r>
+      <w:proofErr w:type="spellEnd"/>
+      <w:r>
+        <w:t>.</w:t>
+      </w:r>
+    </w:p>
+    <w:p>
+      <w:pPr>
+        <w:pStyle w:val="ListParagraph"/>
+        <w:numPr>
+          <w:ilvl w:val="0"/>
+          <w:numId w:val="1"/>
+        </w:numPr>
+      </w:pPr>
+      <w:r>
+        <w:lastRenderedPageBreak/>
+        <w:t xml:space="preserve">Create a new Site called </w:t>
+      </w:r>
+      <w:proofErr w:type="spellStart"/>
+      <w:r>
+        <w:t>ScrumTime</w:t>
+      </w:r>
+      <w:proofErr w:type="spellEnd"/>
+      <w:r>
+        <w:t>.</w:t>
+      </w:r>
+      <w:r>
+        <w:rPr>
+          <w:noProof/>
+        </w:rPr>
+        <w:t xml:space="preserve"> </w:t>
+      </w:r>
+      <w:r>
+        <w:rPr>
+          <w:noProof/>
+        </w:rPr>
+        <w:drawing>
+          <wp:inline distT="0" distB="0" distL="0" distR="0" wp14:anchorId="00695322" wp14:editId="13E74169">
+            <wp:extent cx="5067300" cy="4924425"/>
+            <wp:effectExtent l="0" t="0" r="0" b="9525"/>
+            <wp:docPr id="2" name="Picture 2"/>
+            <wp:cNvGraphicFramePr>
+              <a:graphicFrameLocks xmlns:a="http://schemas.openxmlformats.org/drawingml/2006/main" noChangeAspect="1"/>
+            </wp:cNvGraphicFramePr>
+            <a:graphic xmlns:a="http://schemas.openxmlformats.org/drawingml/2006/main">
+              <a:graphicData uri="http://schemas.openxmlformats.org/drawingml/2006/picture">
+                <pic:pic xmlns:pic="http://schemas.openxmlformats.org/drawingml/2006/picture">
+                  <pic:nvPicPr>
+                    <pic:cNvPr id="0" name=""/>
+                    <pic:cNvPicPr/>
+                  </pic:nvPicPr>
+                  <pic:blipFill>
+                    <a:blip r:embed="rId13"/>
+                    <a:stretch>
+                      <a:fillRect/>
+                    </a:stretch>
+                  </pic:blipFill>
+                  <pic:spPr>
+                    <a:xfrm>
+                      <a:off x="0" y="0"/>
+                      <a:ext cx="5067300" cy="4924425"/>
+                    </a:xfrm>
+                    <a:prstGeom prst="rect">
+                      <a:avLst/>
+                    </a:prstGeom>
+                  </pic:spPr>
+                </pic:pic>
+              </a:graphicData>
+            </a:graphic>
+          </wp:inline>
+        </w:drawing>
+      </w:r>
+    </w:p>
+    <w:p>
+      <w:pPr>
+        <w:pStyle w:val="ListParagraph"/>
+        <w:numPr>
+          <w:ilvl w:val="1"/>
+          <w:numId w:val="1"/>
+        </w:numPr>
+      </w:pPr>
+      <w:r>
+        <w:t xml:space="preserve">Set the Application Pool to the </w:t>
+      </w:r>
+      <w:proofErr w:type="spellStart"/>
+      <w:r>
+        <w:t>ScrumTime</w:t>
+      </w:r>
+      <w:proofErr w:type="spellEnd"/>
+      <w:r>
+        <w:t>.</w:t>
+      </w:r>
+    </w:p>
+    <w:p>
+      <w:pPr>
+        <w:pStyle w:val="ListParagraph"/>
+        <w:numPr>
+          <w:ilvl w:val="1"/>
+          <w:numId w:val="1"/>
+        </w:numPr>
+      </w:pPr>
+      <w:r>
+        <w:t xml:space="preserve">Set the Physical Path to the </w:t>
+      </w:r>
+      <w:r>
+        <w:t xml:space="preserve">path that you extracted </w:t>
+      </w:r>
+      <w:proofErr w:type="spellStart"/>
+      <w:r>
+        <w:t>ScrumTime</w:t>
+      </w:r>
+      <w:proofErr w:type="spellEnd"/>
+      <w:r>
+        <w:t xml:space="preserve"> in step 1.</w:t>
+      </w:r>
+    </w:p>
+    <w:p>
+      <w:pPr>
+        <w:pStyle w:val="ListParagraph"/>
+        <w:numPr>
+          <w:ilvl w:val="1"/>
+          <w:numId w:val="1"/>
+        </w:numPr>
+      </w:pPr>
+      <w:r>
+        <w:t>Choose your web bindings such that they do not conflict with any other Site within the IIS instance.  For this document, it is assumed that you have set the port to 80.</w:t>
+      </w:r>
+      <w:r>
+        <w:t xml:space="preserve">  In most cases, the Default Site is set to 80 so you will want to reset the default to another port.</w:t>
+      </w:r>
+    </w:p>
+    <w:p>
+      <w:pPr>
+        <w:pStyle w:val="ListParagraph"/>
+        <w:numPr>
+          <w:ilvl w:val="1"/>
+          <w:numId w:val="1"/>
+        </w:numPr>
+      </w:pPr>
+      <w:r>
+        <w:t>Start the Site if it has not already started automatically.</w:t>
+      </w:r>
+    </w:p>
+    <w:p>
+      <w:r>
+        <w:br w:type="page"/>
+      </w:r>
+    </w:p>
+    <w:p>
+      <w:pPr>
+        <w:pStyle w:val="ListParagraph"/>
+        <w:numPr>
+          <w:ilvl w:val="0"/>
+          <w:numId w:val="1"/>
+        </w:numPr>
+      </w:pPr>
+      <w:r>
+        <w:lastRenderedPageBreak/>
+        <w:t xml:space="preserve">Navigate to </w:t>
+      </w:r>
+      <w:hyperlink r:id="rId14" w:history="1">
+        <w:r>
+          <w:rPr>
+            <w:rStyle w:val="Hyperlink"/>
+          </w:rPr>
+          <w:t>http://localhost</w:t>
+        </w:r>
+      </w:hyperlink>
+      <w:r>
+        <w:t xml:space="preserve"> and you should </w:t>
+      </w:r>
+      <w:r>
+        <w:t>see</w:t>
+      </w:r>
+      <w:r>
+        <w:t xml:space="preserve"> the login screen.</w:t>
+      </w:r>
+      <w:r>
+        <w:rPr>
+          <w:noProof/>
+        </w:rPr>
+        <w:t xml:space="preserve"> </w:t>
+      </w:r>
+      <w:r>
+        <w:rPr>
+          <w:noProof/>
+        </w:rPr>
+        <w:drawing>
+          <wp:inline distT="0" distB="0" distL="0" distR="0" wp14:anchorId="74CA1783" wp14:editId="29FA2D91">
+            <wp:extent cx="5943600" cy="4719320"/>
+            <wp:effectExtent l="0" t="0" r="0" b="5080"/>
+            <wp:docPr id="3" name="Picture 3"/>
+            <wp:cNvGraphicFramePr>
+              <a:graphicFrameLocks xmlns:a="http://schemas.openxmlformats.org/drawingml/2006/main" noChangeAspect="1"/>
+            </wp:cNvGraphicFramePr>
+            <a:graphic xmlns:a="http://schemas.openxmlformats.org/drawingml/2006/main">
+              <a:graphicData uri="http://schemas.openxmlformats.org/drawingml/2006/picture">
+                <pic:pic xmlns:pic="http://schemas.openxmlformats.org/drawingml/2006/picture">
+                  <pic:nvPicPr>
+                    <pic:cNvPr id="0" name=""/>
+                    <pic:cNvPicPr/>
+                  </pic:nvPicPr>
+                  <pic:blipFill>
+                    <a:blip r:embed="rId15"/>
+                    <a:stretch>
+                      <a:fillRect/>
+                    </a:stretch>
+                  </pic:blipFill>
+                  <pic:spPr>
+                    <a:xfrm>
+                      <a:off x="0" y="0"/>
+                      <a:ext cx="5943600" cy="4719320"/>
+                    </a:xfrm>
+                    <a:prstGeom prst="rect">
+                      <a:avLst/>
+                    </a:prstGeom>
+                  </pic:spPr>
+                </pic:pic>
+              </a:graphicData>
+            </a:graphic>
+          </wp:inline>
+        </w:drawing>
+      </w:r>
+    </w:p>
+    <w:p>
+      <w:pPr>
+        <w:pStyle w:val="ListParagraph"/>
+        <w:numPr>
+          <w:ilvl w:val="0"/>
+          <w:numId w:val="1"/>
+        </w:numPr>
+      </w:pPr>
+      <w:r>
+        <w:rPr>
+          <w:noProof/>
+        </w:rPr>
+        <w:t>You may login with the demo user or register your own account.  The demo user credentials are: username: demo</w:t>
+      </w:r>
+    </w:p>
+    <w:p>
+      <w:pPr>
+        <w:pStyle w:val="ListParagraph"/>
+        <w:rPr>
+          <w:noProof/>
+        </w:rPr>
+      </w:pPr>
+      <w:r>
+        <w:rPr>
+          <w:noProof/>
+        </w:rPr>
+        <w:t>password: demo123</w:t>
+      </w:r>
+    </w:p>
+    <w:p>
+      <w:pPr>
+        <w:pStyle w:val="ListParagraph"/>
+        <w:rPr>
+          <w:noProof/>
+        </w:rPr>
+      </w:pPr>
+    </w:p>
+    <w:p>
+      <w:pPr>
+        <w:pStyle w:val="ListParagraph"/>
+        <w:rPr>
+          <w:noProof/>
+        </w:rPr>
+      </w:pPr>
+      <w:r>
+        <w:rPr>
+          <w:noProof/>
+        </w:rPr>
+        <w:t xml:space="preserve">If you get the following error, you need to </w:t>
+      </w:r>
+      <w:r>
+        <w:rPr>
+          <w:noProof/>
+        </w:rPr>
+        <w:t>grant</w:t>
+      </w:r>
+      <w:r>
+        <w:rPr>
+          <w:noProof/>
+        </w:rPr>
+        <w:t xml:space="preserve"> write </w:t>
+      </w:r>
+      <w:r>
+        <w:rPr>
+          <w:noProof/>
+        </w:rPr>
+        <w:t>privilege</w:t>
+      </w:r>
+      <w:r>
+        <w:rPr>
+          <w:noProof/>
+        </w:rPr>
+        <w:t xml:space="preserve"> </w:t>
+      </w:r>
+      <w:r>
+        <w:rPr>
+          <w:noProof/>
+        </w:rPr>
+        <w:t xml:space="preserve">to the NetworkService user for </w:t>
+      </w:r>
+      <w:r>
+        <w:rPr>
+          <w:noProof/>
+        </w:rPr>
+        <w:t xml:space="preserve">the </w:t>
+      </w:r>
+      <w:r>
+        <w:rPr>
+          <w:noProof/>
+        </w:rPr>
+        <w:t>folder of which you installed the ScrumTime zip contents.</w:t>
+      </w:r>
+    </w:p>
+    <w:p>
+      <w:pPr>
+        <w:ind w:left="720"/>
+        <w:rPr>
+          <w:rFonts w:ascii="Verdana" w:hAnsi="Verdana"/>
+          <w:b/>
+          <w:bCs/>
+          <w:color w:val="D67B01" w:themeColor="accent6" w:themeShade="BF"/>
+          <w:sz w:val="24"/>
+          <w:szCs w:val="24"/>
+        </w:rPr>
+      </w:pPr>
+      <w:proofErr w:type="gramStart"/>
+      <w:r>
+        <w:rPr>
+          <w:rFonts w:ascii="Verdana" w:hAnsi="Verdana"/>
+          <w:color w:val="D67B01" w:themeColor="accent6" w:themeShade="BF"/>
+          <w:sz w:val="24"/>
+          <w:szCs w:val="24"/>
+        </w:rPr>
+        <w:t>Failed to generate a user instance of SQL Server due to failure in retrieving the user's local application data path.</w:t>
+      </w:r>
+      <w:proofErr w:type="gramEnd"/>
+      <w:r>
+        <w:rPr>
+          <w:rFonts w:ascii="Verdana" w:hAnsi="Verdana"/>
+          <w:color w:val="D67B01" w:themeColor="accent6" w:themeShade="BF"/>
+          <w:sz w:val="24"/>
+          <w:szCs w:val="24"/>
+        </w:rPr>
+        <w:t xml:space="preserve"> Please make sure the user has a local user profile on the computer. The connection will be closed.</w:t>
+      </w:r>
+    </w:p>
+    <w:p>
+      <w:pPr>
+        <w:pStyle w:val="ListParagraph"/>
+        <w:rPr>
+          <w:noProof/>
+        </w:rPr>
+      </w:pPr>
+    </w:p>
+    <w:p>
+      <w:pPr>
+        <w:rPr>
+          <w:noProof/>
+        </w:rPr>
+      </w:pPr>
+      <w:r>
+        <w:rPr>
+          <w:noProof/>
+        </w:rPr>
+        <w:br w:type="page"/>
+      </w:r>
+    </w:p>
+    <w:p>
+      <w:pPr>
+        <w:pStyle w:val="Heading2"/>
+      </w:pPr>
+      <w:bookmarkStart w:id="4" w:name="_Toc275199018"/>
+      <w:r>
+        <w:lastRenderedPageBreak/>
+        <w:t>T</w:t>
+      </w:r>
+      <w:r>
+        <w:t>he Sample</w:t>
+      </w:r>
+      <w:r>
+        <w:t xml:space="preserve"> Product</w:t>
+      </w:r>
+      <w:bookmarkEnd w:id="4"/>
+    </w:p>
+    <w:p>
+      <w:proofErr w:type="spellStart"/>
+      <w:r>
+        <w:t>ScrumTime</w:t>
+      </w:r>
+      <w:proofErr w:type="spellEnd"/>
+      <w:r>
+        <w:t xml:space="preserve"> comes with a sample product known as </w:t>
+      </w:r>
+      <w:r>
+        <w:rPr>
+          <w:i/>
+        </w:rPr>
+        <w:t>Sample – Inventory Track</w:t>
+      </w:r>
+      <w:r>
+        <w:t>.</w:t>
+      </w:r>
+      <w:r>
+        <w:t xml:space="preserve">  This provides a fictional product to use while learning the features of </w:t>
+      </w:r>
+      <w:proofErr w:type="spellStart"/>
+      <w:r>
+        <w:t>ScrumTime</w:t>
+      </w:r>
+      <w:proofErr w:type="spellEnd"/>
+      <w:r>
+        <w:t xml:space="preserve">.   This sample product is required in the current release of </w:t>
+      </w:r>
+      <w:proofErr w:type="spellStart"/>
+      <w:r>
+        <w:t>ScrumTime</w:t>
+      </w:r>
+      <w:proofErr w:type="spellEnd"/>
+      <w:r>
+        <w:t xml:space="preserve"> so that new users have a default starting product.</w:t>
+      </w:r>
+    </w:p>
+    <w:p>
+      <w:pPr>
+        <w:pStyle w:val="Heading1"/>
+      </w:pPr>
+      <w:bookmarkStart w:id="5" w:name="_Toc275199019"/>
+      <w:r>
+        <w:t>Daily Use</w:t>
+      </w:r>
+      <w:bookmarkEnd w:id="5"/>
+    </w:p>
+    <w:p>
+      <w:pPr>
+        <w:pStyle w:val="Heading2"/>
+      </w:pPr>
+      <w:bookmarkStart w:id="6" w:name="_Toc275199020"/>
+      <w:r>
+        <w:t>Creating a Product</w:t>
+      </w:r>
+      <w:bookmarkEnd w:id="6"/>
+    </w:p>
+    <w:p>
+      <w:r>
+        <w:t xml:space="preserve">The typical use of </w:t>
+      </w:r>
+      <w:proofErr w:type="spellStart"/>
+      <w:r>
+        <w:t>ScrumTime</w:t>
+      </w:r>
+      <w:proofErr w:type="spellEnd"/>
+      <w:r>
+        <w:t xml:space="preserve"> involves creating your own product by name.  What good would a project management tool be without referring to your own product by its name?  The Product tab is the place within </w:t>
+      </w:r>
+      <w:proofErr w:type="spellStart"/>
+      <w:r>
+        <w:t>ScrumTime</w:t>
+      </w:r>
+      <w:proofErr w:type="spellEnd"/>
+      <w:r>
+        <w:t xml:space="preserve"> for creating and managing your products.  You may click the Add Product link to create your own product.  You will notice that a new row is created that allows you to create a name and a description.   For this demonstration, the name is going to be “</w:t>
+      </w:r>
+      <w:r>
+        <w:rPr>
+          <w:i/>
+        </w:rPr>
+        <w:t>User Guide</w:t>
+      </w:r>
+      <w:r>
+        <w:rPr>
+          <w:i/>
+        </w:rPr>
+        <w:t>”</w:t>
+      </w:r>
+      <w:r>
+        <w:t xml:space="preserve"> and the description is going to be “</w:t>
+      </w:r>
+      <w:r>
+        <w:rPr>
+          <w:i/>
+        </w:rPr>
+        <w:t>A sample for the User Guide</w:t>
+      </w:r>
+      <w:r>
+        <w:rPr>
+          <w:i/>
+        </w:rPr>
+        <w:t>”</w:t>
+      </w:r>
+      <w:r>
+        <w:t>.</w:t>
+      </w:r>
+    </w:p>
+    <w:p>
+      <w:r>
+        <w:rPr>
+          <w:noProof/>
+        </w:rPr>
+        <w:drawing>
+          <wp:inline distT="0" distB="0" distL="0" distR="0" wp14:anchorId="764B3499" wp14:editId="1506BA26">
+            <wp:extent cx="5943600" cy="4719320"/>
+            <wp:effectExtent l="0" t="0" r="0" b="5080"/>
+            <wp:docPr id="8" name="Picture 8"/>
+            <wp:cNvGraphicFramePr>
+              <a:graphicFrameLocks xmlns:a="http://schemas.openxmlformats.org/drawingml/2006/main" noChangeAspect="1"/>
+            </wp:cNvGraphicFramePr>
+            <a:graphic xmlns:a="http://schemas.openxmlformats.org/drawingml/2006/main">
+              <a:graphicData uri="http://schemas.openxmlformats.org/drawingml/2006/picture">
+                <pic:pic xmlns:pic="http://schemas.openxmlformats.org/drawingml/2006/picture">
+                  <pic:nvPicPr>
+                    <pic:cNvPr id="0" name=""/>
+                    <pic:cNvPicPr/>
+                  </pic:nvPicPr>
+                  <pic:blipFill>
+                    <a:blip r:embed="rId16"/>
+                    <a:stretch>
+                      <a:fillRect/>
+                    </a:stretch>
+                  </pic:blipFill>
+                  <pic:spPr>
+                    <a:xfrm>
+                      <a:off x="0" y="0"/>
+                      <a:ext cx="5943600" cy="4719320"/>
+                    </a:xfrm>
+                    <a:prstGeom prst="rect">
+                      <a:avLst/>
+                    </a:prstGeom>
+                  </pic:spPr>
+                </pic:pic>
+              </a:graphicData>
+            </a:graphic>
+          </wp:inline>
+        </w:drawing>
+      </w:r>
+    </w:p>
+    <w:p>
+      <w:r>
+        <w:lastRenderedPageBreak/>
+        <w:t>Press the Save icon</w:t>
+      </w:r>
+      <w:proofErr w:type="gramStart"/>
+      <w:r>
+        <w:t xml:space="preserve">, </w:t>
+      </w:r>
+      <w:proofErr w:type="gramEnd"/>
+      <w:r>
+        <w:rPr>
+          <w:noProof/>
+        </w:rPr>
+        <w:drawing>
+          <wp:inline distT="0" distB="0" distL="0" distR="0">
+            <wp:extent cx="228600" cy="228600"/>
+            <wp:effectExtent l="0" t="0" r="0" b="0"/>
+            <wp:docPr id="9" name="Picture 9" descr="Save"/>
+            <wp:cNvGraphicFramePr>
+              <a:graphicFrameLocks xmlns:a="http://schemas.openxmlformats.org/drawingml/2006/main" noChangeAspect="1"/>
+            </wp:cNvGraphicFramePr>
+            <a:graphic xmlns:a="http://schemas.openxmlformats.org/drawingml/2006/main">
+              <a:graphicData uri="http://schemas.openxmlformats.org/drawingml/2006/picture">
+                <pic:pic xmlns:pic="http://schemas.openxmlformats.org/drawingml/2006/picture">
+                  <pic:nvPicPr>
+                    <pic:cNvPr id="0" name="Picture 1" descr="Save"/>
+                    <pic:cNvPicPr>
+                      <a:picLocks noChangeAspect="1" noChangeArrowheads="1"/>
+                    </pic:cNvPicPr>
+                  </pic:nvPicPr>
+                  <pic:blipFill>
+                    <a:blip r:embed="rId17">
+                      <a:extLst>
+                        <a:ext uri="{28A0092B-C50C-407E-A947-70E740481C1C}">
+                          <a14:useLocalDpi xmlns:a14="http://schemas.microsoft.com/office/drawing/2010/main" val="0"/>
+                        </a:ext>
+                      </a:extLst>
+                    </a:blip>
+                    <a:srcRect/>
+                    <a:stretch>
+                      <a:fillRect/>
+                    </a:stretch>
+                  </pic:blipFill>
+                  <pic:spPr bwMode="auto">
+                    <a:xfrm>
+                      <a:off x="0" y="0"/>
+                      <a:ext cx="228600" cy="228600"/>
+                    </a:xfrm>
+                    <a:prstGeom prst="rect">
+                      <a:avLst/>
+                    </a:prstGeom>
+                    <a:noFill/>
+                    <a:ln>
+                      <a:noFill/>
+                    </a:ln>
+                  </pic:spPr>
+                </pic:pic>
+              </a:graphicData>
+            </a:graphic>
+          </wp:inline>
+        </w:drawing>
+      </w:r>
+      <w:r>
+        <w:t xml:space="preserve">, in order to commit the product to the database.  You will notice that you may now choose the newly created product from the drop-down in the upper right hand corner.  This feature determines what the current active product is for your logged in session.  </w:t>
+      </w:r>
+      <w:r>
+        <w:rPr>
+          <w:noProof/>
+        </w:rPr>
+        <w:drawing>
+          <wp:inline distT="0" distB="0" distL="0" distR="0" wp14:anchorId="6AC15D71" wp14:editId="63ABCD5C">
+            <wp:extent cx="5943600" cy="4719320"/>
+            <wp:effectExtent l="0" t="0" r="0" b="5080"/>
+            <wp:docPr id="10" name="Picture 10"/>
+            <wp:cNvGraphicFramePr>
+              <a:graphicFrameLocks xmlns:a="http://schemas.openxmlformats.org/drawingml/2006/main" noChangeAspect="1"/>
+            </wp:cNvGraphicFramePr>
+            <a:graphic xmlns:a="http://schemas.openxmlformats.org/drawingml/2006/main">
+              <a:graphicData uri="http://schemas.openxmlformats.org/drawingml/2006/picture">
+                <pic:pic xmlns:pic="http://schemas.openxmlformats.org/drawingml/2006/picture">
+                  <pic:nvPicPr>
+                    <pic:cNvPr id="0" name=""/>
+                    <pic:cNvPicPr/>
+                  </pic:nvPicPr>
+                  <pic:blipFill>
+                    <a:blip r:embed="rId18"/>
+                    <a:stretch>
+                      <a:fillRect/>
+                    </a:stretch>
+                  </pic:blipFill>
+                  <pic:spPr>
+                    <a:xfrm>
+                      <a:off x="0" y="0"/>
+                      <a:ext cx="5943600" cy="4719320"/>
+                    </a:xfrm>
+                    <a:prstGeom prst="rect">
+                      <a:avLst/>
+                    </a:prstGeom>
+                  </pic:spPr>
+                </pic:pic>
+              </a:graphicData>
+            </a:graphic>
+          </wp:inline>
+        </w:drawing>
+      </w:r>
+    </w:p>
+    <w:p>
+      <w:r>
+        <w:t>Select your newly created product in order to make it active.</w:t>
+      </w:r>
+    </w:p>
+    <w:p>
+      <w:pPr>
+        <w:rPr>
+          <w:rFonts w:asciiTheme="majorHAnsi" w:eastAsiaTheme="majorEastAsia" w:hAnsiTheme="majorHAnsi" w:cstheme="majorBidi"/>
+          <w:b/>
+          <w:bCs/>
+          <w:color w:val="94C600" w:themeColor="accent1"/>
+          <w:sz w:val="26"/>
+          <w:szCs w:val="26"/>
+        </w:rPr>
+      </w:pPr>
+      <w:r>
+        <w:br w:type="page"/>
+      </w:r>
+    </w:p>
+    <w:p>
+      <w:pPr>
+        <w:pStyle w:val="Heading2"/>
+      </w:pPr>
+      <w:bookmarkStart w:id="7" w:name="_Toc275199021"/>
+      <w:r>
+        <w:lastRenderedPageBreak/>
+        <w:t>Adding Stories</w:t>
+      </w:r>
+      <w:bookmarkEnd w:id="7"/>
+    </w:p>
+    <w:p>
+      <w:r>
+        <w:t>In order to add a new story, navigate to the Backlog tab and press the Add Story link.</w:t>
+      </w:r>
+    </w:p>
+    <w:p>
+      <w:r>
+        <w:rPr>
+          <w:noProof/>
+        </w:rPr>
+        <w:drawing>
+          <wp:inline distT="0" distB="0" distL="0" distR="0" wp14:anchorId="34AD37AF" wp14:editId="2EB3A858">
+            <wp:extent cx="5943600" cy="4719320"/>
+            <wp:effectExtent l="0" t="0" r="0" b="5080"/>
+            <wp:docPr id="11" name="Picture 11"/>
+            <wp:cNvGraphicFramePr>
+              <a:graphicFrameLocks xmlns:a="http://schemas.openxmlformats.org/drawingml/2006/main" noChangeAspect="1"/>
+            </wp:cNvGraphicFramePr>
+            <a:graphic xmlns:a="http://schemas.openxmlformats.org/drawingml/2006/main">
+              <a:graphicData uri="http://schemas.openxmlformats.org/drawingml/2006/picture">
+                <pic:pic xmlns:pic="http://schemas.openxmlformats.org/drawingml/2006/picture">
+                  <pic:nvPicPr>
+                    <pic:cNvPr id="0" name=""/>
+                    <pic:cNvPicPr/>
+                  </pic:nvPicPr>
+                  <pic:blipFill>
+                    <a:blip r:embed="rId19"/>
+                    <a:stretch>
+                      <a:fillRect/>
+                    </a:stretch>
+                  </pic:blipFill>
+                  <pic:spPr>
+                    <a:xfrm>
+                      <a:off x="0" y="0"/>
+                      <a:ext cx="5943600" cy="4719320"/>
+                    </a:xfrm>
+                    <a:prstGeom prst="rect">
+                      <a:avLst/>
+                    </a:prstGeom>
+                  </pic:spPr>
+                </pic:pic>
+              </a:graphicData>
+            </a:graphic>
+          </wp:inline>
+        </w:drawing>
+      </w:r>
+    </w:p>
+    <w:p>
+      <w:r>
+        <w:t xml:space="preserve">Add as many stories as you like in this section.  </w:t>
+      </w:r>
+      <w:r>
+        <w:t>Again, press the Save icon</w:t>
+      </w:r>
+      <w:proofErr w:type="gramStart"/>
+      <w:r>
+        <w:t xml:space="preserve">, </w:t>
+      </w:r>
+      <w:proofErr w:type="gramEnd"/>
+      <w:r>
+        <w:rPr>
+          <w:noProof/>
+        </w:rPr>
+        <w:drawing>
+          <wp:inline distT="0" distB="0" distL="0" distR="0" wp14:anchorId="52A3B6D5" wp14:editId="6DA9F8A5">
+            <wp:extent cx="228600" cy="228600"/>
+            <wp:effectExtent l="0" t="0" r="0" b="0"/>
+            <wp:docPr id="13" name="Picture 13" descr="Save"/>
+            <wp:cNvGraphicFramePr>
+              <a:graphicFrameLocks xmlns:a="http://schemas.openxmlformats.org/drawingml/2006/main" noChangeAspect="1"/>
+            </wp:cNvGraphicFramePr>
+            <a:graphic xmlns:a="http://schemas.openxmlformats.org/drawingml/2006/main">
+              <a:graphicData uri="http://schemas.openxmlformats.org/drawingml/2006/picture">
+                <pic:pic xmlns:pic="http://schemas.openxmlformats.org/drawingml/2006/picture">
+                  <pic:nvPicPr>
+                    <pic:cNvPr id="0" name="Picture 1" descr="Save"/>
+                    <pic:cNvPicPr>
+                      <a:picLocks noChangeAspect="1" noChangeArrowheads="1"/>
+                    </pic:cNvPicPr>
+                  </pic:nvPicPr>
+                  <pic:blipFill>
+                    <a:blip r:embed="rId17">
+                      <a:extLst>
+                        <a:ext uri="{28A0092B-C50C-407E-A947-70E740481C1C}">
+                          <a14:useLocalDpi xmlns:a14="http://schemas.microsoft.com/office/drawing/2010/main" val="0"/>
+                        </a:ext>
+                      </a:extLst>
+                    </a:blip>
+                    <a:srcRect/>
+                    <a:stretch>
+                      <a:fillRect/>
+                    </a:stretch>
+                  </pic:blipFill>
+                  <pic:spPr bwMode="auto">
+                    <a:xfrm>
+                      <a:off x="0" y="0"/>
+                      <a:ext cx="228600" cy="228600"/>
+                    </a:xfrm>
+                    <a:prstGeom prst="rect">
+                      <a:avLst/>
+                    </a:prstGeom>
+                    <a:noFill/>
+                    <a:ln>
+                      <a:noFill/>
+                    </a:ln>
+                  </pic:spPr>
+                </pic:pic>
+              </a:graphicData>
+            </a:graphic>
+          </wp:inline>
+        </w:drawing>
+      </w:r>
+      <w:r>
+        <w:t>, in order to commit your changes to the database.  You may enter Points for this exercise if you like but it is not required.</w:t>
+      </w:r>
+    </w:p>
+    <w:p>
+      <w:r>
+        <w:t>In order to edit an existing story, you just need to click on the Priority, Id/Name, Narrative, Duration, or Points to make it editable.</w:t>
+      </w:r>
+    </w:p>
+    <w:p>
+      <w:r>
+        <w:br w:type="page"/>
+      </w:r>
+    </w:p>
+    <w:p>
+      <w:pPr>
+        <w:pStyle w:val="Heading2"/>
+      </w:pPr>
+      <w:bookmarkStart w:id="8" w:name="_Toc275199022"/>
+      <w:r>
+        <w:lastRenderedPageBreak/>
+        <w:t>Adding Tasks</w:t>
+      </w:r>
+      <w:bookmarkEnd w:id="8"/>
+    </w:p>
+    <w:p>
+      <w:r>
+        <w:t xml:space="preserve">A task may only be added </w:t>
+      </w:r>
+      <w:r>
+        <w:t xml:space="preserve">to an existing story.  A future version of </w:t>
+      </w:r>
+      <w:proofErr w:type="spellStart"/>
+      <w:r>
+        <w:t>ScrumTime</w:t>
+      </w:r>
+      <w:proofErr w:type="spellEnd"/>
+      <w:r>
+        <w:t xml:space="preserve"> may allow you to create tasks that are not assigned to stories.  Also, tasks currently are not capable of being moved from one story to another.  This is another enhancement planned for the future.</w:t>
+      </w:r>
+    </w:p>
+    <w:p>
+      <w:r>
+        <w:t>To add a task, click on the Task icon</w:t>
+      </w:r>
+      <w:proofErr w:type="gramStart"/>
+      <w:r>
+        <w:t xml:space="preserve">, </w:t>
+      </w:r>
+      <w:proofErr w:type="gramEnd"/>
+      <w:r>
+        <w:rPr>
+          <w:noProof/>
+        </w:rPr>
+        <w:drawing>
+          <wp:inline distT="0" distB="0" distL="0" distR="0">
+            <wp:extent cx="228600" cy="228600"/>
+            <wp:effectExtent l="0" t="0" r="0" b="0"/>
+            <wp:docPr id="14" name="Picture 14" descr="http://localhost/Content/Images/Menu/note_accept.png"/>
+            <wp:cNvGraphicFramePr>
+              <a:graphicFrameLocks xmlns:a="http://schemas.openxmlformats.org/drawingml/2006/main" noChangeAspect="1"/>
+            </wp:cNvGraphicFramePr>
+            <a:graphic xmlns:a="http://schemas.openxmlformats.org/drawingml/2006/main">
+              <a:graphicData uri="http://schemas.openxmlformats.org/drawingml/2006/picture">
+                <pic:pic xmlns:pic="http://schemas.openxmlformats.org/drawingml/2006/picture">
+                  <pic:nvPicPr>
+                    <pic:cNvPr id="0" name="Picture 3" descr="http://localhost/Content/Images/Menu/note_accept.png"/>
+                    <pic:cNvPicPr>
+                      <a:picLocks noChangeAspect="1" noChangeArrowheads="1"/>
+                    </pic:cNvPicPr>
+                  </pic:nvPicPr>
+                  <pic:blipFill>
+                    <a:blip r:embed="rId20">
+                      <a:extLst>
+                        <a:ext uri="{28A0092B-C50C-407E-A947-70E740481C1C}">
+                          <a14:useLocalDpi xmlns:a14="http://schemas.microsoft.com/office/drawing/2010/main" val="0"/>
+                        </a:ext>
+                      </a:extLst>
+                    </a:blip>
+                    <a:srcRect/>
+                    <a:stretch>
+                      <a:fillRect/>
+                    </a:stretch>
+                  </pic:blipFill>
+                  <pic:spPr bwMode="auto">
+                    <a:xfrm>
+                      <a:off x="0" y="0"/>
+                      <a:ext cx="228600" cy="228600"/>
+                    </a:xfrm>
+                    <a:prstGeom prst="rect">
+                      <a:avLst/>
+                    </a:prstGeom>
+                    <a:noFill/>
+                    <a:ln>
+                      <a:noFill/>
+                    </a:ln>
+                  </pic:spPr>
+                </pic:pic>
+              </a:graphicData>
+            </a:graphic>
+          </wp:inline>
+        </w:drawing>
+      </w:r>
+      <w:r>
+        <w:t>, under the Actions header for the story that needs new tasks.  In the following example, tasks are being added to the “</w:t>
+      </w:r>
+      <w:r>
+        <w:rPr>
+          <w:i/>
+        </w:rPr>
+        <w:t>Create Releases</w:t>
+      </w:r>
+      <w:r>
+        <w:t>” story.</w:t>
+      </w:r>
+    </w:p>
+    <w:p>
+      <w:r>
+        <w:rPr>
+          <w:noProof/>
+        </w:rPr>
+        <w:drawing>
+          <wp:inline distT="0" distB="0" distL="0" distR="0" wp14:anchorId="1BBD274D" wp14:editId="61FD9B6A">
+            <wp:extent cx="5943600" cy="4719320"/>
+            <wp:effectExtent l="0" t="0" r="0" b="5080"/>
+            <wp:docPr id="28" name="Picture 28"/>
+            <wp:cNvGraphicFramePr>
+              <a:graphicFrameLocks xmlns:a="http://schemas.openxmlformats.org/drawingml/2006/main" noChangeAspect="1"/>
+            </wp:cNvGraphicFramePr>
+            <a:graphic xmlns:a="http://schemas.openxmlformats.org/drawingml/2006/main">
+              <a:graphicData uri="http://schemas.openxmlformats.org/drawingml/2006/picture">
+                <pic:pic xmlns:pic="http://schemas.openxmlformats.org/drawingml/2006/picture">
+                  <pic:nvPicPr>
+                    <pic:cNvPr id="0" name=""/>
+                    <pic:cNvPicPr/>
+                  </pic:nvPicPr>
+                  <pic:blipFill>
+                    <a:blip r:embed="rId21"/>
+                    <a:stretch>
+                      <a:fillRect/>
+                    </a:stretch>
+                  </pic:blipFill>
+                  <pic:spPr>
+                    <a:xfrm>
+                      <a:off x="0" y="0"/>
+                      <a:ext cx="5943600" cy="4719320"/>
+                    </a:xfrm>
+                    <a:prstGeom prst="rect">
+                      <a:avLst/>
+                    </a:prstGeom>
+                  </pic:spPr>
+                </pic:pic>
+              </a:graphicData>
+            </a:graphic>
+          </wp:inline>
+        </w:drawing>
+      </w:r>
+    </w:p>
+    <w:p>
+      <w:r>
+        <w:t>You must press the “</w:t>
+      </w:r>
+      <w:r>
+        <w:rPr>
+          <w:i/>
+        </w:rPr>
+        <w:t>Save</w:t>
+      </w:r>
+      <w:r>
+        <w:t>” link in order to commit your changes to the database.  Links were used here instead of icons in the interest of conserving screen space.</w:t>
+      </w:r>
+    </w:p>
+    <w:p>
+      <w:r>
+        <w:t>In order to edit an existing task, you just need to click on the ID, Description, or Hours to make it editable.</w:t>
+      </w:r>
+    </w:p>
+    <w:p>
+      <w:r>
+        <w:br w:type="page"/>
+      </w:r>
+    </w:p>
+    <w:p>
+      <w:pPr>
+        <w:pStyle w:val="Heading2"/>
+      </w:pPr>
+      <w:bookmarkStart w:id="9" w:name="_Toc275199023"/>
+      <w:r>
+        <w:lastRenderedPageBreak/>
+        <w:t>Creating Sprints</w:t>
+      </w:r>
+      <w:bookmarkEnd w:id="9"/>
+    </w:p>
+    <w:p>
+      <w:r>
+        <w:t xml:space="preserve">The name of a sprint is very subjective.  </w:t>
+      </w:r>
+      <w:proofErr w:type="spellStart"/>
+      <w:r>
+        <w:t>ScrumTime</w:t>
+      </w:r>
+      <w:proofErr w:type="spellEnd"/>
+      <w:r>
+        <w:t xml:space="preserve"> recommends that you keep it relatively short.  Some organizations choose a set of related names for their sprint names such as bird types or colors.  </w:t>
+      </w:r>
+      <w:proofErr w:type="spellStart"/>
+      <w:r>
+        <w:t>ScrumTime</w:t>
+      </w:r>
+      <w:proofErr w:type="spellEnd"/>
+      <w:r>
+        <w:t xml:space="preserve"> does not provide a </w:t>
+      </w:r>
+      <w:r>
+        <w:t xml:space="preserve">meaning </w:t>
+      </w:r>
+      <w:r>
+        <w:t>default</w:t>
+      </w:r>
+      <w:r>
+        <w:t xml:space="preserve"> name in order to</w:t>
+      </w:r>
+      <w:r>
+        <w:t xml:space="preserve"> encourag</w:t>
+      </w:r>
+      <w:r>
+        <w:t>e</w:t>
+      </w:r>
+      <w:r>
+        <w:t xml:space="preserve"> the user to create a thoughtful nam</w:t>
+      </w:r>
+      <w:r>
+        <w:t>e for each sprint.</w:t>
+      </w:r>
+    </w:p>
+    <w:p>
+      <w:r>
+        <w:t xml:space="preserve">While the sprint name is not defaulted by </w:t>
+      </w:r>
+      <w:proofErr w:type="spellStart"/>
+      <w:r>
+        <w:t>Scrumtime</w:t>
+      </w:r>
+      <w:proofErr w:type="spellEnd"/>
+      <w:r>
+        <w:t>, a thirty day period between the start date and the finish date is defaulted based on the current day.  However, there is room for improvement in future releases concerning sprint defaults and feedback from users is always encouraged.</w:t>
+      </w:r>
+    </w:p>
+    <w:p>
+      <w:r>
+        <w:t xml:space="preserve">In order to add a new sprint, navigate to the Schedule tab and press the Add Sprint link near the lower left corner of the screen.  </w:t>
+      </w:r>
+    </w:p>
+    <w:p>
+      <w:r>
+        <w:rPr>
+          <w:noProof/>
+        </w:rPr>
+        <w:drawing>
+          <wp:inline distT="0" distB="0" distL="0" distR="0" wp14:anchorId="41395B60" wp14:editId="00C05A3C">
+            <wp:extent cx="5943600" cy="4719320"/>
+            <wp:effectExtent l="0" t="0" r="0" b="5080"/>
+            <wp:docPr id="7" name="Picture 7"/>
+            <wp:cNvGraphicFramePr>
+              <a:graphicFrameLocks xmlns:a="http://schemas.openxmlformats.org/drawingml/2006/main" noChangeAspect="1"/>
+            </wp:cNvGraphicFramePr>
+            <a:graphic xmlns:a="http://schemas.openxmlformats.org/drawingml/2006/main">
+              <a:graphicData uri="http://schemas.openxmlformats.org/drawingml/2006/picture">
+                <pic:pic xmlns:pic="http://schemas.openxmlformats.org/drawingml/2006/picture">
+                  <pic:nvPicPr>
+                    <pic:cNvPr id="0" name=""/>
+                    <pic:cNvPicPr/>
+                  </pic:nvPicPr>
+                  <pic:blipFill>
+                    <a:blip r:embed="rId22"/>
+                    <a:stretch>
+                      <a:fillRect/>
+                    </a:stretch>
+                  </pic:blipFill>
+                  <pic:spPr>
+                    <a:xfrm>
+                      <a:off x="0" y="0"/>
+                      <a:ext cx="5943600" cy="4719320"/>
+                    </a:xfrm>
+                    <a:prstGeom prst="rect">
+                      <a:avLst/>
+                    </a:prstGeom>
+                  </pic:spPr>
+                </pic:pic>
+              </a:graphicData>
+            </a:graphic>
+          </wp:inline>
+        </w:drawing>
+      </w:r>
+    </w:p>
+    <w:p>
+      <w:r>
+        <w:t>Press the Save icon</w:t>
+      </w:r>
+      <w:proofErr w:type="gramStart"/>
+      <w:r>
+        <w:t xml:space="preserve">, </w:t>
+      </w:r>
+      <w:proofErr w:type="gramEnd"/>
+      <w:r>
+        <w:rPr>
+          <w:noProof/>
+        </w:rPr>
+        <w:drawing>
+          <wp:inline distT="0" distB="0" distL="0" distR="0" wp14:anchorId="15B01D0F" wp14:editId="2057891D">
+            <wp:extent cx="228600" cy="228600"/>
+            <wp:effectExtent l="0" t="0" r="0" b="0"/>
+            <wp:docPr id="12" name="Picture 12" descr="Save"/>
+            <wp:cNvGraphicFramePr>
+              <a:graphicFrameLocks xmlns:a="http://schemas.openxmlformats.org/drawingml/2006/main" noChangeAspect="1"/>
+            </wp:cNvGraphicFramePr>
+            <a:graphic xmlns:a="http://schemas.openxmlformats.org/drawingml/2006/main">
+              <a:graphicData uri="http://schemas.openxmlformats.org/drawingml/2006/picture">
+                <pic:pic xmlns:pic="http://schemas.openxmlformats.org/drawingml/2006/picture">
+                  <pic:nvPicPr>
+                    <pic:cNvPr id="0" name="Picture 1" descr="Save"/>
+                    <pic:cNvPicPr>
+                      <a:picLocks noChangeAspect="1" noChangeArrowheads="1"/>
+                    </pic:cNvPicPr>
+                  </pic:nvPicPr>
+                  <pic:blipFill>
+                    <a:blip r:embed="rId17">
+                      <a:extLst>
+                        <a:ext uri="{28A0092B-C50C-407E-A947-70E740481C1C}">
+                          <a14:useLocalDpi xmlns:a14="http://schemas.microsoft.com/office/drawing/2010/main" val="0"/>
+                        </a:ext>
+                      </a:extLst>
+                    </a:blip>
+                    <a:srcRect/>
+                    <a:stretch>
+                      <a:fillRect/>
+                    </a:stretch>
+                  </pic:blipFill>
+                  <pic:spPr bwMode="auto">
+                    <a:xfrm>
+                      <a:off x="0" y="0"/>
+                      <a:ext cx="228600" cy="228600"/>
+                    </a:xfrm>
+                    <a:prstGeom prst="rect">
+                      <a:avLst/>
+                    </a:prstGeom>
+                    <a:noFill/>
+                    <a:ln>
+                      <a:noFill/>
+                    </a:ln>
+                  </pic:spPr>
+                </pic:pic>
+              </a:graphicData>
+            </a:graphic>
+          </wp:inline>
+        </w:drawing>
+      </w:r>
+      <w:r>
+        <w:t>, in order to commit your changes to the databases.  Just after the save is committed, you will notice a new horizontal bar is displayed on the calendar that represents your new sprint.  Also, you may now select the active sprint in the upper right corner of the screen as follows:</w:t>
+      </w:r>
+    </w:p>
+    <w:p>
+      <w:r>
+        <w:rPr>
+          <w:noProof/>
+        </w:rPr>
+        <w:lastRenderedPageBreak/>
+        <mc:AlternateContent>
+          <mc:Choice Requires="wps">
+            <w:drawing>
+              <wp:anchor distT="0" distB="0" distL="114300" distR="114300" simplePos="0" relativeHeight="251660288" behindDoc="0" locked="0" layoutInCell="1" allowOverlap="1">
+                <wp:simplePos x="0" y="0"/>
+                <wp:positionH relativeFrom="column">
+                  <wp:posOffset>5076825</wp:posOffset>
+                </wp:positionH>
+                <wp:positionV relativeFrom="paragraph">
+                  <wp:posOffset>923925</wp:posOffset>
+                </wp:positionV>
+                <wp:extent cx="800100" cy="257175"/>
+                <wp:effectExtent l="38100" t="38100" r="38100" b="47625"/>
+                <wp:wrapNone/>
+                <wp:docPr id="17" name="Rectangle 17"/>
+                <wp:cNvGraphicFramePr/>
+                <a:graphic xmlns:a="http://schemas.openxmlformats.org/drawingml/2006/main">
+                  <a:graphicData uri="http://schemas.microsoft.com/office/word/2010/wordprocessingShape">
+                    <wps:wsp>
+                      <wps:cNvSpPr/>
+                      <wps:spPr>
+                        <a:xfrm>
+                          <a:off x="0" y="0"/>
+                          <a:ext cx="800100" cy="257175"/>
+                        </a:xfrm>
+                        <a:prstGeom prst="rect">
+                          <a:avLst/>
+                        </a:prstGeom>
+                        <a:noFill/>
+                        <a:ln w="73025">
+                          <a:solidFill>
+                            <a:srgbClr val="FF0000"/>
+                          </a:solidFill>
+                        </a:ln>
+                      </wps:spPr>
+                      <wps:style>
+                        <a:lnRef idx="2">
+                          <a:schemeClr val="accent3"/>
+                        </a:lnRef>
+                        <a:fillRef idx="1">
+                          <a:schemeClr val="lt1"/>
+                        </a:fillRef>
+                        <a:effectRef idx="0">
+                          <a:schemeClr val="accent3"/>
+                        </a:effectRef>
+                        <a:fontRef idx="minor">
+                          <a:schemeClr val="dk1"/>
+                        </a:fontRef>
+                      </wps:style>
+                      <wps:bodyPr rot="0" spcFirstLastPara="0" vertOverflow="overflow" horzOverflow="overflow" vert="horz" wrap="square" lIns="91440" tIns="45720" rIns="91440" bIns="45720" numCol="1" spcCol="0" rtlCol="0" fromWordArt="0" anchor="ctr" anchorCtr="0" forceAA="0" compatLnSpc="1">
+                        <a:prstTxWarp prst="textNoShape">
+                          <a:avLst/>
+                        </a:prstTxWarp>
+                        <a:noAutofit/>
+                      </wps:bodyPr>
+                    </wps:wsp>
+                  </a:graphicData>
+                </a:graphic>
+                <wp14:sizeRelH relativeFrom="margin">
+                  <wp14:pctWidth>0</wp14:pctWidth>
+                </wp14:sizeRelH>
+              </wp:anchor>
+            </w:drawing>
+          </mc:Choice>
+          <mc:Fallback>
+            <w:pict>
+              <v:rect id="Rectangle 17" o:spid="_x0000_s1026" style="position:absolute;margin-left:399.75pt;margin-top:72.75pt;width:63pt;height:20.25pt;z-index:251660288;visibility:visible;mso-wrap-style:square;mso-width-percent:0;mso-wrap-distance-left:9pt;mso-wrap-distance-top:0;mso-wrap-distance-right:9pt;mso-wrap-distance-bottom:0;mso-position-horizontal:absolute;mso-position-horizontal-relative:text;mso-position-vertical:absolute;mso-position-vertical-relative:text;mso-width-percent:0;mso-width-relative:margin;v-text-anchor:middle" o:gfxdata="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" filled="f" strokecolor="red" strokeweight="5.75pt"/>
+            </w:pict>
+          </mc:Fallback>
+        </mc:AlternateContent>
+      </w:r>
+      <w:r>
+        <w:rPr>
+          <w:noProof/>
+        </w:rPr>
+        <w:drawing>
+          <wp:inline distT="0" distB="0" distL="0" distR="0" wp14:anchorId="4573CDB9" wp14:editId="220EC37A">
+            <wp:extent cx="5943600" cy="4719320"/>
+            <wp:effectExtent l="0" t="0" r="0" b="5080"/>
+            <wp:docPr id="16" name="Picture 16"/>
+            <wp:cNvGraphicFramePr>
+              <a:graphicFrameLocks xmlns:a="http://schemas.openxmlformats.org/drawingml/2006/main" noChangeAspect="1"/>
+            </wp:cNvGraphicFramePr>
+            <a:graphic xmlns:a="http://schemas.openxmlformats.org/drawingml/2006/main">
+              <a:graphicData uri="http://schemas.openxmlformats.org/drawingml/2006/picture">
+                <pic:pic xmlns:pic="http://schemas.openxmlformats.org/drawingml/2006/picture">
+                  <pic:nvPicPr>
+                    <pic:cNvPr id="0" name=""/>
+                    <pic:cNvPicPr/>
+                  </pic:nvPicPr>
+                  <pic:blipFill>
+                    <a:blip r:embed="rId23"/>
+                    <a:stretch>
+                      <a:fillRect/>
+                    </a:stretch>
+                  </pic:blipFill>
+                  <pic:spPr>
+                    <a:xfrm>
+                      <a:off x="0" y="0"/>
+                      <a:ext cx="5943600" cy="4719320"/>
+                    </a:xfrm>
+                    <a:prstGeom prst="rect">
+                      <a:avLst/>
+                    </a:prstGeom>
+                  </pic:spPr>
+                </pic:pic>
+              </a:graphicData>
+            </a:graphic>
+          </wp:inline>
+        </w:drawing>
+      </w:r>
+    </w:p>
+    <w:p>
+      <w:r>
+        <w:t xml:space="preserve">In order to edit an existing </w:t>
+      </w:r>
+      <w:r>
+        <w:t>sprint</w:t>
+      </w:r>
+      <w:r>
+        <w:t xml:space="preserve">, you just need to click on the </w:t>
+      </w:r>
+      <w:r>
+        <w:t>Name</w:t>
+      </w:r>
+      <w:r>
+        <w:t>, Description,</w:t>
+      </w:r>
+      <w:r>
+        <w:t xml:space="preserve"> Start,</w:t>
+      </w:r>
+      <w:r>
+        <w:t xml:space="preserve"> or </w:t>
+      </w:r>
+      <w:r>
+        <w:t>Finish</w:t>
+      </w:r>
+      <w:r>
+        <w:t xml:space="preserve"> to make it editable.</w:t>
+      </w:r>
+    </w:p>
+    <w:p>
+      <w:pPr>
+        <w:rPr>
+          <w:rFonts w:asciiTheme="majorHAnsi" w:eastAsiaTheme="majorEastAsia" w:hAnsiTheme="majorHAnsi" w:cstheme="majorBidi"/>
+          <w:b/>
+          <w:bCs/>
+          <w:color w:val="94C600" w:themeColor="accent1"/>
+          <w:sz w:val="26"/>
+          <w:szCs w:val="26"/>
+        </w:rPr>
+      </w:pPr>
+      <w:r>
+        <w:br w:type="page"/>
+      </w:r>
+    </w:p>
+    <w:p>
+      <w:pPr>
+        <w:pStyle w:val="Heading2"/>
+      </w:pPr>
+      <w:bookmarkStart w:id="10" w:name="_Toc275199024"/>
+      <w:r>
+        <w:lastRenderedPageBreak/>
+        <w:t>Adding Releases</w:t>
+      </w:r>
+      <w:bookmarkEnd w:id="10"/>
+    </w:p>
+    <w:p>
+      <w:r>
+        <w:t xml:space="preserve">The name of a </w:t>
+      </w:r>
+      <w:r>
+        <w:t xml:space="preserve">release is typically the release number and any other relevant information.  </w:t>
+      </w:r>
+      <w:proofErr w:type="spellStart"/>
+      <w:r>
+        <w:t>ScrumTime</w:t>
+      </w:r>
+      <w:proofErr w:type="spellEnd"/>
+      <w:r>
+        <w:t xml:space="preserve"> recommends that you keep the release names </w:t>
+      </w:r>
+      <w:r>
+        <w:t>relatively short.  Some examples include:</w:t>
+      </w:r>
+    </w:p>
+    <w:p>
+      <w:pPr>
+        <w:pStyle w:val="ListParagraph"/>
+        <w:numPr>
+          <w:ilvl w:val="0"/>
+          <w:numId w:val="2"/>
+        </w:numPr>
+      </w:pPr>
+      <w:r>
+        <w:t>1.0</w:t>
+      </w:r>
+    </w:p>
+    <w:p>
+      <w:pPr>
+        <w:pStyle w:val="ListParagraph"/>
+        <w:numPr>
+          <w:ilvl w:val="0"/>
+          <w:numId w:val="2"/>
+        </w:numPr>
+      </w:pPr>
+      <w:r>
+        <w:t>1.0 Beta 1</w:t>
+      </w:r>
+    </w:p>
+    <w:p>
+      <w:pPr>
+        <w:pStyle w:val="ListParagraph"/>
+        <w:numPr>
+          <w:ilvl w:val="0"/>
+          <w:numId w:val="2"/>
+        </w:numPr>
+      </w:pPr>
+      <w:r>
+        <w:t>1.0.0.23930</w:t>
+      </w:r>
+    </w:p>
+    <w:p>
+      <w:pPr>
+        <w:pStyle w:val="ListParagraph"/>
+        <w:numPr>
+          <w:ilvl w:val="0"/>
+          <w:numId w:val="2"/>
+        </w:numPr>
+      </w:pPr>
+      <w:r>
+        <w:t>1.0 Build 230</w:t>
+      </w:r>
+    </w:p>
+    <w:p>
+      <w:pPr>
+        <w:pStyle w:val="ListParagraph"/>
+        <w:numPr>
+          <w:ilvl w:val="0"/>
+          <w:numId w:val="2"/>
+        </w:numPr>
+      </w:pPr>
+      <w:r>
+        <w:t>Etc…</w:t>
+      </w:r>
+    </w:p>
+    <w:p>
+      <w:r>
+        <w:t>To add a new release</w:t>
+      </w:r>
+      <w:r>
+        <w:t xml:space="preserve">, navigate to the Schedule tab </w:t>
+      </w:r>
+      <w:r>
+        <w:t>(if you are not already there) and</w:t>
+      </w:r>
+      <w:r>
+        <w:t xml:space="preserve"> </w:t>
+      </w:r>
+      <w:r>
+        <w:t>navigate to the Release sub-tab.  There you will find an Add Release link will create an empty release edit row in the release listing.  Press the Add Release link and add some relevant release information as follows:</w:t>
+      </w:r>
+    </w:p>
+    <w:p>
+      <w:r>
+        <w:rPr>
+          <w:noProof/>
+        </w:rPr>
+        <w:drawing>
+          <wp:inline distT="0" distB="0" distL="0" distR="0" wp14:anchorId="1BD2165C" wp14:editId="193379F2">
+            <wp:extent cx="5943600" cy="4719320"/>
+            <wp:effectExtent l="0" t="0" r="0" b="5080"/>
+            <wp:docPr id="21" name="Picture 21"/>
+            <wp:cNvGraphicFramePr>
+              <a:graphicFrameLocks xmlns:a="http://schemas.openxmlformats.org/drawingml/2006/main" noChangeAspect="1"/>
+            </wp:cNvGraphicFramePr>
+            <a:graphic xmlns:a="http://schemas.openxmlformats.org/drawingml/2006/main">
+              <a:graphicData uri="http://schemas.openxmlformats.org/drawingml/2006/picture">
+                <pic:pic xmlns:pic="http://schemas.openxmlformats.org/drawingml/2006/picture">
+                  <pic:nvPicPr>
+                    <pic:cNvPr id="0" name=""/>
+                    <pic:cNvPicPr/>
+                  </pic:nvPicPr>
+                  <pic:blipFill>
+                    <a:blip r:embed="rId24"/>
+                    <a:stretch>
+                      <a:fillRect/>
+                    </a:stretch>
+                  </pic:blipFill>
+                  <pic:spPr>
+                    <a:xfrm>
+                      <a:off x="0" y="0"/>
+                      <a:ext cx="5943600" cy="4719320"/>
+                    </a:xfrm>
+                    <a:prstGeom prst="rect">
+                      <a:avLst/>
+                    </a:prstGeom>
+                  </pic:spPr>
+                </pic:pic>
+              </a:graphicData>
+            </a:graphic>
+          </wp:inline>
+        </w:drawing>
+      </w:r>
+      <w:r>
+        <w:t xml:space="preserve"> </w:t>
+      </w:r>
+    </w:p>
+    <w:p>
+      <w:r>
+        <w:t>Notice that the target date is set for just after the existing sprint is set to finish.  Press the Save icon</w:t>
+      </w:r>
+      <w:proofErr w:type="gramStart"/>
+      <w:r>
+        <w:t xml:space="preserve">, </w:t>
+      </w:r>
+      <w:proofErr w:type="gramEnd"/>
+      <w:r>
+        <w:rPr>
+          <w:noProof/>
+        </w:rPr>
+        <w:drawing>
+          <wp:inline distT="0" distB="0" distL="0" distR="0" wp14:anchorId="194EA8B3" wp14:editId="79AAA62D">
+            <wp:extent cx="228600" cy="228600"/>
+            <wp:effectExtent l="0" t="0" r="0" b="0"/>
+            <wp:docPr id="22" name="Picture 22" descr="Save"/>
+            <wp:cNvGraphicFramePr>
+              <a:graphicFrameLocks xmlns:a="http://schemas.openxmlformats.org/drawingml/2006/main" noChangeAspect="1"/>
+            </wp:cNvGraphicFramePr>
+            <a:graphic xmlns:a="http://schemas.openxmlformats.org/drawingml/2006/main">
+              <a:graphicData uri="http://schemas.openxmlformats.org/drawingml/2006/picture">
+                <pic:pic xmlns:pic="http://schemas.openxmlformats.org/drawingml/2006/picture">
+                  <pic:nvPicPr>
+                    <pic:cNvPr id="0" name="Picture 1" descr="Save"/>
+                    <pic:cNvPicPr>
+                      <a:picLocks noChangeAspect="1" noChangeArrowheads="1"/>
+                    </pic:cNvPicPr>
+                  </pic:nvPicPr>
+                  <pic:blipFill>
+                    <a:blip r:embed="rId17">
+                      <a:extLst>
+                        <a:ext uri="{28A0092B-C50C-407E-A947-70E740481C1C}">
+                          <a14:useLocalDpi xmlns:a14="http://schemas.microsoft.com/office/drawing/2010/main" val="0"/>
+                        </a:ext>
+                      </a:extLst>
+                    </a:blip>
+                    <a:srcRect/>
+                    <a:stretch>
+                      <a:fillRect/>
+                    </a:stretch>
+                  </pic:blipFill>
+                  <pic:spPr bwMode="auto">
+                    <a:xfrm>
+                      <a:off x="0" y="0"/>
+                      <a:ext cx="228600" cy="228600"/>
+                    </a:xfrm>
+                    <a:prstGeom prst="rect">
+                      <a:avLst/>
+                    </a:prstGeom>
+                    <a:noFill/>
+                    <a:ln>
+                      <a:noFill/>
+                    </a:ln>
+                  </pic:spPr>
+                </pic:pic>
+              </a:graphicData>
+            </a:graphic>
+          </wp:inline>
+        </w:drawing>
+      </w:r>
+      <w:r>
+        <w:t>, in order to commit your changes to the database.</w:t>
+      </w:r>
+      <w:r>
+        <w:t xml:space="preserve">  You should see a vertical red bar appear in the Calendar representing your newly created release:</w:t>
+      </w:r>
+    </w:p>
+    <w:p>
+      <w:r>
+        <w:rPr>
+          <w:noProof/>
+        </w:rPr>
+        <w:lastRenderedPageBreak/>
+        <w:drawing>
+          <wp:inline distT="0" distB="0" distL="0" distR="0" wp14:anchorId="6D1CAE10" wp14:editId="74C42818">
+            <wp:extent cx="5943600" cy="4719320"/>
+            <wp:effectExtent l="0" t="0" r="0" b="5080"/>
+            <wp:docPr id="23" name="Picture 23"/>
+            <wp:cNvGraphicFramePr>
+              <a:graphicFrameLocks xmlns:a="http://schemas.openxmlformats.org/drawingml/2006/main" noChangeAspect="1"/>
+            </wp:cNvGraphicFramePr>
+            <a:graphic xmlns:a="http://schemas.openxmlformats.org/drawingml/2006/main">
+              <a:graphicData uri="http://schemas.openxmlformats.org/drawingml/2006/picture">
+                <pic:pic xmlns:pic="http://schemas.openxmlformats.org/drawingml/2006/picture">
+                  <pic:nvPicPr>
+                    <pic:cNvPr id="0" name=""/>
+                    <pic:cNvPicPr/>
+                  </pic:nvPicPr>
+                  <pic:blipFill>
+                    <a:blip r:embed="rId25"/>
+                    <a:stretch>
+                      <a:fillRect/>
+                    </a:stretch>
+                  </pic:blipFill>
+                  <pic:spPr>
+                    <a:xfrm>
+                      <a:off x="0" y="0"/>
+                      <a:ext cx="5943600" cy="4719320"/>
+                    </a:xfrm>
+                    <a:prstGeom prst="rect">
+                      <a:avLst/>
+                    </a:prstGeom>
+                  </pic:spPr>
+                </pic:pic>
+              </a:graphicData>
+            </a:graphic>
+          </wp:inline>
+        </w:drawing>
+      </w:r>
+    </w:p>
+    <w:p>
+      <w:r>
+        <w:t>Note:  Within the Calendar, the title of the release and the ending date of the sprint may overwrite one another depending on how they are scheduled relative to other sprints in the Calendar.  This occurs much more often when you have only one sprint displayed in the Calendar view.</w:t>
+      </w:r>
+    </w:p>
+    <w:p>
+      <w:r>
+        <w:t xml:space="preserve">In order to edit an existing </w:t>
+      </w:r>
+      <w:r>
+        <w:t>release</w:t>
+      </w:r>
+      <w:r>
+        <w:t xml:space="preserve">, you just need to click on the Name, Description, </w:t>
+      </w:r>
+      <w:r>
+        <w:t xml:space="preserve">or Target </w:t>
+      </w:r>
+      <w:r>
+        <w:t>to make it editable.</w:t>
+      </w:r>
+    </w:p>
+    <w:p>
+      <w:r>
+        <w:br w:type="page"/>
+      </w:r>
+    </w:p>
+    <w:p>
+      <w:pPr>
+        <w:pStyle w:val="Heading2"/>
+      </w:pPr>
+      <w:bookmarkStart w:id="11" w:name="_Toc275199025"/>
+      <w:r>
+        <w:lastRenderedPageBreak/>
+        <w:t>Schedule Calendar</w:t>
+      </w:r>
+      <w:bookmarkEnd w:id="11"/>
+    </w:p>
+    <w:p>
+      <w:r>
+        <w:t>The Schedule Calendar is found on the Schedule tab.  The display contents of the Calendar are controlled by the “From:” and “To:” values that are located respectively to the upper left and right of the Calendar control.</w:t>
+      </w:r>
+      <w:r>
+        <w:t xml:space="preserve">  The </w:t>
+      </w:r>
+      <w:r>
+        <w:t>“From:” and “To:”</w:t>
+      </w:r>
+      <w:r>
+        <w:t xml:space="preserve"> determine the date limits of display for the Calendar control.  You may change these to any values while on the Schedule tab.  However, your settings will be lost once you click away from the Schedule tab.  A future version of </w:t>
+      </w:r>
+      <w:proofErr w:type="spellStart"/>
+      <w:r>
+        <w:t>ScrumTime</w:t>
+      </w:r>
+      <w:proofErr w:type="spellEnd"/>
+      <w:r>
+        <w:t xml:space="preserve"> may address this shortcoming.  </w:t>
+      </w:r>
+    </w:p>
+    <w:p>
+      <w:r>
+        <w:t xml:space="preserve">The default values for the </w:t>
+      </w:r>
+      <w:r>
+        <w:t>“From:” and “To:”</w:t>
+      </w:r>
+      <w:r>
+        <w:t xml:space="preserve"> are dictated by your currently active sprint.  The </w:t>
+      </w:r>
+      <w:r>
+        <w:t>“From:”</w:t>
+      </w:r>
+      <w:r>
+        <w:t xml:space="preserve"> value is calculated by subtracting sixty days from the start date of your currently active sprint.  The “To:” value is calculated by adding sixty days to the finish date of your currently active sprint.</w:t>
+      </w:r>
+      <w:r>
+        <w:t xml:space="preserve">  The following depicts the Calendar “From:” and “To:” as being set to custom values in order to see more detail:</w:t>
+      </w:r>
+    </w:p>
+    <w:p>
+      <w:r>
+        <w:rPr>
+          <w:noProof/>
+        </w:rPr>
+        <w:drawing>
+          <wp:inline distT="0" distB="0" distL="0" distR="0" wp14:anchorId="64DB9546" wp14:editId="660DB2F3">
+            <wp:extent cx="5943600" cy="4719320"/>
+            <wp:effectExtent l="0" t="0" r="0" b="5080"/>
+            <wp:docPr id="24" name="Picture 24"/>
+            <wp:cNvGraphicFramePr>
+              <a:graphicFrameLocks xmlns:a="http://schemas.openxmlformats.org/drawingml/2006/main" noChangeAspect="1"/>
+            </wp:cNvGraphicFramePr>
+            <a:graphic xmlns:a="http://schemas.openxmlformats.org/drawingml/2006/main">
+              <a:graphicData uri="http://schemas.openxmlformats.org/drawingml/2006/picture">
+                <pic:pic xmlns:pic="http://schemas.openxmlformats.org/drawingml/2006/picture">
+                  <pic:nvPicPr>
+                    <pic:cNvPr id="0" name=""/>
+                    <pic:cNvPicPr/>
+                  </pic:nvPicPr>
+                  <pic:blipFill>
+                    <a:blip r:embed="rId26"/>
+                    <a:stretch>
+                      <a:fillRect/>
+                    </a:stretch>
+                  </pic:blipFill>
+                  <pic:spPr>
+                    <a:xfrm>
+                      <a:off x="0" y="0"/>
+                      <a:ext cx="5943600" cy="4719320"/>
+                    </a:xfrm>
+                    <a:prstGeom prst="rect">
+                      <a:avLst/>
+                    </a:prstGeom>
+                  </pic:spPr>
+                </pic:pic>
+              </a:graphicData>
+            </a:graphic>
+          </wp:inline>
+        </w:drawing>
+      </w:r>
+    </w:p>
+    <w:p>
+      <w:r>
+        <w:br w:type="page"/>
+      </w:r>
+    </w:p>
+    <w:p>
+      <w:pPr>
+        <w:pStyle w:val="Heading2"/>
+      </w:pPr>
+      <w:bookmarkStart w:id="12" w:name="_Toc275199026"/>
+      <w:r>
+        <w:lastRenderedPageBreak/>
+        <w:t>Creating a Scrum</w:t>
+      </w:r>
+      <w:bookmarkEnd w:id="12"/>
+    </w:p>
+    <w:p>
+      <w:r>
+        <w:t>In order to create a new Scrum, you must first make sure that you have stories that are assigned to your currently active sprint.  To do this, navigate to the Backlog tab and click on any existing story.  You should see a selection list to right of the “Assign to Sprint:” title.  Within the selection list, you should see the sprint name of the sprint that you created before.  Select the sprint name as follows:</w:t>
+      </w:r>
+    </w:p>
+    <w:p>
+      <w:r>
+        <w:rPr>
+          <w:noProof/>
+        </w:rPr>
+        <w:drawing>
+          <wp:inline distT="0" distB="0" distL="0" distR="0" wp14:anchorId="7E054601" wp14:editId="59B7DE68">
+            <wp:extent cx="5943600" cy="4719320"/>
+            <wp:effectExtent l="0" t="0" r="0" b="5080"/>
+            <wp:docPr id="29" name="Picture 29"/>
+            <wp:cNvGraphicFramePr>
+              <a:graphicFrameLocks xmlns:a="http://schemas.openxmlformats.org/drawingml/2006/main" noChangeAspect="1"/>
+            </wp:cNvGraphicFramePr>
+            <a:graphic xmlns:a="http://schemas.openxmlformats.org/drawingml/2006/main">
+              <a:graphicData uri="http://schemas.openxmlformats.org/drawingml/2006/picture">
+                <pic:pic xmlns:pic="http://schemas.openxmlformats.org/drawingml/2006/picture">
+                  <pic:nvPicPr>
+                    <pic:cNvPr id="0" name=""/>
+                    <pic:cNvPicPr/>
+                  </pic:nvPicPr>
+                  <pic:blipFill>
+                    <a:blip r:embed="rId27"/>
+                    <a:stretch>
+                      <a:fillRect/>
+                    </a:stretch>
+                  </pic:blipFill>
+                  <pic:spPr>
+                    <a:xfrm>
+                      <a:off x="0" y="0"/>
+                      <a:ext cx="5943600" cy="4719320"/>
+                    </a:xfrm>
+                    <a:prstGeom prst="rect">
+                      <a:avLst/>
+                    </a:prstGeom>
+                  </pic:spPr>
+                </pic:pic>
+              </a:graphicData>
+            </a:graphic>
+          </wp:inline>
+        </w:drawing>
+      </w:r>
+    </w:p>
+    <w:p>
+      <w:r>
+        <w:t>Press the Save icon</w:t>
+      </w:r>
+      <w:proofErr w:type="gramStart"/>
+      <w:r>
+        <w:t xml:space="preserve">, </w:t>
+      </w:r>
+      <w:proofErr w:type="gramEnd"/>
+      <w:r>
+        <w:rPr>
+          <w:noProof/>
+        </w:rPr>
+        <w:drawing>
+          <wp:inline distT="0" distB="0" distL="0" distR="0" wp14:anchorId="55A8D67F" wp14:editId="49399CFA">
+            <wp:extent cx="228600" cy="228600"/>
+            <wp:effectExtent l="0" t="0" r="0" b="0"/>
+            <wp:docPr id="26" name="Picture 26" descr="Save"/>
+            <wp:cNvGraphicFramePr>
+              <a:graphicFrameLocks xmlns:a="http://schemas.openxmlformats.org/drawingml/2006/main" noChangeAspect="1"/>
+            </wp:cNvGraphicFramePr>
+            <a:graphic xmlns:a="http://schemas.openxmlformats.org/drawingml/2006/main">
+              <a:graphicData uri="http://schemas.openxmlformats.org/drawingml/2006/picture">
+                <pic:pic xmlns:pic="http://schemas.openxmlformats.org/drawingml/2006/picture">
+                  <pic:nvPicPr>
+                    <pic:cNvPr id="0" name="Picture 1" descr="Save"/>
+                    <pic:cNvPicPr>
+                      <a:picLocks noChangeAspect="1" noChangeArrowheads="1"/>
+                    </pic:cNvPicPr>
+                  </pic:nvPicPr>
+                  <pic:blipFill>
+                    <a:blip r:embed="rId17">
+                      <a:extLst>
+                        <a:ext uri="{28A0092B-C50C-407E-A947-70E740481C1C}">
+                          <a14:useLocalDpi xmlns:a14="http://schemas.microsoft.com/office/drawing/2010/main" val="0"/>
+                        </a:ext>
+                      </a:extLst>
+                    </a:blip>
+                    <a:srcRect/>
+                    <a:stretch>
+                      <a:fillRect/>
+                    </a:stretch>
+                  </pic:blipFill>
+                  <pic:spPr bwMode="auto">
+                    <a:xfrm>
+                      <a:off x="0" y="0"/>
+                      <a:ext cx="228600" cy="228600"/>
+                    </a:xfrm>
+                    <a:prstGeom prst="rect">
+                      <a:avLst/>
+                    </a:prstGeom>
+                    <a:noFill/>
+                    <a:ln>
+                      <a:noFill/>
+                    </a:ln>
+                  </pic:spPr>
+                </pic:pic>
+              </a:graphicData>
+            </a:graphic>
+          </wp:inline>
+        </w:drawing>
+      </w:r>
+      <w:r>
+        <w:t xml:space="preserve">, in order to commit your changes to the database.  </w:t>
+      </w:r>
+    </w:p>
+    <w:p>
+      <w:r>
+        <w:br w:type="page"/>
+      </w:r>
+    </w:p>
+    <w:p>
+      <w:r>
+        <w:lastRenderedPageBreak/>
+        <w:t xml:space="preserve">Next, navigate to the Scrum tab and press the Add Scrum link.  You should see a pop-up screen that allows you to assign </w:t>
+      </w:r>
+      <w:r>
+        <w:t>the work to a team member, identify hours completed, and identify hours remaining as follows:</w:t>
+      </w:r>
+    </w:p>
+    <w:p>
+      <w:r>
+        <w:rPr>
+          <w:noProof/>
+        </w:rPr>
+        <w:drawing>
+          <wp:inline distT="0" distB="0" distL="0" distR="0" wp14:anchorId="51281268" wp14:editId="104683C6">
+            <wp:extent cx="5943600" cy="4719320"/>
+            <wp:effectExtent l="0" t="0" r="0" b="5080"/>
+            <wp:docPr id="30" name="Picture 30"/>
+            <wp:cNvGraphicFramePr>
+              <a:graphicFrameLocks xmlns:a="http://schemas.openxmlformats.org/drawingml/2006/main" noChangeAspect="1"/>
+            </wp:cNvGraphicFramePr>
+            <a:graphic xmlns:a="http://schemas.openxmlformats.org/drawingml/2006/main">
+              <a:graphicData uri="http://schemas.openxmlformats.org/drawingml/2006/picture">
+                <pic:pic xmlns:pic="http://schemas.openxmlformats.org/drawingml/2006/picture">
+                  <pic:nvPicPr>
+                    <pic:cNvPr id="0" name=""/>
+                    <pic:cNvPicPr/>
+                  </pic:nvPicPr>
+                  <pic:blipFill>
+                    <a:blip r:embed="rId28"/>
+                    <a:stretch>
+                      <a:fillRect/>
+                    </a:stretch>
+                  </pic:blipFill>
+                  <pic:spPr>
+                    <a:xfrm>
+                      <a:off x="0" y="0"/>
+                      <a:ext cx="5943600" cy="4719320"/>
+                    </a:xfrm>
+                    <a:prstGeom prst="rect">
+                      <a:avLst/>
+                    </a:prstGeom>
+                  </pic:spPr>
+                </pic:pic>
+              </a:graphicData>
+            </a:graphic>
+          </wp:inline>
+        </w:drawing>
+      </w:r>
+    </w:p>
+    <w:p>
+      <w:r>
+        <w:t>Notice that the “Date of Scrum” defaults to today’s date and the “Hours Remaining” is pulled from the task’</w:t>
+      </w:r>
+      <w:r>
+        <w:t>s hours.  Save the values to the database by pressing the Save button.</w:t>
+      </w:r>
+    </w:p>
+    <w:p>
+      <w:r>
+        <w:t xml:space="preserve">Note: </w:t>
+      </w:r>
+      <w:r>
+        <w:t xml:space="preserve">Every subsequent scrum for this sprint will pull the “Hours Remaining” values from the previous scrum as defaults.  Play with it to see how this works.  You may want to view the Sprint Burn-Down chart on the Dashboard tab to get a feel for </w:t>
+      </w:r>
+      <w:r>
+        <w:t>the way the scrums relate to the sprint.</w:t>
+      </w:r>
+    </w:p>
+    <w:p>
+      <w:r>
+        <w:t xml:space="preserve"> </w:t>
+      </w:r>
+    </w:p>
+    <w:p>
+      <w:r>
+        <w:br w:type="page"/>
+      </w:r>
+    </w:p>
+    <w:p>
+      <w:pPr>
+        <w:pStyle w:val="Heading2"/>
+      </w:pPr>
+      <w:bookmarkStart w:id="13" w:name="_Toc275199027"/>
+      <w:r>
+        <w:lastRenderedPageBreak/>
+        <w:t>Dashboard</w:t>
+      </w:r>
+      <w:bookmarkEnd w:id="13"/>
+    </w:p>
+    <w:p>
+      <w:r>
+        <w:t xml:space="preserve">The Sprint Burn Down chart shows the hours completed within scrums relative to the perfect completion rate for total task hours for the currently active sprint.  The purpose of this chart is to monitor the progress of work being completed relative to the </w:t>
+      </w:r>
+      <w:r>
+        <w:t xml:space="preserve">planned </w:t>
+      </w:r>
+      <w:r>
+        <w:t>schedule.</w:t>
+      </w:r>
+    </w:p>
+    <w:p>
+      <w:r>
+        <w:t xml:space="preserve">The Task Hours </w:t>
+      </w:r>
+      <w:proofErr w:type="gramStart"/>
+      <w:r>
+        <w:t>Per</w:t>
+      </w:r>
+      <w:proofErr w:type="gramEnd"/>
+      <w:r>
+        <w:t xml:space="preserve"> Sprint chart shows the number of task hours that have been assigned to the most recent four sprints relative to the currently active sprint.  Also displayed on the chart in the far left, is the total number of task hours that have not been assigned to any sprint.  The purpose of this chart is to determine if one sprint has too many task hours assigned to it relative to other sprints.</w:t>
+      </w:r>
+    </w:p>
+    <w:p>
+      <w:r>
+        <w:rPr>
+          <w:noProof/>
+        </w:rPr>
+        <w:drawing>
+          <wp:inline distT="0" distB="0" distL="0" distR="0" wp14:anchorId="1AF756A1" wp14:editId="4556280E">
+            <wp:extent cx="5943600" cy="4719320"/>
+            <wp:effectExtent l="0" t="0" r="0" b="5080"/>
+            <wp:docPr id="31" name="Picture 31"/>
+            <wp:cNvGraphicFramePr>
+              <a:graphicFrameLocks xmlns:a="http://schemas.openxmlformats.org/drawingml/2006/main" noChangeAspect="1"/>
+            </wp:cNvGraphicFramePr>
+            <a:graphic xmlns:a="http://schemas.openxmlformats.org/drawingml/2006/main">
+              <a:graphicData uri="http://schemas.openxmlformats.org/drawingml/2006/picture">
+                <pic:pic xmlns:pic="http://schemas.openxmlformats.org/drawingml/2006/picture">
+                  <pic:nvPicPr>
+                    <pic:cNvPr id="0" name=""/>
+                    <pic:cNvPicPr/>
+                  </pic:nvPicPr>
+                  <pic:blipFill>
+                    <a:blip r:embed="rId29"/>
+                    <a:stretch>
+                      <a:fillRect/>
+                    </a:stretch>
+                  </pic:blipFill>
+                  <pic:spPr>
+                    <a:xfrm>
+                      <a:off x="0" y="0"/>
+                      <a:ext cx="5943600" cy="4719320"/>
+                    </a:xfrm>
+                    <a:prstGeom prst="rect">
+                      <a:avLst/>
+                    </a:prstGeom>
+                  </pic:spPr>
+                </pic:pic>
+              </a:graphicData>
+            </a:graphic>
+          </wp:inline>
+        </w:drawing>
+      </w:r>
+    </w:p>
+    <w:p>
+      <w:r>
+        <w:br w:type="page"/>
+      </w:r>
+    </w:p>
+    <w:p>
+      <w:pPr>
+        <w:pStyle w:val="Heading1"/>
+      </w:pPr>
+      <w:bookmarkStart w:id="14" w:name="_Toc275199028"/>
+      <w:r>
+        <w:lastRenderedPageBreak/>
+        <w:t>D</w:t>
+      </w:r>
+      <w:r>
+        <w:t>emo Site</w:t>
+      </w:r>
+      <w:bookmarkEnd w:id="14"/>
+    </w:p>
+    <w:p>
+      <w:r>
+        <w:t xml:space="preserve">The demo site was created to demonstrate features for individuals that may not take the time to download the web application.  </w:t>
+      </w:r>
+    </w:p>
+    <w:p>
+      <w:r>
+        <w:t>Disclaimer: The demo site is not always guaranteed to be available and it is not hosted in a secure environment.  Every effort will be made to keep the data as close to that of the download as possible.</w:t>
+      </w:r>
+    </w:p>
+    <w:p>
+      <w:r>
+        <w:t>The demo site may be found at:</w:t>
+      </w:r>
+    </w:p>
+    <w:p>
+      <w:hyperlink r:id="rId30" w:history="1">
+        <w:r>
+          <w:rPr>
+            <w:rStyle w:val="Hyperlink"/>
+          </w:rPr>
+          <w:t>http://demo.scrumtime.com</w:t>
+        </w:r>
+      </w:hyperlink>
+    </w:p>
+    <w:p>
+      <w:pPr>
+        <w:spacing w:line="240" w:lineRule="auto"/>
+      </w:pPr>
+      <w:r>
+        <w:t xml:space="preserve">Username: </w:t>
+      </w:r>
+      <w:r>
+        <w:tab/>
+      </w:r>
+      <w:r>
+        <w:rPr>
+          <w:color w:val="FF0000"/>
+        </w:rPr>
+        <w:t>demo</w:t>
+      </w:r>
+    </w:p>
+    <w:p>
+      <w:pPr>
+        <w:spacing w:line="240" w:lineRule="auto"/>
+        <w:rPr>
+          <w:color w:val="FF0000"/>
+        </w:rPr>
+      </w:pPr>
+      <w:r>
+        <w:t>Password:</w:t>
+      </w:r>
+      <w:r>
+        <w:tab/>
+      </w:r>
+      <w:r>
+        <w:rPr>
+          <w:color w:val="FF0000"/>
+        </w:rPr>
+        <w:t>demo123</w:t>
+      </w:r>
+    </w:p>
+    <w:p>
+      <w:pPr>
+        <w:pStyle w:val="Heading1"/>
+      </w:pPr>
+      <w:bookmarkStart w:id="15" w:name="_Toc275199029"/>
+      <w:r>
+        <w:t>Known Issues</w:t>
+      </w:r>
+      <w:bookmarkEnd w:id="15"/>
+    </w:p>
+    <w:p>
+      <w:proofErr w:type="spellStart"/>
+      <w:r>
+        <w:t>ScrumTime</w:t>
+      </w:r>
+      <w:proofErr w:type="spellEnd"/>
+      <w:r>
+        <w:t xml:space="preserve"> 0.9 Beta 1</w:t>
+      </w:r>
+    </w:p>
+    <w:p>
+      <w:pPr>
+        <w:pStyle w:val="ListParagraph"/>
+        <w:numPr>
+          <w:ilvl w:val="0"/>
+          <w:numId w:val="3"/>
+        </w:numPr>
+      </w:pPr>
+      <w:r>
+        <w:t>Backlog priorities being reset when there is more than one product.</w:t>
+      </w:r>
+    </w:p>
+    <w:p>
+      <w:pPr>
+        <w:pStyle w:val="ListParagraph"/>
+        <w:numPr>
+          <w:ilvl w:val="1"/>
+          <w:numId w:val="3"/>
+        </w:numPr>
+      </w:pPr>
+      <w:r>
+        <w:t>Classified as a bug.</w:t>
+      </w:r>
+    </w:p>
+    <w:p>
+      <w:pPr>
+        <w:pStyle w:val="ListParagraph"/>
+        <w:numPr>
+          <w:ilvl w:val="0"/>
+          <w:numId w:val="3"/>
+        </w:numPr>
+      </w:pPr>
+      <w:r>
+        <w:t>Backlog Filter does not work</w:t>
+      </w:r>
+    </w:p>
+    <w:p>
+      <w:pPr>
+        <w:pStyle w:val="ListParagraph"/>
+        <w:numPr>
+          <w:ilvl w:val="1"/>
+          <w:numId w:val="3"/>
+        </w:numPr>
+      </w:pPr>
+      <w:r>
+        <w:t>This feature did not make it to the release.</w:t>
+      </w:r>
+    </w:p>
+    <w:p>
+      <w:pPr>
+        <w:pStyle w:val="ListParagraph"/>
+        <w:numPr>
+          <w:ilvl w:val="0"/>
+          <w:numId w:val="3"/>
+        </w:numPr>
+      </w:pPr>
+      <w:r>
+        <w:t>Sprint</w:t>
+      </w:r>
+      <w:r>
+        <w:t xml:space="preserve"> Filter does not work</w:t>
+      </w:r>
+    </w:p>
+    <w:p>
+      <w:pPr>
+        <w:pStyle w:val="ListParagraph"/>
+        <w:numPr>
+          <w:ilvl w:val="1"/>
+          <w:numId w:val="3"/>
+        </w:numPr>
+      </w:pPr>
+      <w:r>
+        <w:t>This feature did not make it to the release.</w:t>
+      </w:r>
+    </w:p>
+    <w:p>
+      <w:pPr>
+        <w:pStyle w:val="ListParagraph"/>
+        <w:numPr>
+          <w:ilvl w:val="0"/>
+          <w:numId w:val="3"/>
+        </w:numPr>
+      </w:pPr>
+      <w:r>
+        <w:t>Release</w:t>
+      </w:r>
+      <w:r>
+        <w:t xml:space="preserve"> Filter does not work</w:t>
+      </w:r>
+    </w:p>
+    <w:p>
+      <w:pPr>
+        <w:pStyle w:val="ListParagraph"/>
+        <w:numPr>
+          <w:ilvl w:val="1"/>
+          <w:numId w:val="3"/>
+        </w:numPr>
+      </w:pPr>
+      <w:r>
+        <w:t>This feature did not make it to the release.</w:t>
+      </w:r>
+    </w:p>
+    <w:p>
+      <w:pPr>
+        <w:pStyle w:val="ListParagraph"/>
+        <w:numPr>
+          <w:ilvl w:val="0"/>
+          <w:numId w:val="3"/>
+        </w:numPr>
+      </w:pPr>
+      <w:r>
+        <w:t>Cannot delete a product</w:t>
+      </w:r>
+    </w:p>
+    <w:p>
+      <w:pPr>
+        <w:pStyle w:val="ListParagraph"/>
+        <w:numPr>
+          <w:ilvl w:val="1"/>
+          <w:numId w:val="3"/>
+        </w:numPr>
+      </w:pPr>
+      <w:r>
+        <w:t>This functionality is expected in Beta 2 due to the complexity related to user default settings.</w:t>
+      </w:r>
+    </w:p>
+    <w:p>
+      <w:pPr>
+        <w:pStyle w:val="ListParagraph"/>
+        <w:numPr>
+          <w:ilvl w:val="0"/>
+          <w:numId w:val="3"/>
+        </w:numPr>
+      </w:pPr>
+      <w:r>
+        <w:t>Cannot view a list of site members</w:t>
+      </w:r>
+    </w:p>
+    <w:p>
+      <w:pPr>
+        <w:pStyle w:val="ListParagraph"/>
+        <w:numPr>
+          <w:ilvl w:val="1"/>
+          <w:numId w:val="3"/>
+        </w:numPr>
+      </w:pPr>
+      <w:r>
+        <w:t>This had to do with the complexity of keeping members private on the demo site.  Expected in Beta 2.</w:t>
+      </w:r>
+    </w:p>
+    <w:p>
+      <w:pPr>
+        <w:pStyle w:val="ListParagraph"/>
+        <w:numPr>
+          <w:ilvl w:val="0"/>
+          <w:numId w:val="3"/>
+        </w:numPr>
+      </w:pPr>
+      <w:r>
+        <w:t>Some titles overwrite one another in the Schedule Calendar</w:t>
+      </w:r>
+    </w:p>
+    <w:p>
+      <w:pPr>
+        <w:pStyle w:val="ListParagraph"/>
+        <w:numPr>
+          <w:ilvl w:val="0"/>
+          <w:numId w:val="3"/>
+        </w:numPr>
+      </w:pPr>
+      <w:r>
+        <w:t>There needs to be a spinning graphic to indicate when the web application is busy with an AJAX request.</w:t>
+      </w:r>
+    </w:p>
+    <w:p>
+      <w:pPr>
+        <w:pStyle w:val="ListParagraph"/>
+        <w:numPr>
+          <w:ilvl w:val="1"/>
+          <w:numId w:val="3"/>
+        </w:numPr>
+      </w:pPr>
+      <w:r>
+        <w:t>Expect more of this sort of functionality in Beta 2 or 0.9 GA.</w:t>
+      </w:r>
+    </w:p>
+    <w:p>
+      <w:r>
+        <w:br w:type="page"/>
+      </w:r>
+    </w:p>
+    <w:p>
+      <w:pPr>
+        <w:pStyle w:val="Heading1"/>
+      </w:pPr>
+      <w:bookmarkStart w:id="16" w:name="_Toc275199030"/>
+      <w:r>
+        <w:lastRenderedPageBreak/>
+        <w:t xml:space="preserve">Beta 2 </w:t>
+      </w:r>
+      <w:r>
+        <w:t>Priorities</w:t>
+      </w:r>
+      <w:bookmarkEnd w:id="16"/>
+    </w:p>
+    <w:p>
+      <w:pPr>
+        <w:pStyle w:val="ListParagraph"/>
+        <w:numPr>
+          <w:ilvl w:val="0"/>
+          <w:numId w:val="4"/>
+        </w:numPr>
+      </w:pPr>
+      <w:r>
+        <w:t>Bug Fixes</w:t>
+      </w:r>
+    </w:p>
+    <w:p>
+      <w:pPr>
+        <w:pStyle w:val="ListParagraph"/>
+        <w:numPr>
+          <w:ilvl w:val="0"/>
+          <w:numId w:val="4"/>
+        </w:numPr>
+      </w:pPr>
+      <w:r>
+        <w:t xml:space="preserve">Add story themes so </w:t>
+      </w:r>
+      <w:r>
+        <w:t xml:space="preserve">that </w:t>
+      </w:r>
+      <w:r>
+        <w:t>stories may be grouped according to an overall functionality.  This is beneficial in breaking a product down into its constituent pieces.  This will impact the filter feature of the Backlog.</w:t>
+      </w:r>
+    </w:p>
+    <w:p>
+      <w:pPr>
+        <w:pStyle w:val="ListParagraph"/>
+        <w:numPr>
+          <w:ilvl w:val="0"/>
+          <w:numId w:val="4"/>
+        </w:numPr>
+      </w:pPr>
+      <w:r>
+        <w:t>The Backlog filter will be partially implemented as it will offer filtering on theme and on hours.</w:t>
+      </w:r>
+    </w:p>
+    <w:p>
+      <w:pPr>
+        <w:pStyle w:val="Heading1"/>
+      </w:pPr>
+      <w:bookmarkStart w:id="17" w:name="_Toc275199031"/>
+      <w:r>
+        <w:t>Release Plan</w:t>
+      </w:r>
+      <w:bookmarkEnd w:id="17"/>
+    </w:p>
+    <w:p>
+      <w:pPr>
+        <w:ind w:left="720"/>
+        <w:rPr>
+          <w:color w:val="D67B01" w:themeColor="accent6" w:themeShade="BF"/>
+        </w:rPr>
+      </w:pPr>
+      <w:r>
+        <w:rPr>
+          <w:color w:val="000000" w:themeColor="text1"/>
+        </w:rPr>
+        <w:t xml:space="preserve">Release 0.9 </w:t>
+      </w:r>
+      <w:proofErr w:type="gramStart"/>
+      <w:r>
+        <w:rPr>
+          <w:color w:val="000000" w:themeColor="text1"/>
+        </w:rPr>
+        <w:t>Beta</w:t>
+      </w:r>
+      <w:proofErr w:type="gramEnd"/>
+      <w:r>
+        <w:rPr>
+          <w:color w:val="000000" w:themeColor="text1"/>
+        </w:rPr>
+        <w:t xml:space="preserve"> 2</w:t>
+      </w:r>
+      <w:r>
+        <w:rPr>
+          <w:color w:val="D67B01" w:themeColor="accent6" w:themeShade="BF"/>
+        </w:rPr>
+        <w:tab/>
+        <w:t>December, 2010</w:t>
+      </w:r>
+    </w:p>
+    <w:p>
+      <w:pPr>
+        <w:ind w:left="720"/>
+        <w:rPr>
+          <w:color w:val="D67B01" w:themeColor="accent6" w:themeShade="BF"/>
+        </w:rPr>
+      </w:pPr>
+      <w:r>
+        <w:rPr>
+          <w:color w:val="000000" w:themeColor="text1"/>
+        </w:rPr>
+        <w:t>Release 0.9 GA</w:t>
+      </w:r>
+      <w:r>
+        <w:rPr>
+          <w:color w:val="000000" w:themeColor="text1"/>
+        </w:rPr>
+        <w:tab/>
+      </w:r>
+      <w:r>
+        <w:rPr>
+          <w:color w:val="000000" w:themeColor="text1"/>
+        </w:rPr>
+        <w:tab/>
+      </w:r>
+      <w:r>
+        <w:rPr>
+          <w:color w:val="D67B01" w:themeColor="accent6" w:themeShade="BF"/>
+        </w:rPr>
+        <w:t xml:space="preserve">May be superseded by Release 1.0 </w:t>
+      </w:r>
+      <w:r>
+        <w:rPr>
+          <w:color w:val="D67B01" w:themeColor="accent6" w:themeShade="BF"/>
+        </w:rPr>
+        <w:tab/>
+      </w:r>
+      <w:r>
+        <w:rPr>
+          <w:color w:val="D67B01" w:themeColor="accent6" w:themeShade="BF"/>
+        </w:rPr>
+        <w:tab/>
+      </w:r>
+    </w:p>
+    <w:p>
+      <w:r>
+        <w:tab/>
+        <w:t>Release 1.0</w:t>
+      </w:r>
+      <w:r>
+        <w:tab/>
+      </w:r>
+      <w:r>
+        <w:tab/>
+      </w:r>
+      <w:r>
+        <w:rPr>
+          <w:color w:val="D67B01" w:themeColor="accent6" w:themeShade="BF"/>
+        </w:rPr>
+        <w:t xml:space="preserve">TBD – Depends on </w:t>
+      </w:r>
+      <w:r>
+        <w:rPr>
+          <w:color w:val="D67B01" w:themeColor="accent6" w:themeShade="BF"/>
+        </w:rPr>
+        <w:t>0.9 Beta 1 feedback.</w:t>
+      </w:r>
+    </w:p>
+    <w:p>
+      <w:pPr>
+        <w:pStyle w:val="ListParagraph"/>
+        <w:ind w:left="2160"/>
+      </w:pPr>
+    </w:p>
+    <w:p>
+      <w:pPr>
+        <w:spacing w:line="240" w:lineRule="auto"/>
+      </w:pPr>
     </w:p>
     <w:sectPr>
       <w:pgSz w:w="12240" w:h="15840"/>
@@ -569,6 +4488,421 @@
     </w:sectPr>
   </w:body>
 </w:document>
+</file>
+
+<file path=word/numbering.xml><?xml version="1.0" encoding="utf-8"?>
+<w:numbering xmlns:wpc="http://schemas.microsoft.com/office/word/2010/wordprocessingCanvas" xmlns:mc="http://schemas.openxmlformats.org/markup-compatibility/2006" xmlns:o="urn:schemas-microsoft-com:office:office" xmlns:r="http://schemas.openxmlformats.org/officeDocument/2006/relationships" xmlns:m="http://schemas.openxmlformats.org/officeDocument/2006/math" xmlns:v="urn:schemas-microsoft-com:vml" xmlns:wp14="http://schemas.microsoft.com/office/word/2010/wordprocessingDrawing" xmlns:wp="http://schemas.openxmlformats.org/drawingml/2006/wordprocessingDrawing" xmlns:w10="urn:schemas-microsoft-com:office:word" xmlns:w="http://schemas.openxmlformats.org/wordprocessingml/2006/main" xmlns:w14="http://schemas.microsoft.com/office/word/2010/wordml" xmlns:wpg="http://schemas.microsoft.com/office/word/2010/wordprocessingGroup" xmlns:wpi="http://schemas.microsoft.com/office/word/2010/wordprocessingInk" xmlns:wne="http://schemas.microsoft.com/office/word/2006/wordml" xmlns:wps="http://schemas.microsoft.com/office/word/2010/wordprocessingShape" mc:Ignorable="w14 wp14">
+  <w:abstractNum w:abstractNumId="0">
+    <w:nsid w:val="0D924BDC"/>
+    <w:multiLevelType w:val="hybridMultilevel"/>
+    <w:tmpl w:val="FFE6D46A"/>
+    <w:lvl w:ilvl="0" w:tplc="04090001">
+      <w:start w:val="1"/>
+      <w:numFmt w:val="bullet"/>
+      <w:lvlText w:val=""/>
+      <w:lvlJc w:val="left"/>
+      <w:pPr>
+        <w:ind w:left="1440" w:hanging="360"/>
+      </w:pPr>
+      <w:rPr>
+        <w:rFonts w:ascii="Symbol" w:hAnsi="Symbol" w:hint="default"/>
+      </w:rPr>
+    </w:lvl>
+    <w:lvl w:ilvl="1" w:tplc="04090003">
+      <w:start w:val="1"/>
+      <w:numFmt w:val="bullet"/>
+      <w:lvlText w:val="o"/>
+      <w:lvlJc w:val="left"/>
+      <w:pPr>
+        <w:ind w:left="2160" w:hanging="360"/>
+      </w:pPr>
+      <w:rPr>
+        <w:rFonts w:ascii="Courier New" w:hAnsi="Courier New" w:cs="Courier New" w:hint="default"/>
+      </w:rPr>
+    </w:lvl>
+    <w:lvl w:ilvl="2" w:tplc="04090005" w:tentative="1">
+      <w:start w:val="1"/>
+      <w:numFmt w:val="bullet"/>
+      <w:lvlText w:val=""/>
+      <w:lvlJc w:val="left"/>
+      <w:pPr>
+        <w:ind w:left="2880" w:hanging="360"/>
+      </w:pPr>
+      <w:rPr>
+        <w:rFonts w:ascii="Wingdings" w:hAnsi="Wingdings" w:hint="default"/>
+      </w:rPr>
+    </w:lvl>
+    <w:lvl w:ilvl="3" w:tplc="04090001" w:tentative="1">
+      <w:start w:val="1"/>
+      <w:numFmt w:val="bullet"/>
+      <w:lvlText w:val=""/>
+      <w:lvlJc w:val="left"/>
+      <w:pPr>
+        <w:ind w:left="3600" w:hanging="360"/>
+      </w:pPr>
+      <w:rPr>
+        <w:rFonts w:ascii="Symbol" w:hAnsi="Symbol" w:hint="default"/>
+      </w:rPr>
+    </w:lvl>
+    <w:lvl w:ilvl="4" w:tplc="04090003" w:tentative="1">
+      <w:start w:val="1"/>
+      <w:numFmt w:val="bullet"/>
+      <w:lvlText w:val="o"/>
+      <w:lvlJc w:val="left"/>
+      <w:pPr>
+        <w:ind w:left="4320" w:hanging="360"/>
+      </w:pPr>
+      <w:rPr>
+        <w:rFonts w:ascii="Courier New" w:hAnsi="Courier New" w:cs="Courier New" w:hint="default"/>
+      </w:rPr>
+    </w:lvl>
+    <w:lvl w:ilvl="5" w:tplc="04090005" w:tentative="1">
+      <w:start w:val="1"/>
+      <w:numFmt w:val="bullet"/>
+      <w:lvlText w:val=""/>
+      <w:lvlJc w:val="left"/>
+      <w:pPr>
+        <w:ind w:left="5040" w:hanging="360"/>
+      </w:pPr>
+      <w:rPr>
+        <w:rFonts w:ascii="Wingdings" w:hAnsi="Wingdings" w:hint="default"/>
+      </w:rPr>
+    </w:lvl>
+    <w:lvl w:ilvl="6" w:tplc="04090001" w:tentative="1">
+      <w:start w:val="1"/>
+      <w:numFmt w:val="bullet"/>
+      <w:lvlText w:val=""/>
+      <w:lvlJc w:val="left"/>
+      <w:pPr>
+        <w:ind w:left="5760" w:hanging="360"/>
+      </w:pPr>
+      <w:rPr>
+        <w:rFonts w:ascii="Symbol" w:hAnsi="Symbol" w:hint="default"/>
+      </w:rPr>
+    </w:lvl>
+    <w:lvl w:ilvl="7" w:tplc="04090003" w:tentative="1">
+      <w:start w:val="1"/>
+      <w:numFmt w:val="bullet"/>
+      <w:lvlText w:val="o"/>
+      <w:lvlJc w:val="left"/>
+      <w:pPr>
+        <w:ind w:left="6480" w:hanging="360"/>
+      </w:pPr>
+      <w:rPr>
+        <w:rFonts w:ascii="Courier New" w:hAnsi="Courier New" w:cs="Courier New" w:hint="default"/>
+      </w:rPr>
+    </w:lvl>
+    <w:lvl w:ilvl="8" w:tplc="04090005" w:tentative="1">
+      <w:start w:val="1"/>
+      <w:numFmt w:val="bullet"/>
+      <w:lvlText w:val=""/>
+      <w:lvlJc w:val="left"/>
+      <w:pPr>
+        <w:ind w:left="7200" w:hanging="360"/>
+      </w:pPr>
+      <w:rPr>
+        <w:rFonts w:ascii="Wingdings" w:hAnsi="Wingdings" w:hint="default"/>
+      </w:rPr>
+    </w:lvl>
+  </w:abstractNum>
+  <w:abstractNum w:abstractNumId="1">
+    <w:nsid w:val="3B4809C4"/>
+    <w:multiLevelType w:val="hybridMultilevel"/>
+    <w:tmpl w:val="87729CB4"/>
+    <w:lvl w:ilvl="0" w:tplc="0409000F">
+      <w:start w:val="1"/>
+      <w:numFmt w:val="decimal"/>
+      <w:lvlText w:val="%1."/>
+      <w:lvlJc w:val="left"/>
+      <w:pPr>
+        <w:ind w:left="720" w:hanging="360"/>
+      </w:pPr>
+    </w:lvl>
+    <w:lvl w:ilvl="1" w:tplc="04090019" w:tentative="1">
+      <w:start w:val="1"/>
+      <w:numFmt w:val="lowerLetter"/>
+      <w:lvlText w:val="%2."/>
+      <w:lvlJc w:val="left"/>
+      <w:pPr>
+        <w:ind w:left="1440" w:hanging="360"/>
+      </w:pPr>
+    </w:lvl>
+    <w:lvl w:ilvl="2" w:tplc="0409001B" w:tentative="1">
+      <w:start w:val="1"/>
+      <w:numFmt w:val="lowerRoman"/>
+      <w:lvlText w:val="%3."/>
+      <w:lvlJc w:val="right"/>
+      <w:pPr>
+        <w:ind w:left="2160" w:hanging="180"/>
+      </w:pPr>
+    </w:lvl>
+    <w:lvl w:ilvl="3" w:tplc="0409000F" w:tentative="1">
+      <w:start w:val="1"/>
+      <w:numFmt w:val="decimal"/>
+      <w:lvlText w:val="%4."/>
+      <w:lvlJc w:val="left"/>
+      <w:pPr>
+        <w:ind w:left="2880" w:hanging="360"/>
+      </w:pPr>
+    </w:lvl>
+    <w:lvl w:ilvl="4" w:tplc="04090019" w:tentative="1">
+      <w:start w:val="1"/>
+      <w:numFmt w:val="lowerLetter"/>
+      <w:lvlText w:val="%5."/>
+      <w:lvlJc w:val="left"/>
+      <w:pPr>
+        <w:ind w:left="3600" w:hanging="360"/>
+      </w:pPr>
+    </w:lvl>
+    <w:lvl w:ilvl="5" w:tplc="0409001B" w:tentative="1">
+      <w:start w:val="1"/>
+      <w:numFmt w:val="lowerRoman"/>
+      <w:lvlText w:val="%6."/>
+      <w:lvlJc w:val="right"/>
+      <w:pPr>
+        <w:ind w:left="4320" w:hanging="180"/>
+      </w:pPr>
+    </w:lvl>
+    <w:lvl w:ilvl="6" w:tplc="0409000F" w:tentative="1">
+      <w:start w:val="1"/>
+      <w:numFmt w:val="decimal"/>
+      <w:lvlText w:val="%7."/>
+      <w:lvlJc w:val="left"/>
+      <w:pPr>
+        <w:ind w:left="5040" w:hanging="360"/>
+      </w:pPr>
+    </w:lvl>
+    <w:lvl w:ilvl="7" w:tplc="04090019" w:tentative="1">
+      <w:start w:val="1"/>
+      <w:numFmt w:val="lowerLetter"/>
+      <w:lvlText w:val="%8."/>
+      <w:lvlJc w:val="left"/>
+      <w:pPr>
+        <w:ind w:left="5760" w:hanging="360"/>
+      </w:pPr>
+    </w:lvl>
+    <w:lvl w:ilvl="8" w:tplc="0409001B" w:tentative="1">
+      <w:start w:val="1"/>
+      <w:numFmt w:val="lowerRoman"/>
+      <w:lvlText w:val="%9."/>
+      <w:lvlJc w:val="right"/>
+      <w:pPr>
+        <w:ind w:left="6480" w:hanging="180"/>
+      </w:pPr>
+    </w:lvl>
+  </w:abstractNum>
+  <w:abstractNum w:abstractNumId="2">
+    <w:nsid w:val="5FA451CA"/>
+    <w:multiLevelType w:val="hybridMultilevel"/>
+    <w:tmpl w:val="F8D009E4"/>
+    <w:lvl w:ilvl="0" w:tplc="04090001">
+      <w:start w:val="1"/>
+      <w:numFmt w:val="bullet"/>
+      <w:lvlText w:val=""/>
+      <w:lvlJc w:val="left"/>
+      <w:pPr>
+        <w:ind w:left="720" w:hanging="360"/>
+      </w:pPr>
+      <w:rPr>
+        <w:rFonts w:ascii="Symbol" w:hAnsi="Symbol" w:hint="default"/>
+      </w:rPr>
+    </w:lvl>
+    <w:lvl w:ilvl="1" w:tplc="04090003" w:tentative="1">
+      <w:start w:val="1"/>
+      <w:numFmt w:val="bullet"/>
+      <w:lvlText w:val="o"/>
+      <w:lvlJc w:val="left"/>
+      <w:pPr>
+        <w:ind w:left="1440" w:hanging="360"/>
+      </w:pPr>
+      <w:rPr>
+        <w:rFonts w:ascii="Courier New" w:hAnsi="Courier New" w:cs="Courier New" w:hint="default"/>
+      </w:rPr>
+    </w:lvl>
+    <w:lvl w:ilvl="2" w:tplc="04090005" w:tentative="1">
+      <w:start w:val="1"/>
+      <w:numFmt w:val="bullet"/>
+      <w:lvlText w:val=""/>
+      <w:lvlJc w:val="left"/>
+      <w:pPr>
+        <w:ind w:left="2160" w:hanging="360"/>
+      </w:pPr>
+      <w:rPr>
+        <w:rFonts w:ascii="Wingdings" w:hAnsi="Wingdings" w:hint="default"/>
+      </w:rPr>
+    </w:lvl>
+    <w:lvl w:ilvl="3" w:tplc="04090001" w:tentative="1">
+      <w:start w:val="1"/>
+      <w:numFmt w:val="bullet"/>
+      <w:lvlText w:val=""/>
+      <w:lvlJc w:val="left"/>
+      <w:pPr>
+        <w:ind w:left="2880" w:hanging="360"/>
+      </w:pPr>
+      <w:rPr>
+        <w:rFonts w:ascii="Symbol" w:hAnsi="Symbol" w:hint="default"/>
+      </w:rPr>
+    </w:lvl>
+    <w:lvl w:ilvl="4" w:tplc="04090003" w:tentative="1">
+      <w:start w:val="1"/>
+      <w:numFmt w:val="bullet"/>
+      <w:lvlText w:val="o"/>
+      <w:lvlJc w:val="left"/>
+      <w:pPr>
+        <w:ind w:left="3600" w:hanging="360"/>
+      </w:pPr>
+      <w:rPr>
+        <w:rFonts w:ascii="Courier New" w:hAnsi="Courier New" w:cs="Courier New" w:hint="default"/>
+      </w:rPr>
+    </w:lvl>
+    <w:lvl w:ilvl="5" w:tplc="04090005" w:tentative="1">
+      <w:start w:val="1"/>
+      <w:numFmt w:val="bullet"/>
+      <w:lvlText w:val=""/>
+      <w:lvlJc w:val="left"/>
+      <w:pPr>
+        <w:ind w:left="4320" w:hanging="360"/>
+      </w:pPr>
+      <w:rPr>
+        <w:rFonts w:ascii="Wingdings" w:hAnsi="Wingdings" w:hint="default"/>
+      </w:rPr>
+    </w:lvl>
+    <w:lvl w:ilvl="6" w:tplc="04090001" w:tentative="1">
+      <w:start w:val="1"/>
+      <w:numFmt w:val="bullet"/>
+      <w:lvlText w:val=""/>
+      <w:lvlJc w:val="left"/>
+      <w:pPr>
+        <w:ind w:left="5040" w:hanging="360"/>
+      </w:pPr>
+      <w:rPr>
+        <w:rFonts w:ascii="Symbol" w:hAnsi="Symbol" w:hint="default"/>
+      </w:rPr>
+    </w:lvl>
+    <w:lvl w:ilvl="7" w:tplc="04090003" w:tentative="1">
+      <w:start w:val="1"/>
+      <w:numFmt w:val="bullet"/>
+      <w:lvlText w:val="o"/>
+      <w:lvlJc w:val="left"/>
+      <w:pPr>
+        <w:ind w:left="5760" w:hanging="360"/>
+      </w:pPr>
+      <w:rPr>
+        <w:rFonts w:ascii="Courier New" w:hAnsi="Courier New" w:cs="Courier New" w:hint="default"/>
+      </w:rPr>
+    </w:lvl>
+    <w:lvl w:ilvl="8" w:tplc="04090005" w:tentative="1">
+      <w:start w:val="1"/>
+      <w:numFmt w:val="bullet"/>
+      <w:lvlText w:val=""/>
+      <w:lvlJc w:val="left"/>
+      <w:pPr>
+        <w:ind w:left="6480" w:hanging="360"/>
+      </w:pPr>
+      <w:rPr>
+        <w:rFonts w:ascii="Wingdings" w:hAnsi="Wingdings" w:hint="default"/>
+      </w:rPr>
+    </w:lvl>
+  </w:abstractNum>
+  <w:abstractNum w:abstractNumId="3">
+    <w:nsid w:val="77A136E8"/>
+    <w:multiLevelType w:val="hybridMultilevel"/>
+    <w:tmpl w:val="58705ABC"/>
+    <w:lvl w:ilvl="0" w:tplc="0409000F">
+      <w:start w:val="1"/>
+      <w:numFmt w:val="decimal"/>
+      <w:lvlText w:val="%1."/>
+      <w:lvlJc w:val="left"/>
+      <w:pPr>
+        <w:ind w:left="720" w:hanging="360"/>
+      </w:pPr>
+    </w:lvl>
+    <w:lvl w:ilvl="1" w:tplc="04090019">
+      <w:start w:val="1"/>
+      <w:numFmt w:val="lowerLetter"/>
+      <w:lvlText w:val="%2."/>
+      <w:lvlJc w:val="left"/>
+      <w:pPr>
+        <w:ind w:left="1440" w:hanging="360"/>
+      </w:pPr>
+    </w:lvl>
+    <w:lvl w:ilvl="2" w:tplc="0409001B" w:tentative="1">
+      <w:start w:val="1"/>
+      <w:numFmt w:val="lowerRoman"/>
+      <w:lvlText w:val="%3."/>
+      <w:lvlJc w:val="right"/>
+      <w:pPr>
+        <w:ind w:left="2160" w:hanging="180"/>
+      </w:pPr>
+    </w:lvl>
+    <w:lvl w:ilvl="3" w:tplc="0409000F" w:tentative="1">
+      <w:start w:val="1"/>
+      <w:numFmt w:val="decimal"/>
+      <w:lvlText w:val="%4."/>
+      <w:lvlJc w:val="left"/>
+      <w:pPr>
+        <w:ind w:left="2880" w:hanging="360"/>
+      </w:pPr>
+    </w:lvl>
+    <w:lvl w:ilvl="4" w:tplc="04090019" w:tentative="1">
+      <w:start w:val="1"/>
+      <w:numFmt w:val="lowerLetter"/>
+      <w:lvlText w:val="%5."/>
+      <w:lvlJc w:val="left"/>
+      <w:pPr>
+        <w:ind w:left="3600" w:hanging="360"/>
+      </w:pPr>
+    </w:lvl>
+    <w:lvl w:ilvl="5" w:tplc="0409001B" w:tentative="1">
+      <w:start w:val="1"/>
+      <w:numFmt w:val="lowerRoman"/>
+      <w:lvlText w:val="%6."/>
+      <w:lvlJc w:val="right"/>
+      <w:pPr>
+        <w:ind w:left="4320" w:hanging="180"/>
+      </w:pPr>
+    </w:lvl>
+    <w:lvl w:ilvl="6" w:tplc="0409000F" w:tentative="1">
+      <w:start w:val="1"/>
+      <w:numFmt w:val="decimal"/>
+      <w:lvlText w:val="%7."/>
+      <w:lvlJc w:val="left"/>
+      <w:pPr>
+        <w:ind w:left="5040" w:hanging="360"/>
+      </w:pPr>
+    </w:lvl>
+    <w:lvl w:ilvl="7" w:tplc="04090019" w:tentative="1">
+      <w:start w:val="1"/>
+      <w:numFmt w:val="lowerLetter"/>
+      <w:lvlText w:val="%8."/>
+      <w:lvlJc w:val="left"/>
+      <w:pPr>
+        <w:ind w:left="5760" w:hanging="360"/>
+      </w:pPr>
+    </w:lvl>
+    <w:lvl w:ilvl="8" w:tplc="0409001B" w:tentative="1">
+      <w:start w:val="1"/>
+      <w:numFmt w:val="lowerRoman"/>
+      <w:lvlText w:val="%9."/>
+      <w:lvlJc w:val="right"/>
+      <w:pPr>
+        <w:ind w:left="6480" w:hanging="180"/>
+      </w:pPr>
+    </w:lvl>
+  </w:abstractNum>
+  <w:num w:numId="1">
+    <w:abstractNumId w:val="3"/>
+  </w:num>
+  <w:num w:numId="2">
+    <w:abstractNumId w:val="2"/>
+  </w:num>
+  <w:num w:numId="3">
+    <w:abstractNumId w:val="0"/>
+  </w:num>
+  <w:num w:numId="4">
+    <w:abstractNumId w:val="1"/>
+  </w:num>
+</w:numbering>
 </file>
 
 <file path=word/styles.xml><?xml version="1.0" encoding="utf-8"?>
@@ -948,6 +5282,30 @@
       <w:szCs w:val="26"/>
     </w:rPr>
   </w:style>
+  <w:style w:type="paragraph" w:styleId="ListParagraph">
+    <w:name w:val="List Paragraph"/>
+    <w:basedOn w:val="Normal"/>
+    <w:uiPriority w:val="34"/>
+    <w:qFormat/>
+    <w:rsid w:val="002D158F"/>
+    <w:pPr>
+      <w:ind w:left="720"/>
+      <w:contextualSpacing/>
+    </w:pPr>
+  </w:style>
+  <w:style w:type="paragraph" w:styleId="TOC2">
+    <w:name w:val="toc 2"/>
+    <w:basedOn w:val="Normal"/>
+    <w:next w:val="Normal"/>
+    <w:autoRedefine/>
+    <w:uiPriority w:val="39"/>
+    <w:unhideWhenUsed/>
+    <w:rsid w:val="00C10021"/>
+    <w:pPr>
+      <w:spacing w:after="100"/>
+      <w:ind w:left="220"/>
+    </w:pPr>
+  </w:style>
 </w:styles>
 </file>
 
@@ -1328,6 +5686,30 @@
       <w:szCs w:val="26"/>
     </w:rPr>
   </w:style>
+  <w:style w:type="paragraph" w:styleId="ListParagraph">
+    <w:name w:val="List Paragraph"/>
+    <w:basedOn w:val="Normal"/>
+    <w:uiPriority w:val="34"/>
+    <w:qFormat/>
+    <w:rsid w:val="002D158F"/>
+    <w:pPr>
+      <w:ind w:left="720"/>
+      <w:contextualSpacing/>
+    </w:pPr>
+  </w:style>
+  <w:style w:type="paragraph" w:styleId="TOC2">
+    <w:name w:val="toc 2"/>
+    <w:basedOn w:val="Normal"/>
+    <w:next w:val="Normal"/>
+    <w:autoRedefine/>
+    <w:uiPriority w:val="39"/>
+    <w:unhideWhenUsed/>
+    <w:rsid w:val="00C10021"/>
+    <w:pPr>
+      <w:spacing w:after="100"/>
+      <w:ind w:left="220"/>
+    </w:pPr>
+  </w:style>
 </w:styles>
 </file>
 
@@ -1621,7 +6003,7 @@
 </file>
 
 <file path=customXml/itemProps1.xml><?xml version="1.0" encoding="utf-8"?>
-<ds:datastoreItem xmlns:ds="http://schemas.openxmlformats.org/officeDocument/2006/customXml" ds:itemID="{5FDBE257-BDEE-4AC1-A528-74A307186E25}">
+<ds:datastoreItem xmlns:ds="http://schemas.openxmlformats.org/officeDocument/2006/customXml" ds:itemID="{74A9B5D1-E64A-4963-8826-F3F3E7442EEE}">
   <ds:schemaRefs>
     <ds:schemaRef ds:uri="http://schemas.openxmlformats.org/officeDocument/2006/bibliography"/>
   </ds:schemaRefs>

</xml_diff>

<commit_message>
Adding multiple User Guide formats.
</commit_message>
<xml_diff>
--- a/Documents/UserGuide.docx
+++ b/Documents/UserGuide.docx
@@ -34,7 +34,7 @@
                     </pic:cNvPicPr>
                   </pic:nvPicPr>
                   <pic:blipFill>
-                    <a:blip r:embed="rId7">
+                    <a:blip r:embed="rId9">
                       <a:extLst>
                         <a:ext uri="{28A0092B-C50C-407E-A947-70E740481C1C}">
                           <a14:useLocalDpi xmlns:a14="http://schemas.microsoft.com/office/drawing/2010/main" val="0"/>
@@ -90,7 +90,7 @@
                     </pic:cNvPicPr>
                   </pic:nvPicPr>
                   <pic:blipFill>
-                    <a:blip r:embed="rId8">
+                    <a:blip r:embed="rId10">
                       <a:extLst>
                         <a:ext uri="{28A0092B-C50C-407E-A947-70E740481C1C}">
                           <a14:useLocalDpi xmlns:a14="http://schemas.microsoft.com/office/drawing/2010/main" val="0"/>
@@ -330,7 +330,7 @@
                     <pic:cNvPicPr/>
                   </pic:nvPicPr>
                   <pic:blipFill rotWithShape="1">
-                    <a:blip r:embed="rId9">
+                    <a:blip r:embed="rId11">
                       <a:extLst>
                         <a:ext uri="{28A0092B-C50C-407E-A947-70E740481C1C}">
                           <a14:useLocalDpi xmlns:a14="http://schemas.microsoft.com/office/drawing/2010/main" val="0"/>
@@ -424,6 +424,8 @@
       <w:r>
         <w:t>User Guide Version 0.9 Draft 1</w:t>
       </w:r>
+      <w:bookmarkStart w:id="0" w:name="_GoBack"/>
+      <w:bookmarkEnd w:id="0"/>
     </w:p>
     <w:sdt>
       <w:sdtPr>
@@ -1666,8 +1668,6 @@
         </w:rPr>
         <w:br w:type="page"/>
       </w:r>
-      <w:bookmarkStart w:id="0" w:name="_GoBack"/>
-      <w:bookmarkEnd w:id="0"/>
     </w:p>
     <w:p>
       <w:pPr>
@@ -1833,7 +1833,7 @@
       <w:r>
         <w:t xml:space="preserve"> zip web application from </w:t>
       </w:r>
-      <w:hyperlink r:id="rId10" w:history="1">
+      <w:hyperlink r:id="rId12" w:history="1">
         <w:r>
           <w:rPr>
             <w:rStyle w:val="Hyperlink"/>
@@ -1883,9 +1883,9 @@
     </w:p>
     <w:p>
       <w:pPr>
-        <w:ind w:left="720"/>
-      </w:pPr>
-      <w:hyperlink r:id="rId11" w:history="1">
+        <w:ind w:left="1440"/>
+      </w:pPr>
+      <w:hyperlink r:id="rId13" w:history="1">
         <w:r>
           <w:rPr>
             <w:rStyle w:val="Hyperlink"/>
@@ -1972,7 +1972,7 @@
                     <pic:cNvPicPr/>
                   </pic:nvPicPr>
                   <pic:blipFill>
-                    <a:blip r:embed="rId12"/>
+                    <a:blip r:embed="rId14"/>
                     <a:stretch>
                       <a:fillRect/>
                     </a:stretch>
@@ -2060,157 +2060,6 @@
             <wp:extent cx="5067300" cy="4924425"/>
             <wp:effectExtent l="0" t="0" r="0" b="9525"/>
             <wp:docPr id="2" name="Picture 2"/>
-            <wp:cNvGraphicFramePr>
-              <a:graphicFrameLocks xmlns:a="http://schemas.openxmlformats.org/drawingml/2006/main" noChangeAspect="1"/>
-            </wp:cNvGraphicFramePr>
-            <a:graphic xmlns:a="http://schemas.openxmlformats.org/drawingml/2006/main">
-              <a:graphicData uri="http://schemas.openxmlformats.org/drawingml/2006/picture">
-                <pic:pic xmlns:pic="http://schemas.openxmlformats.org/drawingml/2006/picture">
-                  <pic:nvPicPr>
-                    <pic:cNvPr id="0" name=""/>
-                    <pic:cNvPicPr/>
-                  </pic:nvPicPr>
-                  <pic:blipFill>
-                    <a:blip r:embed="rId13"/>
-                    <a:stretch>
-                      <a:fillRect/>
-                    </a:stretch>
-                  </pic:blipFill>
-                  <pic:spPr>
-                    <a:xfrm>
-                      <a:off x="0" y="0"/>
-                      <a:ext cx="5067300" cy="4924425"/>
-                    </a:xfrm>
-                    <a:prstGeom prst="rect">
-                      <a:avLst/>
-                    </a:prstGeom>
-                  </pic:spPr>
-                </pic:pic>
-              </a:graphicData>
-            </a:graphic>
-          </wp:inline>
-        </w:drawing>
-      </w:r>
-    </w:p>
-    <w:p>
-      <w:pPr>
-        <w:pStyle w:val="ListParagraph"/>
-        <w:numPr>
-          <w:ilvl w:val="1"/>
-          <w:numId w:val="1"/>
-        </w:numPr>
-      </w:pPr>
-      <w:r>
-        <w:t xml:space="preserve">Set the Application Pool to the </w:t>
-      </w:r>
-      <w:proofErr w:type="spellStart"/>
-      <w:r>
-        <w:t>ScrumTime</w:t>
-      </w:r>
-      <w:proofErr w:type="spellEnd"/>
-      <w:r>
-        <w:t>.</w:t>
-      </w:r>
-    </w:p>
-    <w:p>
-      <w:pPr>
-        <w:pStyle w:val="ListParagraph"/>
-        <w:numPr>
-          <w:ilvl w:val="1"/>
-          <w:numId w:val="1"/>
-        </w:numPr>
-      </w:pPr>
-      <w:r>
-        <w:t xml:space="preserve">Set the Physical Path to the </w:t>
-      </w:r>
-      <w:r>
-        <w:t xml:space="preserve">path that you extracted </w:t>
-      </w:r>
-      <w:proofErr w:type="spellStart"/>
-      <w:r>
-        <w:t>ScrumTime</w:t>
-      </w:r>
-      <w:proofErr w:type="spellEnd"/>
-      <w:r>
-        <w:t xml:space="preserve"> in step 1.</w:t>
-      </w:r>
-    </w:p>
-    <w:p>
-      <w:pPr>
-        <w:pStyle w:val="ListParagraph"/>
-        <w:numPr>
-          <w:ilvl w:val="1"/>
-          <w:numId w:val="1"/>
-        </w:numPr>
-      </w:pPr>
-      <w:r>
-        <w:t>Choose your web bindings such that they do not conflict with any other Site within the IIS instance.  For this document, it is assumed that you have set the port to 80.</w:t>
-      </w:r>
-      <w:r>
-        <w:t xml:space="preserve">  In most cases, the Default Site is set to 80 so you will want to reset the default to another port.</w:t>
-      </w:r>
-    </w:p>
-    <w:p>
-      <w:pPr>
-        <w:pStyle w:val="ListParagraph"/>
-        <w:numPr>
-          <w:ilvl w:val="1"/>
-          <w:numId w:val="1"/>
-        </w:numPr>
-      </w:pPr>
-      <w:r>
-        <w:t>Start the Site if it has not already started automatically.</w:t>
-      </w:r>
-    </w:p>
-    <w:p>
-      <w:r>
-        <w:br w:type="page"/>
-      </w:r>
-    </w:p>
-    <w:p>
-      <w:pPr>
-        <w:pStyle w:val="ListParagraph"/>
-        <w:numPr>
-          <w:ilvl w:val="0"/>
-          <w:numId w:val="1"/>
-        </w:numPr>
-      </w:pPr>
-      <w:r>
-        <w:lastRenderedPageBreak/>
-        <w:t xml:space="preserve">Navigate to </w:t>
-      </w:r>
-      <w:hyperlink r:id="rId14" w:history="1">
-        <w:r>
-          <w:rPr>
-            <w:rStyle w:val="Hyperlink"/>
-          </w:rPr>
-          <w:t>http://localhost</w:t>
-        </w:r>
-      </w:hyperlink>
-      <w:r>
-        <w:t xml:space="preserve"> and you should </w:t>
-      </w:r>
-      <w:r>
-        <w:t>see</w:t>
-      </w:r>
-      <w:r>
-        <w:t xml:space="preserve"> the login screen.</w:t>
-      </w:r>
-      <w:r>
-        <w:rPr>
-          <w:noProof/>
-        </w:rPr>
-        <w:t xml:space="preserve"> </w:t>
-      </w:r>
-      <w:r>
-        <w:rPr>
-          <w:noProof/>
-        </w:rPr>
-        <w:drawing>
-          <wp:inline distT="0" distB="0" distL="0" distR="0" wp14:anchorId="74CA1783" wp14:editId="29FA2D91">
-            <wp:extent cx="5943600" cy="4719320"/>
-            <wp:effectExtent l="0" t="0" r="0" b="5080"/>
-            <wp:docPr id="3" name="Picture 3"/>
             <wp:cNvGraphicFramePr>
               <a:graphicFrameLocks xmlns:a="http://schemas.openxmlformats.org/drawingml/2006/main" noChangeAspect="1"/>
             </wp:cNvGraphicFramePr>
@@ -2230,7 +2079,7 @@
                   <pic:spPr>
                     <a:xfrm>
                       <a:off x="0" y="0"/>
-                      <a:ext cx="5943600" cy="4719320"/>
+                      <a:ext cx="5067300" cy="4924425"/>
                     </a:xfrm>
                     <a:prstGeom prst="rect">
                       <a:avLst/>
@@ -2247,285 +2096,121 @@
       <w:pPr>
         <w:pStyle w:val="ListParagraph"/>
         <w:numPr>
+          <w:ilvl w:val="1"/>
+          <w:numId w:val="1"/>
+        </w:numPr>
+      </w:pPr>
+      <w:r>
+        <w:t xml:space="preserve">Set the Application Pool to the </w:t>
+      </w:r>
+      <w:proofErr w:type="spellStart"/>
+      <w:r>
+        <w:t>ScrumTime</w:t>
+      </w:r>
+      <w:proofErr w:type="spellEnd"/>
+      <w:r>
+        <w:t>.</w:t>
+      </w:r>
+    </w:p>
+    <w:p>
+      <w:pPr>
+        <w:pStyle w:val="ListParagraph"/>
+        <w:numPr>
+          <w:ilvl w:val="1"/>
+          <w:numId w:val="1"/>
+        </w:numPr>
+      </w:pPr>
+      <w:r>
+        <w:t xml:space="preserve">Set the Physical Path to the </w:t>
+      </w:r>
+      <w:r>
+        <w:t xml:space="preserve">path that you extracted </w:t>
+      </w:r>
+      <w:proofErr w:type="spellStart"/>
+      <w:r>
+        <w:t>ScrumTime</w:t>
+      </w:r>
+      <w:proofErr w:type="spellEnd"/>
+      <w:r>
+        <w:t xml:space="preserve"> in step 1.</w:t>
+      </w:r>
+    </w:p>
+    <w:p>
+      <w:pPr>
+        <w:pStyle w:val="ListParagraph"/>
+        <w:numPr>
+          <w:ilvl w:val="1"/>
+          <w:numId w:val="1"/>
+        </w:numPr>
+      </w:pPr>
+      <w:r>
+        <w:t>Choose your web bindings such that they do not conflict with any other Site within the IIS instance.  For this document, it is assumed that you have set the port to 80.</w:t>
+      </w:r>
+      <w:r>
+        <w:t xml:space="preserve">  In most cases, the Default Site is set to 80 so you will want to reset the default to another port.</w:t>
+      </w:r>
+    </w:p>
+    <w:p>
+      <w:pPr>
+        <w:pStyle w:val="ListParagraph"/>
+        <w:numPr>
+          <w:ilvl w:val="1"/>
+          <w:numId w:val="1"/>
+        </w:numPr>
+      </w:pPr>
+      <w:r>
+        <w:t>Start the Site if it has not already started automatically.</w:t>
+      </w:r>
+    </w:p>
+    <w:p>
+      <w:r>
+        <w:br w:type="page"/>
+      </w:r>
+    </w:p>
+    <w:p>
+      <w:pPr>
+        <w:pStyle w:val="ListParagraph"/>
+        <w:numPr>
           <w:ilvl w:val="0"/>
           <w:numId w:val="1"/>
         </w:numPr>
       </w:pPr>
       <w:r>
+        <w:lastRenderedPageBreak/>
+        <w:t xml:space="preserve">Navigate to </w:t>
+      </w:r>
+      <w:hyperlink r:id="rId16" w:history="1">
+        <w:r>
+          <w:rPr>
+            <w:rStyle w:val="Hyperlink"/>
+          </w:rPr>
+          <w:t>http://localhost</w:t>
+        </w:r>
+      </w:hyperlink>
+      <w:r>
+        <w:t xml:space="preserve"> and you should </w:t>
+      </w:r>
+      <w:r>
+        <w:t>see</w:t>
+      </w:r>
+      <w:r>
+        <w:t xml:space="preserve"> the login screen.</w:t>
+      </w:r>
+      <w:r>
         <w:rPr>
           <w:noProof/>
         </w:rPr>
-        <w:t>You may login with the demo user or register your own account.  The demo user credentials are: username: demo</w:t>
-      </w:r>
-    </w:p>
-    <w:p>
-      <w:pPr>
-        <w:pStyle w:val="ListParagraph"/>
+        <w:t xml:space="preserve"> </w:t>
+      </w:r>
+      <w:r>
         <w:rPr>
           <w:noProof/>
         </w:rPr>
-      </w:pPr>
-      <w:r>
-        <w:rPr>
-          <w:noProof/>
-        </w:rPr>
-        <w:t>password: demo123</w:t>
-      </w:r>
-    </w:p>
-    <w:p>
-      <w:pPr>
-        <w:pStyle w:val="ListParagraph"/>
-        <w:rPr>
-          <w:noProof/>
-        </w:rPr>
-      </w:pPr>
-    </w:p>
-    <w:p>
-      <w:pPr>
-        <w:pStyle w:val="ListParagraph"/>
-        <w:rPr>
-          <w:noProof/>
-        </w:rPr>
-      </w:pPr>
-      <w:r>
-        <w:rPr>
-          <w:noProof/>
-        </w:rPr>
-        <w:t xml:space="preserve">If you get the following error, you need to </w:t>
-      </w:r>
-      <w:r>
-        <w:rPr>
-          <w:noProof/>
-        </w:rPr>
-        <w:t>grant</w:t>
-      </w:r>
-      <w:r>
-        <w:rPr>
-          <w:noProof/>
-        </w:rPr>
-        <w:t xml:space="preserve"> write </w:t>
-      </w:r>
-      <w:r>
-        <w:rPr>
-          <w:noProof/>
-        </w:rPr>
-        <w:t>privilege</w:t>
-      </w:r>
-      <w:r>
-        <w:rPr>
-          <w:noProof/>
-        </w:rPr>
-        <w:t xml:space="preserve"> </w:t>
-      </w:r>
-      <w:r>
-        <w:rPr>
-          <w:noProof/>
-        </w:rPr>
-        <w:t xml:space="preserve">to the NetworkService user for </w:t>
-      </w:r>
-      <w:r>
-        <w:rPr>
-          <w:noProof/>
-        </w:rPr>
-        <w:t xml:space="preserve">the </w:t>
-      </w:r>
-      <w:r>
-        <w:rPr>
-          <w:noProof/>
-        </w:rPr>
-        <w:t>folder of which you installed the ScrumTime zip contents.</w:t>
-      </w:r>
-    </w:p>
-    <w:p>
-      <w:pPr>
-        <w:ind w:left="720"/>
-        <w:rPr>
-          <w:rFonts w:ascii="Verdana" w:hAnsi="Verdana"/>
-          <w:b/>
-          <w:bCs/>
-          <w:color w:val="D67B01" w:themeColor="accent6" w:themeShade="BF"/>
-          <w:sz w:val="24"/>
-          <w:szCs w:val="24"/>
-        </w:rPr>
-      </w:pPr>
-      <w:proofErr w:type="gramStart"/>
-      <w:r>
-        <w:rPr>
-          <w:rFonts w:ascii="Verdana" w:hAnsi="Verdana"/>
-          <w:color w:val="D67B01" w:themeColor="accent6" w:themeShade="BF"/>
-          <w:sz w:val="24"/>
-          <w:szCs w:val="24"/>
-        </w:rPr>
-        <w:t>Failed to generate a user instance of SQL Server due to failure in retrieving the user's local application data path.</w:t>
-      </w:r>
-      <w:proofErr w:type="gramEnd"/>
-      <w:r>
-        <w:rPr>
-          <w:rFonts w:ascii="Verdana" w:hAnsi="Verdana"/>
-          <w:color w:val="D67B01" w:themeColor="accent6" w:themeShade="BF"/>
-          <w:sz w:val="24"/>
-          <w:szCs w:val="24"/>
-        </w:rPr>
-        <w:t xml:space="preserve"> Please make sure the user has a local user profile on the computer. The connection will be closed.</w:t>
-      </w:r>
-    </w:p>
-    <w:p>
-      <w:pPr>
-        <w:pStyle w:val="ListParagraph"/>
-        <w:rPr>
-          <w:noProof/>
-        </w:rPr>
-      </w:pPr>
-    </w:p>
-    <w:p>
-      <w:pPr>
-        <w:rPr>
-          <w:noProof/>
-        </w:rPr>
-      </w:pPr>
-      <w:r>
-        <w:rPr>
-          <w:noProof/>
-        </w:rPr>
-        <w:br w:type="page"/>
-      </w:r>
-    </w:p>
-    <w:p>
-      <w:pPr>
-        <w:pStyle w:val="Heading2"/>
-      </w:pPr>
-      <w:bookmarkStart w:id="4" w:name="_Toc275199018"/>
-      <w:r>
-        <w:lastRenderedPageBreak/>
-        <w:t>T</w:t>
-      </w:r>
-      <w:r>
-        <w:t>he Sample</w:t>
-      </w:r>
-      <w:r>
-        <w:t xml:space="preserve"> Product</w:t>
-      </w:r>
-      <w:bookmarkEnd w:id="4"/>
-    </w:p>
-    <w:p>
-      <w:proofErr w:type="spellStart"/>
-      <w:r>
-        <w:t>ScrumTime</w:t>
-      </w:r>
-      <w:proofErr w:type="spellEnd"/>
-      <w:r>
-        <w:t xml:space="preserve"> comes with a sample product known as </w:t>
-      </w:r>
-      <w:r>
-        <w:rPr>
-          <w:i/>
-        </w:rPr>
-        <w:t>Sample – Inventory Track</w:t>
-      </w:r>
-      <w:r>
-        <w:t>.</w:t>
-      </w:r>
-      <w:r>
-        <w:t xml:space="preserve">  This provides a fictional product to use while learning the features of </w:t>
-      </w:r>
-      <w:proofErr w:type="spellStart"/>
-      <w:r>
-        <w:t>ScrumTime</w:t>
-      </w:r>
-      <w:proofErr w:type="spellEnd"/>
-      <w:r>
-        <w:t xml:space="preserve">.   This sample product is required in the current release of </w:t>
-      </w:r>
-      <w:proofErr w:type="spellStart"/>
-      <w:r>
-        <w:t>ScrumTime</w:t>
-      </w:r>
-      <w:proofErr w:type="spellEnd"/>
-      <w:r>
-        <w:t xml:space="preserve"> so that new users have a default starting product.</w:t>
-      </w:r>
-    </w:p>
-    <w:p>
-      <w:pPr>
-        <w:pStyle w:val="Heading1"/>
-      </w:pPr>
-      <w:bookmarkStart w:id="5" w:name="_Toc275199019"/>
-      <w:r>
-        <w:t>Daily Use</w:t>
-      </w:r>
-      <w:bookmarkEnd w:id="5"/>
-    </w:p>
-    <w:p>
-      <w:pPr>
-        <w:pStyle w:val="Heading2"/>
-      </w:pPr>
-      <w:bookmarkStart w:id="6" w:name="_Toc275199020"/>
-      <w:r>
-        <w:t>Creating a Product</w:t>
-      </w:r>
-      <w:bookmarkEnd w:id="6"/>
-    </w:p>
-    <w:p>
-      <w:r>
-        <w:t xml:space="preserve">The typical use of </w:t>
-      </w:r>
-      <w:proofErr w:type="spellStart"/>
-      <w:r>
-        <w:t>ScrumTime</w:t>
-      </w:r>
-      <w:proofErr w:type="spellEnd"/>
-      <w:r>
-        <w:t xml:space="preserve"> involves creating your own product by name.  What good would a project management tool be without referring to your own product by its name?  The Product tab is the place within </w:t>
-      </w:r>
-      <w:proofErr w:type="spellStart"/>
-      <w:r>
-        <w:t>ScrumTime</w:t>
-      </w:r>
-      <w:proofErr w:type="spellEnd"/>
-      <w:r>
-        <w:t xml:space="preserve"> for creating and managing your products.  You may click the Add Product link to create your own product.  You will notice that a new row is created that allows you to create a name and a description.   For this demonstration, the name is going to be “</w:t>
-      </w:r>
-      <w:r>
-        <w:rPr>
-          <w:i/>
-        </w:rPr>
-        <w:t>User Guide</w:t>
-      </w:r>
-      <w:r>
-        <w:rPr>
-          <w:i/>
-        </w:rPr>
-        <w:t>”</w:t>
-      </w:r>
-      <w:r>
-        <w:t xml:space="preserve"> and the description is going to be “</w:t>
-      </w:r>
-      <w:r>
-        <w:rPr>
-          <w:i/>
-        </w:rPr>
-        <w:t>A sample for the User Guide</w:t>
-      </w:r>
-      <w:r>
-        <w:rPr>
-          <w:i/>
-        </w:rPr>
-        <w:t>”</w:t>
-      </w:r>
-      <w:r>
-        <w:t>.</w:t>
-      </w:r>
-    </w:p>
-    <w:p>
-      <w:r>
-        <w:rPr>
-          <w:noProof/>
-        </w:rPr>
         <w:drawing>
-          <wp:inline distT="0" distB="0" distL="0" distR="0" wp14:anchorId="764B3499" wp14:editId="1506BA26">
-            <wp:extent cx="5943600" cy="4719320"/>
-            <wp:effectExtent l="0" t="0" r="0" b="5080"/>
-            <wp:docPr id="8" name="Picture 8"/>
+          <wp:inline distT="0" distB="0" distL="0" distR="0" wp14:anchorId="74CA1783" wp14:editId="29FA2D91">
+            <wp:extent cx="5794050" cy="4600575"/>
+            <wp:effectExtent l="0" t="0" r="0" b="0"/>
+            <wp:docPr id="3" name="Picture 3"/>
             <wp:cNvGraphicFramePr>
               <a:graphicFrameLocks xmlns:a="http://schemas.openxmlformats.org/drawingml/2006/main" noChangeAspect="1"/>
             </wp:cNvGraphicFramePr>
@@ -2537,7 +2222,7 @@
                     <pic:cNvPicPr/>
                   </pic:nvPicPr>
                   <pic:blipFill>
-                    <a:blip r:embed="rId16"/>
+                    <a:blip r:embed="rId17"/>
                     <a:stretch>
                       <a:fillRect/>
                     </a:stretch>
@@ -2545,7 +2230,7 @@
                   <pic:spPr>
                     <a:xfrm>
                       <a:off x="0" y="0"/>
-                      <a:ext cx="5943600" cy="4719320"/>
+                      <a:ext cx="5799512" cy="4604912"/>
                     </a:xfrm>
                     <a:prstGeom prst="rect">
                       <a:avLst/>
@@ -2559,80 +2244,288 @@
       </w:r>
     </w:p>
     <w:p>
+      <w:pPr>
+        <w:pStyle w:val="ListParagraph"/>
+        <w:numPr>
+          <w:ilvl w:val="0"/>
+          <w:numId w:val="1"/>
+        </w:numPr>
+      </w:pPr>
+      <w:r>
+        <w:rPr>
+          <w:noProof/>
+        </w:rPr>
+        <w:t>You may login with the demo user or register your own account.  The demo user credentials are: username: demo</w:t>
+      </w:r>
+    </w:p>
+    <w:p>
+      <w:pPr>
+        <w:pStyle w:val="ListParagraph"/>
+        <w:rPr>
+          <w:noProof/>
+        </w:rPr>
+      </w:pPr>
+      <w:r>
+        <w:rPr>
+          <w:noProof/>
+        </w:rPr>
+        <w:t>password: demo123</w:t>
+      </w:r>
+    </w:p>
+    <w:p>
+      <w:pPr>
+        <w:pStyle w:val="ListParagraph"/>
+        <w:rPr>
+          <w:noProof/>
+        </w:rPr>
+      </w:pPr>
+    </w:p>
+    <w:p>
+      <w:pPr>
+        <w:pStyle w:val="ListParagraph"/>
+        <w:rPr>
+          <w:noProof/>
+        </w:rPr>
+      </w:pPr>
+      <w:r>
+        <w:rPr>
+          <w:noProof/>
+        </w:rPr>
+        <w:t xml:space="preserve">If you get the following error, you need to </w:t>
+      </w:r>
+      <w:r>
+        <w:rPr>
+          <w:noProof/>
+        </w:rPr>
+        <w:t>grant</w:t>
+      </w:r>
+      <w:r>
+        <w:rPr>
+          <w:noProof/>
+        </w:rPr>
+        <w:t xml:space="preserve"> write </w:t>
+      </w:r>
+      <w:r>
+        <w:rPr>
+          <w:noProof/>
+        </w:rPr>
+        <w:t>privilege</w:t>
+      </w:r>
+      <w:r>
+        <w:rPr>
+          <w:noProof/>
+        </w:rPr>
+        <w:t xml:space="preserve"> </w:t>
+      </w:r>
+      <w:r>
+        <w:rPr>
+          <w:noProof/>
+        </w:rPr>
+        <w:t xml:space="preserve">to the NetworkService user for </w:t>
+      </w:r>
+      <w:r>
+        <w:rPr>
+          <w:noProof/>
+        </w:rPr>
+        <w:t xml:space="preserve">the </w:t>
+      </w:r>
+      <w:r>
+        <w:rPr>
+          <w:noProof/>
+        </w:rPr>
+        <w:t>folder of which you installed the ScrumTime zip contents.</w:t>
+      </w:r>
+    </w:p>
+    <w:p>
+      <w:pPr>
+        <w:ind w:left="720"/>
+        <w:rPr>
+          <w:rFonts w:ascii="Verdana" w:hAnsi="Verdana"/>
+          <w:b/>
+          <w:bCs/>
+          <w:color w:val="D67B01" w:themeColor="accent6" w:themeShade="BF"/>
+          <w:sz w:val="24"/>
+          <w:szCs w:val="24"/>
+        </w:rPr>
+      </w:pPr>
+      <w:proofErr w:type="gramStart"/>
+      <w:r>
+        <w:rPr>
+          <w:rFonts w:ascii="Verdana" w:hAnsi="Verdana"/>
+          <w:color w:val="D67B01" w:themeColor="accent6" w:themeShade="BF"/>
+          <w:sz w:val="24"/>
+          <w:szCs w:val="24"/>
+        </w:rPr>
+        <w:t>Failed to generate a user instance of SQL Server due to failure in retrieving the user's local application data path.</w:t>
+      </w:r>
+      <w:proofErr w:type="gramEnd"/>
+      <w:r>
+        <w:rPr>
+          <w:rFonts w:ascii="Verdana" w:hAnsi="Verdana"/>
+          <w:color w:val="D67B01" w:themeColor="accent6" w:themeShade="BF"/>
+          <w:sz w:val="24"/>
+          <w:szCs w:val="24"/>
+        </w:rPr>
+        <w:t xml:space="preserve"> Please make sure the user has a local user profile on the computer. The connection will be closed.</w:t>
+      </w:r>
+    </w:p>
+    <w:p>
+      <w:pPr>
+        <w:pStyle w:val="ListParagraph"/>
+        <w:rPr>
+          <w:noProof/>
+        </w:rPr>
+      </w:pPr>
+    </w:p>
+    <w:p>
+      <w:pPr>
+        <w:rPr>
+          <w:noProof/>
+        </w:rPr>
+      </w:pPr>
+      <w:r>
+        <w:rPr>
+          <w:noProof/>
+        </w:rPr>
+        <w:br w:type="page"/>
+      </w:r>
+    </w:p>
+    <w:p>
+      <w:pPr>
+        <w:pStyle w:val="Heading2"/>
+      </w:pPr>
+      <w:bookmarkStart w:id="4" w:name="_Toc275199018"/>
       <w:r>
         <w:lastRenderedPageBreak/>
-        <w:t>Press the Save icon</w:t>
-      </w:r>
-      <w:proofErr w:type="gramStart"/>
-      <w:r>
-        <w:t xml:space="preserve">, </w:t>
-      </w:r>
-      <w:proofErr w:type="gramEnd"/>
+        <w:t>T</w:t>
+      </w:r>
+      <w:r>
+        <w:t>he Sample</w:t>
+      </w:r>
+      <w:r>
+        <w:t xml:space="preserve"> Product</w:t>
+      </w:r>
+      <w:bookmarkEnd w:id="4"/>
+    </w:p>
+    <w:p>
+      <w:proofErr w:type="spellStart"/>
+      <w:r>
+        <w:t>ScrumTime</w:t>
+      </w:r>
+      <w:proofErr w:type="spellEnd"/>
+      <w:r>
+        <w:t xml:space="preserve"> comes with a sample product known as </w:t>
+      </w:r>
+      <w:r>
+        <w:rPr>
+          <w:i/>
+        </w:rPr>
+        <w:t>Sample – Inventory Track</w:t>
+      </w:r>
+      <w:r>
+        <w:t>.</w:t>
+      </w:r>
+      <w:r>
+        <w:t xml:space="preserve">  This provides a fictional product to use while learning the features of </w:t>
+      </w:r>
+      <w:proofErr w:type="spellStart"/>
+      <w:r>
+        <w:t>ScrumTime</w:t>
+      </w:r>
+      <w:proofErr w:type="spellEnd"/>
+      <w:r>
+        <w:t xml:space="preserve">.   This sample product is required in the current release of </w:t>
+      </w:r>
+      <w:proofErr w:type="spellStart"/>
+      <w:r>
+        <w:t>ScrumTime</w:t>
+      </w:r>
+      <w:proofErr w:type="spellEnd"/>
+      <w:r>
+        <w:t xml:space="preserve"> so that new users have a default starting product.</w:t>
+      </w:r>
+    </w:p>
+    <w:p>
+      <w:pPr>
+        <w:pStyle w:val="Heading1"/>
+      </w:pPr>
+      <w:bookmarkStart w:id="5" w:name="_Toc275199019"/>
+      <w:r>
+        <w:t>Daily Use</w:t>
+      </w:r>
+      <w:bookmarkEnd w:id="5"/>
+    </w:p>
+    <w:p>
+      <w:pPr>
+        <w:pStyle w:val="Heading2"/>
+      </w:pPr>
+      <w:bookmarkStart w:id="6" w:name="_Toc275199020"/>
+      <w:r>
+        <w:t>Creating a Product</w:t>
+      </w:r>
+      <w:bookmarkEnd w:id="6"/>
+    </w:p>
+    <w:p>
+      <w:r>
+        <w:t xml:space="preserve">The typical use of </w:t>
+      </w:r>
+      <w:proofErr w:type="spellStart"/>
+      <w:r>
+        <w:t>ScrumTime</w:t>
+      </w:r>
+      <w:proofErr w:type="spellEnd"/>
+      <w:r>
+        <w:t xml:space="preserve"> involves creating your own product by name.  What good would a project management tool be without referring to your own product by its name?  The Product tab is the place within </w:t>
+      </w:r>
+      <w:proofErr w:type="spellStart"/>
+      <w:r>
+        <w:t>ScrumTime</w:t>
+      </w:r>
+      <w:proofErr w:type="spellEnd"/>
+      <w:r>
+        <w:t xml:space="preserve"> for creating and managing your products.  You may click the Add Product link to create your own product.  You will notice that a new row is created that allows you to create a name and a description.   For this demonstration, the name is going to be “</w:t>
+      </w:r>
+      <w:r>
+        <w:rPr>
+          <w:i/>
+        </w:rPr>
+        <w:t>User Guide</w:t>
+      </w:r>
+      <w:r>
+        <w:rPr>
+          <w:i/>
+        </w:rPr>
+        <w:t>”</w:t>
+      </w:r>
+      <w:r>
+        <w:t xml:space="preserve"> and the description is going to be “</w:t>
+      </w:r>
+      <w:r>
+        <w:rPr>
+          <w:i/>
+        </w:rPr>
+        <w:t>A sample for the User Guide</w:t>
+      </w:r>
+      <w:r>
+        <w:rPr>
+          <w:i/>
+        </w:rPr>
+        <w:t>”</w:t>
+      </w:r>
+      <w:r>
+        <w:t>.</w:t>
+      </w:r>
+    </w:p>
+    <w:p>
       <w:r>
         <w:rPr>
           <w:noProof/>
         </w:rPr>
         <w:drawing>
-          <wp:inline distT="0" distB="0" distL="0" distR="0">
-            <wp:extent cx="228600" cy="228600"/>
-            <wp:effectExtent l="0" t="0" r="0" b="0"/>
-            <wp:docPr id="9" name="Picture 9" descr="Save"/>
-            <wp:cNvGraphicFramePr>
-              <a:graphicFrameLocks xmlns:a="http://schemas.openxmlformats.org/drawingml/2006/main" noChangeAspect="1"/>
-            </wp:cNvGraphicFramePr>
-            <a:graphic xmlns:a="http://schemas.openxmlformats.org/drawingml/2006/main">
-              <a:graphicData uri="http://schemas.openxmlformats.org/drawingml/2006/picture">
-                <pic:pic xmlns:pic="http://schemas.openxmlformats.org/drawingml/2006/picture">
-                  <pic:nvPicPr>
-                    <pic:cNvPr id="0" name="Picture 1" descr="Save"/>
-                    <pic:cNvPicPr>
-                      <a:picLocks noChangeAspect="1" noChangeArrowheads="1"/>
-                    </pic:cNvPicPr>
-                  </pic:nvPicPr>
-                  <pic:blipFill>
-                    <a:blip r:embed="rId17">
-                      <a:extLst>
-                        <a:ext uri="{28A0092B-C50C-407E-A947-70E740481C1C}">
-                          <a14:useLocalDpi xmlns:a14="http://schemas.microsoft.com/office/drawing/2010/main" val="0"/>
-                        </a:ext>
-                      </a:extLst>
-                    </a:blip>
-                    <a:srcRect/>
-                    <a:stretch>
-                      <a:fillRect/>
-                    </a:stretch>
-                  </pic:blipFill>
-                  <pic:spPr bwMode="auto">
-                    <a:xfrm>
-                      <a:off x="0" y="0"/>
-                      <a:ext cx="228600" cy="228600"/>
-                    </a:xfrm>
-                    <a:prstGeom prst="rect">
-                      <a:avLst/>
-                    </a:prstGeom>
-                    <a:noFill/>
-                    <a:ln>
-                      <a:noFill/>
-                    </a:ln>
-                  </pic:spPr>
-                </pic:pic>
-              </a:graphicData>
-            </a:graphic>
-          </wp:inline>
-        </w:drawing>
-      </w:r>
-      <w:r>
-        <w:t xml:space="preserve">, in order to commit the product to the database.  You will notice that you may now choose the newly created product from the drop-down in the upper right hand corner.  This feature determines what the current active product is for your logged in session.  </w:t>
-      </w:r>
-      <w:r>
-        <w:rPr>
-          <w:noProof/>
-        </w:rPr>
-        <w:drawing>
-          <wp:inline distT="0" distB="0" distL="0" distR="0" wp14:anchorId="6AC15D71" wp14:editId="63ABCD5C">
+          <wp:inline distT="0" distB="0" distL="0" distR="0" wp14:anchorId="764B3499" wp14:editId="1506BA26">
             <wp:extent cx="5943600" cy="4719320"/>
             <wp:effectExtent l="0" t="0" r="0" b="5080"/>
-            <wp:docPr id="10" name="Picture 10"/>
+            <wp:docPr id="8" name="Picture 8"/>
             <wp:cNvGraphicFramePr>
               <a:graphicFrameLocks xmlns:a="http://schemas.openxmlformats.org/drawingml/2006/main" noChangeAspect="1"/>
             </wp:cNvGraphicFramePr>
@@ -2667,103 +2560,23 @@
     </w:p>
     <w:p>
       <w:r>
-        <w:t>Select your newly created product in order to make it active.</w:t>
-      </w:r>
-    </w:p>
-    <w:p>
-      <w:pPr>
-        <w:rPr>
-          <w:rFonts w:asciiTheme="majorHAnsi" w:eastAsiaTheme="majorEastAsia" w:hAnsiTheme="majorHAnsi" w:cstheme="majorBidi"/>
-          <w:b/>
-          <w:bCs/>
-          <w:color w:val="94C600" w:themeColor="accent1"/>
-          <w:sz w:val="26"/>
-          <w:szCs w:val="26"/>
-        </w:rPr>
-      </w:pPr>
-      <w:r>
-        <w:br w:type="page"/>
-      </w:r>
-    </w:p>
-    <w:p>
-      <w:pPr>
-        <w:pStyle w:val="Heading2"/>
-      </w:pPr>
-      <w:bookmarkStart w:id="7" w:name="_Toc275199021"/>
-      <w:r>
         <w:lastRenderedPageBreak/>
-        <w:t>Adding Stories</w:t>
-      </w:r>
-      <w:bookmarkEnd w:id="7"/>
-    </w:p>
-    <w:p>
-      <w:r>
-        <w:t>In order to add a new story, navigate to the Backlog tab and press the Add Story link.</w:t>
-      </w:r>
-    </w:p>
-    <w:p>
+        <w:t>Press the Save icon</w:t>
+      </w:r>
+      <w:proofErr w:type="gramStart"/>
+      <w:r>
+        <w:t xml:space="preserve">, </w:t>
+      </w:r>
+      <w:proofErr w:type="gramEnd"/>
       <w:r>
         <w:rPr>
           <w:noProof/>
         </w:rPr>
         <w:drawing>
-          <wp:inline distT="0" distB="0" distL="0" distR="0" wp14:anchorId="34AD37AF" wp14:editId="2EB3A858">
-            <wp:extent cx="5943600" cy="4719320"/>
-            <wp:effectExtent l="0" t="0" r="0" b="5080"/>
-            <wp:docPr id="11" name="Picture 11"/>
-            <wp:cNvGraphicFramePr>
-              <a:graphicFrameLocks xmlns:a="http://schemas.openxmlformats.org/drawingml/2006/main" noChangeAspect="1"/>
-            </wp:cNvGraphicFramePr>
-            <a:graphic xmlns:a="http://schemas.openxmlformats.org/drawingml/2006/main">
-              <a:graphicData uri="http://schemas.openxmlformats.org/drawingml/2006/picture">
-                <pic:pic xmlns:pic="http://schemas.openxmlformats.org/drawingml/2006/picture">
-                  <pic:nvPicPr>
-                    <pic:cNvPr id="0" name=""/>
-                    <pic:cNvPicPr/>
-                  </pic:nvPicPr>
-                  <pic:blipFill>
-                    <a:blip r:embed="rId19"/>
-                    <a:stretch>
-                      <a:fillRect/>
-                    </a:stretch>
-                  </pic:blipFill>
-                  <pic:spPr>
-                    <a:xfrm>
-                      <a:off x="0" y="0"/>
-                      <a:ext cx="5943600" cy="4719320"/>
-                    </a:xfrm>
-                    <a:prstGeom prst="rect">
-                      <a:avLst/>
-                    </a:prstGeom>
-                  </pic:spPr>
-                </pic:pic>
-              </a:graphicData>
-            </a:graphic>
-          </wp:inline>
-        </w:drawing>
-      </w:r>
-    </w:p>
-    <w:p>
-      <w:r>
-        <w:t xml:space="preserve">Add as many stories as you like in this section.  </w:t>
-      </w:r>
-      <w:r>
-        <w:t>Again, press the Save icon</w:t>
-      </w:r>
-      <w:proofErr w:type="gramStart"/>
-      <w:r>
-        <w:t xml:space="preserve">, </w:t>
-      </w:r>
-      <w:proofErr w:type="gramEnd"/>
-      <w:r>
-        <w:rPr>
-          <w:noProof/>
-        </w:rPr>
-        <w:drawing>
-          <wp:inline distT="0" distB="0" distL="0" distR="0" wp14:anchorId="52A3B6D5" wp14:editId="6DA9F8A5">
+          <wp:inline distT="0" distB="0" distL="0" distR="0">
             <wp:extent cx="228600" cy="228600"/>
             <wp:effectExtent l="0" t="0" r="0" b="0"/>
-            <wp:docPr id="13" name="Picture 13" descr="Save"/>
+            <wp:docPr id="9" name="Picture 9" descr="Save"/>
             <wp:cNvGraphicFramePr>
               <a:graphicFrameLocks xmlns:a="http://schemas.openxmlformats.org/drawingml/2006/main" noChangeAspect="1"/>
             </wp:cNvGraphicFramePr>
@@ -2777,7 +2590,7 @@
                     </pic:cNvPicPr>
                   </pic:nvPicPr>
                   <pic:blipFill>
-                    <a:blip r:embed="rId17">
+                    <a:blip r:embed="rId19">
                       <a:extLst>
                         <a:ext uri="{28A0092B-C50C-407E-A947-70E740481C1C}">
                           <a14:useLocalDpi xmlns:a14="http://schemas.microsoft.com/office/drawing/2010/main" val="0"/>
@@ -2809,64 +2622,17 @@
         </w:drawing>
       </w:r>
       <w:r>
-        <w:t>, in order to commit your changes to the database.  You may enter Points for this exercise if you like but it is not required.</w:t>
-      </w:r>
-    </w:p>
-    <w:p>
-      <w:r>
-        <w:t>In order to edit an existing story, you just need to click on the Priority, Id/Name, Narrative, Duration, or Points to make it editable.</w:t>
-      </w:r>
-    </w:p>
-    <w:p>
-      <w:r>
-        <w:br w:type="page"/>
-      </w:r>
-    </w:p>
-    <w:p>
-      <w:pPr>
-        <w:pStyle w:val="Heading2"/>
-      </w:pPr>
-      <w:bookmarkStart w:id="8" w:name="_Toc275199022"/>
-      <w:r>
-        <w:lastRenderedPageBreak/>
-        <w:t>Adding Tasks</w:t>
-      </w:r>
-      <w:bookmarkEnd w:id="8"/>
-    </w:p>
-    <w:p>
-      <w:r>
-        <w:t xml:space="preserve">A task may only be added </w:t>
-      </w:r>
-      <w:r>
-        <w:t xml:space="preserve">to an existing story.  A future version of </w:t>
-      </w:r>
-      <w:proofErr w:type="spellStart"/>
-      <w:r>
-        <w:t>ScrumTime</w:t>
-      </w:r>
-      <w:proofErr w:type="spellEnd"/>
-      <w:r>
-        <w:t xml:space="preserve"> may allow you to create tasks that are not assigned to stories.  Also, tasks currently are not capable of being moved from one story to another.  This is another enhancement planned for the future.</w:t>
-      </w:r>
-    </w:p>
-    <w:p>
-      <w:r>
-        <w:t>To add a task, click on the Task icon</w:t>
-      </w:r>
-      <w:proofErr w:type="gramStart"/>
-      <w:r>
-        <w:t xml:space="preserve">, </w:t>
-      </w:r>
-      <w:proofErr w:type="gramEnd"/>
+        <w:t xml:space="preserve">, in order to commit the product to the database.  You will notice that you may now choose the newly created product from the drop-down in the upper right hand corner.  This feature determines what the current active product is for your logged in session.  </w:t>
+      </w:r>
       <w:r>
         <w:rPr>
           <w:noProof/>
         </w:rPr>
         <w:drawing>
-          <wp:inline distT="0" distB="0" distL="0" distR="0">
-            <wp:extent cx="228600" cy="228600"/>
-            <wp:effectExtent l="0" t="0" r="0" b="0"/>
-            <wp:docPr id="14" name="Picture 14" descr="http://localhost/Content/Images/Menu/note_accept.png"/>
+          <wp:inline distT="0" distB="0" distL="0" distR="0" wp14:anchorId="6AC15D71" wp14:editId="63ABCD5C">
+            <wp:extent cx="5943600" cy="4719320"/>
+            <wp:effectExtent l="0" t="0" r="0" b="5080"/>
+            <wp:docPr id="10" name="Picture 10"/>
             <wp:cNvGraphicFramePr>
               <a:graphicFrameLocks xmlns:a="http://schemas.openxmlformats.org/drawingml/2006/main" noChangeAspect="1"/>
             </wp:cNvGraphicFramePr>
@@ -2874,36 +2640,23 @@
               <a:graphicData uri="http://schemas.openxmlformats.org/drawingml/2006/picture">
                 <pic:pic xmlns:pic="http://schemas.openxmlformats.org/drawingml/2006/picture">
                   <pic:nvPicPr>
-                    <pic:cNvPr id="0" name="Picture 3" descr="http://localhost/Content/Images/Menu/note_accept.png"/>
-                    <pic:cNvPicPr>
-                      <a:picLocks noChangeAspect="1" noChangeArrowheads="1"/>
-                    </pic:cNvPicPr>
+                    <pic:cNvPr id="0" name=""/>
+                    <pic:cNvPicPr/>
                   </pic:nvPicPr>
                   <pic:blipFill>
-                    <a:blip r:embed="rId20">
-                      <a:extLst>
-                        <a:ext uri="{28A0092B-C50C-407E-A947-70E740481C1C}">
-                          <a14:useLocalDpi xmlns:a14="http://schemas.microsoft.com/office/drawing/2010/main" val="0"/>
-                        </a:ext>
-                      </a:extLst>
-                    </a:blip>
-                    <a:srcRect/>
+                    <a:blip r:embed="rId20"/>
                     <a:stretch>
                       <a:fillRect/>
                     </a:stretch>
                   </pic:blipFill>
-                  <pic:spPr bwMode="auto">
+                  <pic:spPr>
                     <a:xfrm>
                       <a:off x="0" y="0"/>
-                      <a:ext cx="228600" cy="228600"/>
+                      <a:ext cx="5943600" cy="4719320"/>
                     </a:xfrm>
                     <a:prstGeom prst="rect">
                       <a:avLst/>
                     </a:prstGeom>
-                    <a:noFill/>
-                    <a:ln>
-                      <a:noFill/>
-                    </a:ln>
                   </pic:spPr>
                 </pic:pic>
               </a:graphicData>
@@ -2911,17 +2664,41 @@
           </wp:inline>
         </w:drawing>
       </w:r>
-      <w:r>
-        <w:t>, under the Actions header for the story that needs new tasks.  In the following example, tasks are being added to the “</w:t>
-      </w:r>
-      <w:r>
-        <w:rPr>
-          <w:i/>
-        </w:rPr>
-        <w:t>Create Releases</w:t>
-      </w:r>
-      <w:r>
-        <w:t>” story.</w:t>
+    </w:p>
+    <w:p>
+      <w:r>
+        <w:t>Select your newly created product in order to make it active.</w:t>
+      </w:r>
+    </w:p>
+    <w:p>
+      <w:pPr>
+        <w:rPr>
+          <w:rFonts w:asciiTheme="majorHAnsi" w:eastAsiaTheme="majorEastAsia" w:hAnsiTheme="majorHAnsi" w:cstheme="majorBidi"/>
+          <w:b/>
+          <w:bCs/>
+          <w:color w:val="94C600" w:themeColor="accent1"/>
+          <w:sz w:val="26"/>
+          <w:szCs w:val="26"/>
+        </w:rPr>
+      </w:pPr>
+      <w:r>
+        <w:br w:type="page"/>
+      </w:r>
+    </w:p>
+    <w:p>
+      <w:pPr>
+        <w:pStyle w:val="Heading2"/>
+      </w:pPr>
+      <w:bookmarkStart w:id="7" w:name="_Toc275199021"/>
+      <w:r>
+        <w:lastRenderedPageBreak/>
+        <w:t>Adding Stories</w:t>
+      </w:r>
+      <w:bookmarkEnd w:id="7"/>
+    </w:p>
+    <w:p>
+      <w:r>
+        <w:t>In order to add a new story, navigate to the Backlog tab and press the Add Story link.</w:t>
       </w:r>
     </w:p>
     <w:p>
@@ -2930,10 +2707,10 @@
           <w:noProof/>
         </w:rPr>
         <w:drawing>
-          <wp:inline distT="0" distB="0" distL="0" distR="0" wp14:anchorId="1BBD274D" wp14:editId="61FD9B6A">
+          <wp:inline distT="0" distB="0" distL="0" distR="0" wp14:anchorId="34AD37AF" wp14:editId="2EB3A858">
             <wp:extent cx="5943600" cy="4719320"/>
             <wp:effectExtent l="0" t="0" r="0" b="5080"/>
-            <wp:docPr id="28" name="Picture 28"/>
+            <wp:docPr id="11" name="Picture 11"/>
             <wp:cNvGraphicFramePr>
               <a:graphicFrameLocks xmlns:a="http://schemas.openxmlformats.org/drawingml/2006/main" noChangeAspect="1"/>
             </wp:cNvGraphicFramePr>
@@ -2968,97 +2745,183 @@
     </w:p>
     <w:p>
       <w:r>
-        <w:t>You must press the “</w:t>
+        <w:t xml:space="preserve">Add as many stories as you like in this section.  </w:t>
+      </w:r>
+      <w:r>
+        <w:t>Again, press the Save icon</w:t>
+      </w:r>
+      <w:proofErr w:type="gramStart"/>
+      <w:r>
+        <w:t xml:space="preserve">, </w:t>
+      </w:r>
+      <w:proofErr w:type="gramEnd"/>
+      <w:r>
+        <w:rPr>
+          <w:noProof/>
+        </w:rPr>
+        <w:drawing>
+          <wp:inline distT="0" distB="0" distL="0" distR="0" wp14:anchorId="52A3B6D5" wp14:editId="6DA9F8A5">
+            <wp:extent cx="228600" cy="228600"/>
+            <wp:effectExtent l="0" t="0" r="0" b="0"/>
+            <wp:docPr id="13" name="Picture 13" descr="Save"/>
+            <wp:cNvGraphicFramePr>
+              <a:graphicFrameLocks xmlns:a="http://schemas.openxmlformats.org/drawingml/2006/main" noChangeAspect="1"/>
+            </wp:cNvGraphicFramePr>
+            <a:graphic xmlns:a="http://schemas.openxmlformats.org/drawingml/2006/main">
+              <a:graphicData uri="http://schemas.openxmlformats.org/drawingml/2006/picture">
+                <pic:pic xmlns:pic="http://schemas.openxmlformats.org/drawingml/2006/picture">
+                  <pic:nvPicPr>
+                    <pic:cNvPr id="0" name="Picture 1" descr="Save"/>
+                    <pic:cNvPicPr>
+                      <a:picLocks noChangeAspect="1" noChangeArrowheads="1"/>
+                    </pic:cNvPicPr>
+                  </pic:nvPicPr>
+                  <pic:blipFill>
+                    <a:blip r:embed="rId19">
+                      <a:extLst>
+                        <a:ext uri="{28A0092B-C50C-407E-A947-70E740481C1C}">
+                          <a14:useLocalDpi xmlns:a14="http://schemas.microsoft.com/office/drawing/2010/main" val="0"/>
+                        </a:ext>
+                      </a:extLst>
+                    </a:blip>
+                    <a:srcRect/>
+                    <a:stretch>
+                      <a:fillRect/>
+                    </a:stretch>
+                  </pic:blipFill>
+                  <pic:spPr bwMode="auto">
+                    <a:xfrm>
+                      <a:off x="0" y="0"/>
+                      <a:ext cx="228600" cy="228600"/>
+                    </a:xfrm>
+                    <a:prstGeom prst="rect">
+                      <a:avLst/>
+                    </a:prstGeom>
+                    <a:noFill/>
+                    <a:ln>
+                      <a:noFill/>
+                    </a:ln>
+                  </pic:spPr>
+                </pic:pic>
+              </a:graphicData>
+            </a:graphic>
+          </wp:inline>
+        </w:drawing>
+      </w:r>
+      <w:r>
+        <w:t>, in order to commit your changes to the database.  You may enter Points for this exercise if you like but it is not required.</w:t>
+      </w:r>
+    </w:p>
+    <w:p>
+      <w:r>
+        <w:t>In order to edit an existing story, you just need to click on the Priority, Id/Name, Narrative, Duration, or Points to make it editable.</w:t>
+      </w:r>
+    </w:p>
+    <w:p>
+      <w:r>
+        <w:br w:type="page"/>
+      </w:r>
+    </w:p>
+    <w:p>
+      <w:pPr>
+        <w:pStyle w:val="Heading2"/>
+      </w:pPr>
+      <w:bookmarkStart w:id="8" w:name="_Toc275199022"/>
+      <w:r>
+        <w:lastRenderedPageBreak/>
+        <w:t>Adding Tasks</w:t>
+      </w:r>
+      <w:bookmarkEnd w:id="8"/>
+    </w:p>
+    <w:p>
+      <w:r>
+        <w:t xml:space="preserve">A task may only be added </w:t>
+      </w:r>
+      <w:r>
+        <w:t xml:space="preserve">to an existing story.  A future version of </w:t>
+      </w:r>
+      <w:proofErr w:type="spellStart"/>
+      <w:r>
+        <w:t>ScrumTime</w:t>
+      </w:r>
+      <w:proofErr w:type="spellEnd"/>
+      <w:r>
+        <w:t xml:space="preserve"> may allow you to create tasks that are not assigned to stories.  Also, tasks currently are not capable of being moved from one story to another.  This is another enhancement planned for the future.</w:t>
+      </w:r>
+    </w:p>
+    <w:p>
+      <w:r>
+        <w:t>To add a task, click on the Task icon</w:t>
+      </w:r>
+      <w:proofErr w:type="gramStart"/>
+      <w:r>
+        <w:t xml:space="preserve">, </w:t>
+      </w:r>
+      <w:proofErr w:type="gramEnd"/>
+      <w:r>
+        <w:rPr>
+          <w:noProof/>
+        </w:rPr>
+        <w:drawing>
+          <wp:inline distT="0" distB="0" distL="0" distR="0">
+            <wp:extent cx="228600" cy="228600"/>
+            <wp:effectExtent l="0" t="0" r="0" b="0"/>
+            <wp:docPr id="14" name="Picture 14" descr="http://localhost/Content/Images/Menu/note_accept.png"/>
+            <wp:cNvGraphicFramePr>
+              <a:graphicFrameLocks xmlns:a="http://schemas.openxmlformats.org/drawingml/2006/main" noChangeAspect="1"/>
+            </wp:cNvGraphicFramePr>
+            <a:graphic xmlns:a="http://schemas.openxmlformats.org/drawingml/2006/main">
+              <a:graphicData uri="http://schemas.openxmlformats.org/drawingml/2006/picture">
+                <pic:pic xmlns:pic="http://schemas.openxmlformats.org/drawingml/2006/picture">
+                  <pic:nvPicPr>
+                    <pic:cNvPr id="0" name="Picture 3" descr="http://localhost/Content/Images/Menu/note_accept.png"/>
+                    <pic:cNvPicPr>
+                      <a:picLocks noChangeAspect="1" noChangeArrowheads="1"/>
+                    </pic:cNvPicPr>
+                  </pic:nvPicPr>
+                  <pic:blipFill>
+                    <a:blip r:embed="rId22">
+                      <a:extLst>
+                        <a:ext uri="{28A0092B-C50C-407E-A947-70E740481C1C}">
+                          <a14:useLocalDpi xmlns:a14="http://schemas.microsoft.com/office/drawing/2010/main" val="0"/>
+                        </a:ext>
+                      </a:extLst>
+                    </a:blip>
+                    <a:srcRect/>
+                    <a:stretch>
+                      <a:fillRect/>
+                    </a:stretch>
+                  </pic:blipFill>
+                  <pic:spPr bwMode="auto">
+                    <a:xfrm>
+                      <a:off x="0" y="0"/>
+                      <a:ext cx="228600" cy="228600"/>
+                    </a:xfrm>
+                    <a:prstGeom prst="rect">
+                      <a:avLst/>
+                    </a:prstGeom>
+                    <a:noFill/>
+                    <a:ln>
+                      <a:noFill/>
+                    </a:ln>
+                  </pic:spPr>
+                </pic:pic>
+              </a:graphicData>
+            </a:graphic>
+          </wp:inline>
+        </w:drawing>
+      </w:r>
+      <w:r>
+        <w:t>, under the Actions header for the story that needs new tasks.  In the following example, tasks are being added to the “</w:t>
       </w:r>
       <w:r>
         <w:rPr>
           <w:i/>
         </w:rPr>
-        <w:t>Save</w:t>
-      </w:r>
-      <w:r>
-        <w:t>” link in order to commit your changes to the database.  Links were used here instead of icons in the interest of conserving screen space.</w:t>
-      </w:r>
-    </w:p>
-    <w:p>
-      <w:r>
-        <w:t>In order to edit an existing task, you just need to click on the ID, Description, or Hours to make it editable.</w:t>
-      </w:r>
-    </w:p>
-    <w:p>
-      <w:r>
-        <w:br w:type="page"/>
-      </w:r>
-    </w:p>
-    <w:p>
-      <w:pPr>
-        <w:pStyle w:val="Heading2"/>
-      </w:pPr>
-      <w:bookmarkStart w:id="9" w:name="_Toc275199023"/>
-      <w:r>
-        <w:lastRenderedPageBreak/>
-        <w:t>Creating Sprints</w:t>
-      </w:r>
-      <w:bookmarkEnd w:id="9"/>
-    </w:p>
-    <w:p>
-      <w:r>
-        <w:t xml:space="preserve">The name of a sprint is very subjective.  </w:t>
-      </w:r>
-      <w:proofErr w:type="spellStart"/>
-      <w:r>
-        <w:t>ScrumTime</w:t>
-      </w:r>
-      <w:proofErr w:type="spellEnd"/>
-      <w:r>
-        <w:t xml:space="preserve"> recommends that you keep it relatively short.  Some organizations choose a set of related names for their sprint names such as bird types or colors.  </w:t>
-      </w:r>
-      <w:proofErr w:type="spellStart"/>
-      <w:r>
-        <w:t>ScrumTime</w:t>
-      </w:r>
-      <w:proofErr w:type="spellEnd"/>
-      <w:r>
-        <w:t xml:space="preserve"> does not provide a </w:t>
-      </w:r>
-      <w:r>
-        <w:t xml:space="preserve">meaning </w:t>
-      </w:r>
-      <w:r>
-        <w:t>default</w:t>
-      </w:r>
-      <w:r>
-        <w:t xml:space="preserve"> name in order to</w:t>
-      </w:r>
-      <w:r>
-        <w:t xml:space="preserve"> encourag</w:t>
-      </w:r>
-      <w:r>
-        <w:t>e</w:t>
-      </w:r>
-      <w:r>
-        <w:t xml:space="preserve"> the user to create a thoughtful nam</w:t>
-      </w:r>
-      <w:r>
-        <w:t>e for each sprint.</w:t>
-      </w:r>
-    </w:p>
-    <w:p>
-      <w:r>
-        <w:t xml:space="preserve">While the sprint name is not defaulted by </w:t>
-      </w:r>
-      <w:proofErr w:type="spellStart"/>
-      <w:r>
-        <w:t>Scrumtime</w:t>
-      </w:r>
-      <w:proofErr w:type="spellEnd"/>
-      <w:r>
-        <w:t>, a thirty day period between the start date and the finish date is defaulted based on the current day.  However, there is room for improvement in future releases concerning sprint defaults and feedback from users is always encouraged.</w:t>
-      </w:r>
-    </w:p>
-    <w:p>
-      <w:r>
-        <w:t xml:space="preserve">In order to add a new sprint, navigate to the Schedule tab and press the Add Sprint link near the lower left corner of the screen.  </w:t>
+        <w:t>Create Releases</w:t>
+      </w:r>
+      <w:r>
+        <w:t>” story.</w:t>
       </w:r>
     </w:p>
     <w:p>
@@ -3067,10 +2930,10 @@
           <w:noProof/>
         </w:rPr>
         <w:drawing>
-          <wp:inline distT="0" distB="0" distL="0" distR="0" wp14:anchorId="41395B60" wp14:editId="00C05A3C">
+          <wp:inline distT="0" distB="0" distL="0" distR="0" wp14:anchorId="1BBD274D" wp14:editId="61FD9B6A">
             <wp:extent cx="5943600" cy="4719320"/>
             <wp:effectExtent l="0" t="0" r="0" b="5080"/>
-            <wp:docPr id="7" name="Picture 7"/>
+            <wp:docPr id="28" name="Picture 28"/>
             <wp:cNvGraphicFramePr>
               <a:graphicFrameLocks xmlns:a="http://schemas.openxmlformats.org/drawingml/2006/main" noChangeAspect="1"/>
             </wp:cNvGraphicFramePr>
@@ -3082,7 +2945,7 @@
                     <pic:cNvPicPr/>
                   </pic:nvPicPr>
                   <pic:blipFill>
-                    <a:blip r:embed="rId22"/>
+                    <a:blip r:embed="rId23"/>
                     <a:stretch>
                       <a:fillRect/>
                     </a:stretch>
@@ -3105,6 +2968,143 @@
     </w:p>
     <w:p>
       <w:r>
+        <w:t>You must press the “</w:t>
+      </w:r>
+      <w:r>
+        <w:rPr>
+          <w:i/>
+        </w:rPr>
+        <w:t>Save</w:t>
+      </w:r>
+      <w:r>
+        <w:t>” link in order to commit your changes to the database.  Links were used here instead of icons in the interest of conserving screen space.</w:t>
+      </w:r>
+    </w:p>
+    <w:p>
+      <w:r>
+        <w:t>In order to edit an existing task, you just need to click on the ID, Description, or Hours to make it editable.</w:t>
+      </w:r>
+    </w:p>
+    <w:p>
+      <w:r>
+        <w:br w:type="page"/>
+      </w:r>
+    </w:p>
+    <w:p>
+      <w:pPr>
+        <w:pStyle w:val="Heading2"/>
+      </w:pPr>
+      <w:bookmarkStart w:id="9" w:name="_Toc275199023"/>
+      <w:r>
+        <w:lastRenderedPageBreak/>
+        <w:t>Creating Sprints</w:t>
+      </w:r>
+      <w:bookmarkEnd w:id="9"/>
+    </w:p>
+    <w:p>
+      <w:r>
+        <w:t xml:space="preserve">The name of a sprint is very subjective.  </w:t>
+      </w:r>
+      <w:proofErr w:type="spellStart"/>
+      <w:r>
+        <w:t>ScrumTime</w:t>
+      </w:r>
+      <w:proofErr w:type="spellEnd"/>
+      <w:r>
+        <w:t xml:space="preserve"> recommends that you keep it relatively short.  Some organizations choose a set of related names for their sprint names such as bird types or colors.  </w:t>
+      </w:r>
+      <w:proofErr w:type="spellStart"/>
+      <w:r>
+        <w:t>ScrumTime</w:t>
+      </w:r>
+      <w:proofErr w:type="spellEnd"/>
+      <w:r>
+        <w:t xml:space="preserve"> does not provide a </w:t>
+      </w:r>
+      <w:r>
+        <w:t xml:space="preserve">meaning </w:t>
+      </w:r>
+      <w:r>
+        <w:t>default</w:t>
+      </w:r>
+      <w:r>
+        <w:t xml:space="preserve"> name in order to</w:t>
+      </w:r>
+      <w:r>
+        <w:t xml:space="preserve"> encourag</w:t>
+      </w:r>
+      <w:r>
+        <w:t>e</w:t>
+      </w:r>
+      <w:r>
+        <w:t xml:space="preserve"> the user to create a thoughtful nam</w:t>
+      </w:r>
+      <w:r>
+        <w:t>e for each sprint.</w:t>
+      </w:r>
+    </w:p>
+    <w:p>
+      <w:r>
+        <w:t xml:space="preserve">While the sprint name is not defaulted by </w:t>
+      </w:r>
+      <w:proofErr w:type="spellStart"/>
+      <w:r>
+        <w:t>Scrumtime</w:t>
+      </w:r>
+      <w:proofErr w:type="spellEnd"/>
+      <w:r>
+        <w:t>, a thirty day period between the start date and the finish date is defaulted based on the current day.  However, there is room for improvement in future releases concerning sprint defaults and feedback from users is always encouraged.</w:t>
+      </w:r>
+    </w:p>
+    <w:p>
+      <w:r>
+        <w:t xml:space="preserve">In order to add a new sprint, navigate to the Schedule tab and press the Add Sprint link near the lower left corner of the screen.  </w:t>
+      </w:r>
+    </w:p>
+    <w:p>
+      <w:r>
+        <w:rPr>
+          <w:noProof/>
+        </w:rPr>
+        <w:drawing>
+          <wp:inline distT="0" distB="0" distL="0" distR="0" wp14:anchorId="41395B60" wp14:editId="00C05A3C">
+            <wp:extent cx="5943600" cy="4719320"/>
+            <wp:effectExtent l="0" t="0" r="0" b="5080"/>
+            <wp:docPr id="7" name="Picture 7"/>
+            <wp:cNvGraphicFramePr>
+              <a:graphicFrameLocks xmlns:a="http://schemas.openxmlformats.org/drawingml/2006/main" noChangeAspect="1"/>
+            </wp:cNvGraphicFramePr>
+            <a:graphic xmlns:a="http://schemas.openxmlformats.org/drawingml/2006/main">
+              <a:graphicData uri="http://schemas.openxmlformats.org/drawingml/2006/picture">
+                <pic:pic xmlns:pic="http://schemas.openxmlformats.org/drawingml/2006/picture">
+                  <pic:nvPicPr>
+                    <pic:cNvPr id="0" name=""/>
+                    <pic:cNvPicPr/>
+                  </pic:nvPicPr>
+                  <pic:blipFill>
+                    <a:blip r:embed="rId24"/>
+                    <a:stretch>
+                      <a:fillRect/>
+                    </a:stretch>
+                  </pic:blipFill>
+                  <pic:spPr>
+                    <a:xfrm>
+                      <a:off x="0" y="0"/>
+                      <a:ext cx="5943600" cy="4719320"/>
+                    </a:xfrm>
+                    <a:prstGeom prst="rect">
+                      <a:avLst/>
+                    </a:prstGeom>
+                  </pic:spPr>
+                </pic:pic>
+              </a:graphicData>
+            </a:graphic>
+          </wp:inline>
+        </w:drawing>
+      </w:r>
+    </w:p>
+    <w:p>
+      <w:r>
         <w:t>Press the Save icon</w:t>
       </w:r>
       <w:proofErr w:type="gramStart"/>
@@ -3134,7 +3134,7 @@
                     </pic:cNvPicPr>
                   </pic:nvPicPr>
                   <pic:blipFill>
-                    <a:blip r:embed="rId17">
+                    <a:blip r:embed="rId19">
                       <a:extLst>
                         <a:ext uri="{28A0092B-C50C-407E-A947-70E740481C1C}">
                           <a14:useLocalDpi xmlns:a14="http://schemas.microsoft.com/office/drawing/2010/main" val="0"/>
@@ -3266,314 +3266,6 @@
                     <pic:cNvPicPr/>
                   </pic:nvPicPr>
                   <pic:blipFill>
-                    <a:blip r:embed="rId23"/>
-                    <a:stretch>
-                      <a:fillRect/>
-                    </a:stretch>
-                  </pic:blipFill>
-                  <pic:spPr>
-                    <a:xfrm>
-                      <a:off x="0" y="0"/>
-                      <a:ext cx="5943600" cy="4719320"/>
-                    </a:xfrm>
-                    <a:prstGeom prst="rect">
-                      <a:avLst/>
-                    </a:prstGeom>
-                  </pic:spPr>
-                </pic:pic>
-              </a:graphicData>
-            </a:graphic>
-          </wp:inline>
-        </w:drawing>
-      </w:r>
-    </w:p>
-    <w:p>
-      <w:r>
-        <w:t xml:space="preserve">In order to edit an existing </w:t>
-      </w:r>
-      <w:r>
-        <w:t>sprint</w:t>
-      </w:r>
-      <w:r>
-        <w:t xml:space="preserve">, you just need to click on the </w:t>
-      </w:r>
-      <w:r>
-        <w:t>Name</w:t>
-      </w:r>
-      <w:r>
-        <w:t>, Description,</w:t>
-      </w:r>
-      <w:r>
-        <w:t xml:space="preserve"> Start,</w:t>
-      </w:r>
-      <w:r>
-        <w:t xml:space="preserve"> or </w:t>
-      </w:r>
-      <w:r>
-        <w:t>Finish</w:t>
-      </w:r>
-      <w:r>
-        <w:t xml:space="preserve"> to make it editable.</w:t>
-      </w:r>
-    </w:p>
-    <w:p>
-      <w:pPr>
-        <w:rPr>
-          <w:rFonts w:asciiTheme="majorHAnsi" w:eastAsiaTheme="majorEastAsia" w:hAnsiTheme="majorHAnsi" w:cstheme="majorBidi"/>
-          <w:b/>
-          <w:bCs/>
-          <w:color w:val="94C600" w:themeColor="accent1"/>
-          <w:sz w:val="26"/>
-          <w:szCs w:val="26"/>
-        </w:rPr>
-      </w:pPr>
-      <w:r>
-        <w:br w:type="page"/>
-      </w:r>
-    </w:p>
-    <w:p>
-      <w:pPr>
-        <w:pStyle w:val="Heading2"/>
-      </w:pPr>
-      <w:bookmarkStart w:id="10" w:name="_Toc275199024"/>
-      <w:r>
-        <w:lastRenderedPageBreak/>
-        <w:t>Adding Releases</w:t>
-      </w:r>
-      <w:bookmarkEnd w:id="10"/>
-    </w:p>
-    <w:p>
-      <w:r>
-        <w:t xml:space="preserve">The name of a </w:t>
-      </w:r>
-      <w:r>
-        <w:t xml:space="preserve">release is typically the release number and any other relevant information.  </w:t>
-      </w:r>
-      <w:proofErr w:type="spellStart"/>
-      <w:r>
-        <w:t>ScrumTime</w:t>
-      </w:r>
-      <w:proofErr w:type="spellEnd"/>
-      <w:r>
-        <w:t xml:space="preserve"> recommends that you keep the release names </w:t>
-      </w:r>
-      <w:r>
-        <w:t>relatively short.  Some examples include:</w:t>
-      </w:r>
-    </w:p>
-    <w:p>
-      <w:pPr>
-        <w:pStyle w:val="ListParagraph"/>
-        <w:numPr>
-          <w:ilvl w:val="0"/>
-          <w:numId w:val="2"/>
-        </w:numPr>
-      </w:pPr>
-      <w:r>
-        <w:t>1.0</w:t>
-      </w:r>
-    </w:p>
-    <w:p>
-      <w:pPr>
-        <w:pStyle w:val="ListParagraph"/>
-        <w:numPr>
-          <w:ilvl w:val="0"/>
-          <w:numId w:val="2"/>
-        </w:numPr>
-      </w:pPr>
-      <w:r>
-        <w:t>1.0 Beta 1</w:t>
-      </w:r>
-    </w:p>
-    <w:p>
-      <w:pPr>
-        <w:pStyle w:val="ListParagraph"/>
-        <w:numPr>
-          <w:ilvl w:val="0"/>
-          <w:numId w:val="2"/>
-        </w:numPr>
-      </w:pPr>
-      <w:r>
-        <w:t>1.0.0.23930</w:t>
-      </w:r>
-    </w:p>
-    <w:p>
-      <w:pPr>
-        <w:pStyle w:val="ListParagraph"/>
-        <w:numPr>
-          <w:ilvl w:val="0"/>
-          <w:numId w:val="2"/>
-        </w:numPr>
-      </w:pPr>
-      <w:r>
-        <w:t>1.0 Build 230</w:t>
-      </w:r>
-    </w:p>
-    <w:p>
-      <w:pPr>
-        <w:pStyle w:val="ListParagraph"/>
-        <w:numPr>
-          <w:ilvl w:val="0"/>
-          <w:numId w:val="2"/>
-        </w:numPr>
-      </w:pPr>
-      <w:r>
-        <w:t>Etc…</w:t>
-      </w:r>
-    </w:p>
-    <w:p>
-      <w:r>
-        <w:t>To add a new release</w:t>
-      </w:r>
-      <w:r>
-        <w:t xml:space="preserve">, navigate to the Schedule tab </w:t>
-      </w:r>
-      <w:r>
-        <w:t>(if you are not already there) and</w:t>
-      </w:r>
-      <w:r>
-        <w:t xml:space="preserve"> </w:t>
-      </w:r>
-      <w:r>
-        <w:t>navigate to the Release sub-tab.  There you will find an Add Release link will create an empty release edit row in the release listing.  Press the Add Release link and add some relevant release information as follows:</w:t>
-      </w:r>
-    </w:p>
-    <w:p>
-      <w:r>
-        <w:rPr>
-          <w:noProof/>
-        </w:rPr>
-        <w:drawing>
-          <wp:inline distT="0" distB="0" distL="0" distR="0" wp14:anchorId="1BD2165C" wp14:editId="193379F2">
-            <wp:extent cx="5943600" cy="4719320"/>
-            <wp:effectExtent l="0" t="0" r="0" b="5080"/>
-            <wp:docPr id="21" name="Picture 21"/>
-            <wp:cNvGraphicFramePr>
-              <a:graphicFrameLocks xmlns:a="http://schemas.openxmlformats.org/drawingml/2006/main" noChangeAspect="1"/>
-            </wp:cNvGraphicFramePr>
-            <a:graphic xmlns:a="http://schemas.openxmlformats.org/drawingml/2006/main">
-              <a:graphicData uri="http://schemas.openxmlformats.org/drawingml/2006/picture">
-                <pic:pic xmlns:pic="http://schemas.openxmlformats.org/drawingml/2006/picture">
-                  <pic:nvPicPr>
-                    <pic:cNvPr id="0" name=""/>
-                    <pic:cNvPicPr/>
-                  </pic:nvPicPr>
-                  <pic:blipFill>
-                    <a:blip r:embed="rId24"/>
-                    <a:stretch>
-                      <a:fillRect/>
-                    </a:stretch>
-                  </pic:blipFill>
-                  <pic:spPr>
-                    <a:xfrm>
-                      <a:off x="0" y="0"/>
-                      <a:ext cx="5943600" cy="4719320"/>
-                    </a:xfrm>
-                    <a:prstGeom prst="rect">
-                      <a:avLst/>
-                    </a:prstGeom>
-                  </pic:spPr>
-                </pic:pic>
-              </a:graphicData>
-            </a:graphic>
-          </wp:inline>
-        </w:drawing>
-      </w:r>
-      <w:r>
-        <w:t xml:space="preserve"> </w:t>
-      </w:r>
-    </w:p>
-    <w:p>
-      <w:r>
-        <w:t>Notice that the target date is set for just after the existing sprint is set to finish.  Press the Save icon</w:t>
-      </w:r>
-      <w:proofErr w:type="gramStart"/>
-      <w:r>
-        <w:t xml:space="preserve">, </w:t>
-      </w:r>
-      <w:proofErr w:type="gramEnd"/>
-      <w:r>
-        <w:rPr>
-          <w:noProof/>
-        </w:rPr>
-        <w:drawing>
-          <wp:inline distT="0" distB="0" distL="0" distR="0" wp14:anchorId="194EA8B3" wp14:editId="79AAA62D">
-            <wp:extent cx="228600" cy="228600"/>
-            <wp:effectExtent l="0" t="0" r="0" b="0"/>
-            <wp:docPr id="22" name="Picture 22" descr="Save"/>
-            <wp:cNvGraphicFramePr>
-              <a:graphicFrameLocks xmlns:a="http://schemas.openxmlformats.org/drawingml/2006/main" noChangeAspect="1"/>
-            </wp:cNvGraphicFramePr>
-            <a:graphic xmlns:a="http://schemas.openxmlformats.org/drawingml/2006/main">
-              <a:graphicData uri="http://schemas.openxmlformats.org/drawingml/2006/picture">
-                <pic:pic xmlns:pic="http://schemas.openxmlformats.org/drawingml/2006/picture">
-                  <pic:nvPicPr>
-                    <pic:cNvPr id="0" name="Picture 1" descr="Save"/>
-                    <pic:cNvPicPr>
-                      <a:picLocks noChangeAspect="1" noChangeArrowheads="1"/>
-                    </pic:cNvPicPr>
-                  </pic:nvPicPr>
-                  <pic:blipFill>
-                    <a:blip r:embed="rId17">
-                      <a:extLst>
-                        <a:ext uri="{28A0092B-C50C-407E-A947-70E740481C1C}">
-                          <a14:useLocalDpi xmlns:a14="http://schemas.microsoft.com/office/drawing/2010/main" val="0"/>
-                        </a:ext>
-                      </a:extLst>
-                    </a:blip>
-                    <a:srcRect/>
-                    <a:stretch>
-                      <a:fillRect/>
-                    </a:stretch>
-                  </pic:blipFill>
-                  <pic:spPr bwMode="auto">
-                    <a:xfrm>
-                      <a:off x="0" y="0"/>
-                      <a:ext cx="228600" cy="228600"/>
-                    </a:xfrm>
-                    <a:prstGeom prst="rect">
-                      <a:avLst/>
-                    </a:prstGeom>
-                    <a:noFill/>
-                    <a:ln>
-                      <a:noFill/>
-                    </a:ln>
-                  </pic:spPr>
-                </pic:pic>
-              </a:graphicData>
-            </a:graphic>
-          </wp:inline>
-        </w:drawing>
-      </w:r>
-      <w:r>
-        <w:t>, in order to commit your changes to the database.</w:t>
-      </w:r>
-      <w:r>
-        <w:t xml:space="preserve">  You should see a vertical red bar appear in the Calendar representing your newly created release:</w:t>
-      </w:r>
-    </w:p>
-    <w:p>
-      <w:r>
-        <w:rPr>
-          <w:noProof/>
-        </w:rPr>
-        <w:lastRenderedPageBreak/>
-        <w:drawing>
-          <wp:inline distT="0" distB="0" distL="0" distR="0" wp14:anchorId="6D1CAE10" wp14:editId="74C42818">
-            <wp:extent cx="5943600" cy="4719320"/>
-            <wp:effectExtent l="0" t="0" r="0" b="5080"/>
-            <wp:docPr id="23" name="Picture 23"/>
-            <wp:cNvGraphicFramePr>
-              <a:graphicFrameLocks xmlns:a="http://schemas.openxmlformats.org/drawingml/2006/main" noChangeAspect="1"/>
-            </wp:cNvGraphicFramePr>
-            <a:graphic xmlns:a="http://schemas.openxmlformats.org/drawingml/2006/main">
-              <a:graphicData uri="http://schemas.openxmlformats.org/drawingml/2006/picture">
-                <pic:pic xmlns:pic="http://schemas.openxmlformats.org/drawingml/2006/picture">
-                  <pic:nvPicPr>
-                    <pic:cNvPr id="0" name=""/>
-                    <pic:cNvPicPr/>
-                  </pic:nvPicPr>
-                  <pic:blipFill>
                     <a:blip r:embed="rId25"/>
                     <a:stretch>
                       <a:fillRect/>
@@ -3597,27 +3289,20 @@
     </w:p>
     <w:p>
       <w:r>
-        <w:t>Note:  Within the Calendar, the title of the release and the ending date of the sprint may overwrite one another depending on how they are scheduled relative to other sprints in the Calendar.  This occurs much more often when you have only one sprint displayed in the Calendar view.</w:t>
-      </w:r>
-    </w:p>
-    <w:p>
-      <w:r>
-        <w:t xml:space="preserve">In order to edit an existing </w:t>
-      </w:r>
-      <w:r>
-        <w:t>release</w:t>
-      </w:r>
-      <w:r>
-        <w:t xml:space="preserve">, you just need to click on the Name, Description, </w:t>
-      </w:r>
-      <w:r>
-        <w:t xml:space="preserve">or Target </w:t>
-      </w:r>
-      <w:r>
-        <w:t>to make it editable.</w:t>
-      </w:r>
-    </w:p>
-    <w:p>
+        <w:t>In order to edit an existing sprint, you just need to click on the Name, Description, Start, or Finish to make it editable.</w:t>
+      </w:r>
+    </w:p>
+    <w:p>
+      <w:pPr>
+        <w:rPr>
+          <w:rFonts w:asciiTheme="majorHAnsi" w:eastAsiaTheme="majorEastAsia" w:hAnsiTheme="majorHAnsi" w:cstheme="majorBidi"/>
+          <w:b/>
+          <w:bCs/>
+          <w:color w:val="94C600" w:themeColor="accent1"/>
+          <w:sz w:val="26"/>
+          <w:szCs w:val="26"/>
+        </w:rPr>
+      </w:pPr>
       <w:r>
         <w:br w:type="page"/>
       </w:r>
@@ -3626,25 +3311,16 @@
       <w:pPr>
         <w:pStyle w:val="Heading2"/>
       </w:pPr>
-      <w:bookmarkStart w:id="11" w:name="_Toc275199025"/>
+      <w:bookmarkStart w:id="10" w:name="_Toc275199024"/>
       <w:r>
         <w:lastRenderedPageBreak/>
-        <w:t>Schedule Calendar</w:t>
-      </w:r>
-      <w:bookmarkEnd w:id="11"/>
-    </w:p>
-    <w:p>
-      <w:r>
-        <w:t>The Schedule Calendar is found on the Schedule tab.  The display contents of the Calendar are controlled by the “From:” and “To:” values that are located respectively to the upper left and right of the Calendar control.</w:t>
-      </w:r>
-      <w:r>
-        <w:t xml:space="preserve">  The </w:t>
-      </w:r>
-      <w:r>
-        <w:t>“From:” and “To:”</w:t>
-      </w:r>
-      <w:r>
-        <w:t xml:space="preserve"> determine the date limits of display for the Calendar control.  You may change these to any values while on the Schedule tab.  However, your settings will be lost once you click away from the Schedule tab.  A future version of </w:t>
+        <w:t>Adding Releases</w:t>
+      </w:r>
+      <w:bookmarkEnd w:id="10"/>
+    </w:p>
+    <w:p>
+      <w:r>
+        <w:t xml:space="preserve">The name of a release is typically the release number and any other relevant information.  </w:t>
       </w:r>
       <w:proofErr w:type="spellStart"/>
       <w:r>
@@ -3652,27 +3328,72 @@
       </w:r>
       <w:proofErr w:type="spellEnd"/>
       <w:r>
-        <w:t xml:space="preserve"> may address this shortcoming.  </w:t>
-      </w:r>
-    </w:p>
-    <w:p>
-      <w:r>
-        <w:t xml:space="preserve">The default values for the </w:t>
-      </w:r>
-      <w:r>
-        <w:t>“From:” and “To:”</w:t>
-      </w:r>
-      <w:r>
-        <w:t xml:space="preserve"> are dictated by your currently active sprint.  The </w:t>
-      </w:r>
-      <w:r>
-        <w:t>“From:”</w:t>
-      </w:r>
-      <w:r>
-        <w:t xml:space="preserve"> value is calculated by subtracting sixty days from the start date of your currently active sprint.  The “To:” value is calculated by adding sixty days to the finish date of your currently active sprint.</w:t>
-      </w:r>
-      <w:r>
-        <w:t xml:space="preserve">  The following depicts the Calendar “From:” and “To:” as being set to custom values in order to see more detail:</w:t>
+        <w:t xml:space="preserve"> recommends that you keep the release names relatively short.  Some examples include:</w:t>
+      </w:r>
+    </w:p>
+    <w:p>
+      <w:pPr>
+        <w:pStyle w:val="ListParagraph"/>
+        <w:numPr>
+          <w:ilvl w:val="0"/>
+          <w:numId w:val="2"/>
+        </w:numPr>
+      </w:pPr>
+      <w:r>
+        <w:t>1.0</w:t>
+      </w:r>
+    </w:p>
+    <w:p>
+      <w:pPr>
+        <w:pStyle w:val="ListParagraph"/>
+        <w:numPr>
+          <w:ilvl w:val="0"/>
+          <w:numId w:val="2"/>
+        </w:numPr>
+      </w:pPr>
+      <w:r>
+        <w:t>1.0 Beta 1</w:t>
+      </w:r>
+    </w:p>
+    <w:p>
+      <w:pPr>
+        <w:pStyle w:val="ListParagraph"/>
+        <w:numPr>
+          <w:ilvl w:val="0"/>
+          <w:numId w:val="2"/>
+        </w:numPr>
+      </w:pPr>
+      <w:r>
+        <w:t>1.0.0.23930</w:t>
+      </w:r>
+    </w:p>
+    <w:p>
+      <w:pPr>
+        <w:pStyle w:val="ListParagraph"/>
+        <w:numPr>
+          <w:ilvl w:val="0"/>
+          <w:numId w:val="2"/>
+        </w:numPr>
+      </w:pPr>
+      <w:r>
+        <w:t>1.0 Build 230</w:t>
+      </w:r>
+    </w:p>
+    <w:p>
+      <w:pPr>
+        <w:pStyle w:val="ListParagraph"/>
+        <w:numPr>
+          <w:ilvl w:val="0"/>
+          <w:numId w:val="2"/>
+        </w:numPr>
+      </w:pPr>
+      <w:r>
+        <w:t>Etc…</w:t>
+      </w:r>
+    </w:p>
+    <w:p>
+      <w:r>
+        <w:t>To add a new release, navigate to the Schedule tab (if you are not already there) and navigate to the Release sub-tab.  There you will find an Add Release link will create an empty release edit row in the release listing.  Press the Add Release link and add some relevant release information as follows:</w:t>
       </w:r>
     </w:p>
     <w:p>
@@ -3681,10 +3402,10 @@
           <w:noProof/>
         </w:rPr>
         <w:drawing>
-          <wp:inline distT="0" distB="0" distL="0" distR="0" wp14:anchorId="64DB9546" wp14:editId="660DB2F3">
+          <wp:inline distT="0" distB="0" distL="0" distR="0" wp14:anchorId="1BD2165C" wp14:editId="193379F2">
             <wp:extent cx="5943600" cy="4719320"/>
             <wp:effectExtent l="0" t="0" r="0" b="5080"/>
-            <wp:docPr id="24" name="Picture 24"/>
+            <wp:docPr id="21" name="Picture 21"/>
             <wp:cNvGraphicFramePr>
               <a:graphicFrameLocks xmlns:a="http://schemas.openxmlformats.org/drawingml/2006/main" noChangeAspect="1"/>
             </wp:cNvGraphicFramePr>
@@ -3716,38 +3437,90 @@
           </wp:inline>
         </w:drawing>
       </w:r>
-    </w:p>
-    <w:p>
-      <w:r>
-        <w:br w:type="page"/>
-      </w:r>
-    </w:p>
-    <w:p>
-      <w:pPr>
-        <w:pStyle w:val="Heading2"/>
-      </w:pPr>
-      <w:bookmarkStart w:id="12" w:name="_Toc275199026"/>
-      <w:r>
+      <w:r>
+        <w:t xml:space="preserve"> </w:t>
+      </w:r>
+    </w:p>
+    <w:p>
+      <w:r>
+        <w:t>Notice that the target date is set for just after the existing sprint is set to finish.  Press the Save icon</w:t>
+      </w:r>
+      <w:proofErr w:type="gramStart"/>
+      <w:r>
+        <w:t xml:space="preserve">, </w:t>
+      </w:r>
+      <w:proofErr w:type="gramEnd"/>
+      <w:r>
+        <w:rPr>
+          <w:noProof/>
+        </w:rPr>
+        <w:drawing>
+          <wp:inline distT="0" distB="0" distL="0" distR="0" wp14:anchorId="194EA8B3" wp14:editId="79AAA62D">
+            <wp:extent cx="228600" cy="228600"/>
+            <wp:effectExtent l="0" t="0" r="0" b="0"/>
+            <wp:docPr id="22" name="Picture 22" descr="Save"/>
+            <wp:cNvGraphicFramePr>
+              <a:graphicFrameLocks xmlns:a="http://schemas.openxmlformats.org/drawingml/2006/main" noChangeAspect="1"/>
+            </wp:cNvGraphicFramePr>
+            <a:graphic xmlns:a="http://schemas.openxmlformats.org/drawingml/2006/main">
+              <a:graphicData uri="http://schemas.openxmlformats.org/drawingml/2006/picture">
+                <pic:pic xmlns:pic="http://schemas.openxmlformats.org/drawingml/2006/picture">
+                  <pic:nvPicPr>
+                    <pic:cNvPr id="0" name="Picture 1" descr="Save"/>
+                    <pic:cNvPicPr>
+                      <a:picLocks noChangeAspect="1" noChangeArrowheads="1"/>
+                    </pic:cNvPicPr>
+                  </pic:nvPicPr>
+                  <pic:blipFill>
+                    <a:blip r:embed="rId19">
+                      <a:extLst>
+                        <a:ext uri="{28A0092B-C50C-407E-A947-70E740481C1C}">
+                          <a14:useLocalDpi xmlns:a14="http://schemas.microsoft.com/office/drawing/2010/main" val="0"/>
+                        </a:ext>
+                      </a:extLst>
+                    </a:blip>
+                    <a:srcRect/>
+                    <a:stretch>
+                      <a:fillRect/>
+                    </a:stretch>
+                  </pic:blipFill>
+                  <pic:spPr bwMode="auto">
+                    <a:xfrm>
+                      <a:off x="0" y="0"/>
+                      <a:ext cx="228600" cy="228600"/>
+                    </a:xfrm>
+                    <a:prstGeom prst="rect">
+                      <a:avLst/>
+                    </a:prstGeom>
+                    <a:noFill/>
+                    <a:ln>
+                      <a:noFill/>
+                    </a:ln>
+                  </pic:spPr>
+                </pic:pic>
+              </a:graphicData>
+            </a:graphic>
+          </wp:inline>
+        </w:drawing>
+      </w:r>
+      <w:r>
+        <w:t>, in order to commit your changes to the database.</w:t>
+      </w:r>
+      <w:r>
+        <w:t xml:space="preserve">  You should see a vertical red bar appear in the Calendar representing your newly created release:</w:t>
+      </w:r>
+    </w:p>
+    <w:p>
+      <w:r>
+        <w:rPr>
+          <w:noProof/>
+        </w:rPr>
         <w:lastRenderedPageBreak/>
-        <w:t>Creating a Scrum</w:t>
-      </w:r>
-      <w:bookmarkEnd w:id="12"/>
-    </w:p>
-    <w:p>
-      <w:r>
-        <w:t>In order to create a new Scrum, you must first make sure that you have stories that are assigned to your currently active sprint.  To do this, navigate to the Backlog tab and click on any existing story.  You should see a selection list to right of the “Assign to Sprint:” title.  Within the selection list, you should see the sprint name of the sprint that you created before.  Select the sprint name as follows:</w:t>
-      </w:r>
-    </w:p>
-    <w:p>
-      <w:r>
-        <w:rPr>
-          <w:noProof/>
-        </w:rPr>
         <w:drawing>
-          <wp:inline distT="0" distB="0" distL="0" distR="0" wp14:anchorId="7E054601" wp14:editId="59B7DE68">
+          <wp:inline distT="0" distB="0" distL="0" distR="0" wp14:anchorId="6D1CAE10" wp14:editId="74C42818">
             <wp:extent cx="5943600" cy="4719320"/>
             <wp:effectExtent l="0" t="0" r="0" b="5080"/>
-            <wp:docPr id="29" name="Picture 29"/>
+            <wp:docPr id="23" name="Picture 23"/>
             <wp:cNvGraphicFramePr>
               <a:graphicFrameLocks xmlns:a="http://schemas.openxmlformats.org/drawingml/2006/main" noChangeAspect="1"/>
             </wp:cNvGraphicFramePr>
@@ -3782,94 +3555,64 @@
     </w:p>
     <w:p>
       <w:r>
-        <w:t>Press the Save icon</w:t>
-      </w:r>
-      <w:proofErr w:type="gramStart"/>
-      <w:r>
-        <w:t xml:space="preserve">, </w:t>
-      </w:r>
-      <w:proofErr w:type="gramEnd"/>
+        <w:t>Note:  Within the Calendar, the title of the release and the ending date of the sprint may overwrite one another depending on how they are scheduled relative to other sprints in the Calendar.  This occurs much more often when you have only one sprint displayed in the Calendar view.</w:t>
+      </w:r>
+    </w:p>
+    <w:p>
+      <w:r>
+        <w:t>In order to edit an existing release, you just need to click on the Name, Description, or Target to make it editable.</w:t>
+      </w:r>
+    </w:p>
+    <w:p>
+      <w:r>
+        <w:br w:type="page"/>
+      </w:r>
+    </w:p>
+    <w:p>
+      <w:pPr>
+        <w:pStyle w:val="Heading2"/>
+      </w:pPr>
+      <w:bookmarkStart w:id="11" w:name="_Toc275199025"/>
+      <w:r>
+        <w:lastRenderedPageBreak/>
+        <w:t>Schedule Calendar</w:t>
+      </w:r>
+      <w:bookmarkEnd w:id="11"/>
+    </w:p>
+    <w:p>
+      <w:r>
+        <w:t>The Schedule Calendar is found on the Schedule tab.  The display contents of the Calendar are controlled by the “From:” and “To:” values that are located respectively to the upper left and right of the Calendar control.</w:t>
+      </w:r>
+      <w:r>
+        <w:t xml:space="preserve">  The “From:” and “To:” determine the date limits of display for the Calendar control.  You may change these to any values while on the Schedule tab.  However, your settings will be lost once you click away from the Schedule tab.  A future version of </w:t>
+      </w:r>
+      <w:proofErr w:type="spellStart"/>
+      <w:r>
+        <w:t>ScrumTime</w:t>
+      </w:r>
+      <w:proofErr w:type="spellEnd"/>
+      <w:r>
+        <w:t xml:space="preserve"> may address this shortcoming.  </w:t>
+      </w:r>
+    </w:p>
+    <w:p>
+      <w:r>
+        <w:t>The default values for the “From:” and “To:” are dictated by your currently active sprint.  The “From:” value is calculated by subtracting sixty days from the start date of your currently active sprint.  The “To:” value is calculated by adding sixty days to the finish date of your currently active sprint.</w:t>
+      </w:r>
+      <w:r>
+        <w:t xml:space="preserve">  The following depicts the Calendar “From:” and “To:” as being set to custom values in order to see more detail:</w:t>
+      </w:r>
+    </w:p>
+    <w:p>
       <w:r>
         <w:rPr>
           <w:noProof/>
         </w:rPr>
         <w:drawing>
-          <wp:inline distT="0" distB="0" distL="0" distR="0" wp14:anchorId="55A8D67F" wp14:editId="49399CFA">
-            <wp:extent cx="228600" cy="228600"/>
-            <wp:effectExtent l="0" t="0" r="0" b="0"/>
-            <wp:docPr id="26" name="Picture 26" descr="Save"/>
-            <wp:cNvGraphicFramePr>
-              <a:graphicFrameLocks xmlns:a="http://schemas.openxmlformats.org/drawingml/2006/main" noChangeAspect="1"/>
-            </wp:cNvGraphicFramePr>
-            <a:graphic xmlns:a="http://schemas.openxmlformats.org/drawingml/2006/main">
-              <a:graphicData uri="http://schemas.openxmlformats.org/drawingml/2006/picture">
-                <pic:pic xmlns:pic="http://schemas.openxmlformats.org/drawingml/2006/picture">
-                  <pic:nvPicPr>
-                    <pic:cNvPr id="0" name="Picture 1" descr="Save"/>
-                    <pic:cNvPicPr>
-                      <a:picLocks noChangeAspect="1" noChangeArrowheads="1"/>
-                    </pic:cNvPicPr>
-                  </pic:nvPicPr>
-                  <pic:blipFill>
-                    <a:blip r:embed="rId17">
-                      <a:extLst>
-                        <a:ext uri="{28A0092B-C50C-407E-A947-70E740481C1C}">
-                          <a14:useLocalDpi xmlns:a14="http://schemas.microsoft.com/office/drawing/2010/main" val="0"/>
-                        </a:ext>
-                      </a:extLst>
-                    </a:blip>
-                    <a:srcRect/>
-                    <a:stretch>
-                      <a:fillRect/>
-                    </a:stretch>
-                  </pic:blipFill>
-                  <pic:spPr bwMode="auto">
-                    <a:xfrm>
-                      <a:off x="0" y="0"/>
-                      <a:ext cx="228600" cy="228600"/>
-                    </a:xfrm>
-                    <a:prstGeom prst="rect">
-                      <a:avLst/>
-                    </a:prstGeom>
-                    <a:noFill/>
-                    <a:ln>
-                      <a:noFill/>
-                    </a:ln>
-                  </pic:spPr>
-                </pic:pic>
-              </a:graphicData>
-            </a:graphic>
-          </wp:inline>
-        </w:drawing>
-      </w:r>
-      <w:r>
-        <w:t xml:space="preserve">, in order to commit your changes to the database.  </w:t>
-      </w:r>
-    </w:p>
-    <w:p>
-      <w:r>
-        <w:br w:type="page"/>
-      </w:r>
-    </w:p>
-    <w:p>
-      <w:r>
-        <w:lastRenderedPageBreak/>
-        <w:t xml:space="preserve">Next, navigate to the Scrum tab and press the Add Scrum link.  You should see a pop-up screen that allows you to assign </w:t>
-      </w:r>
-      <w:r>
-        <w:t>the work to a team member, identify hours completed, and identify hours remaining as follows:</w:t>
-      </w:r>
-    </w:p>
-    <w:p>
-      <w:r>
-        <w:rPr>
-          <w:noProof/>
-        </w:rPr>
-        <w:drawing>
-          <wp:inline distT="0" distB="0" distL="0" distR="0" wp14:anchorId="51281268" wp14:editId="104683C6">
+          <wp:inline distT="0" distB="0" distL="0" distR="0" wp14:anchorId="64DB9546" wp14:editId="660DB2F3">
             <wp:extent cx="5943600" cy="4719320"/>
             <wp:effectExtent l="0" t="0" r="0" b="5080"/>
-            <wp:docPr id="30" name="Picture 30"/>
+            <wp:docPr id="24" name="Picture 24"/>
             <wp:cNvGraphicFramePr>
               <a:graphicFrameLocks xmlns:a="http://schemas.openxmlformats.org/drawingml/2006/main" noChangeAspect="1"/>
             </wp:cNvGraphicFramePr>
@@ -3904,30 +3647,6 @@
     </w:p>
     <w:p>
       <w:r>
-        <w:t>Notice that the “Date of Scrum” defaults to today’s date and the “Hours Remaining” is pulled from the task’</w:t>
-      </w:r>
-      <w:r>
-        <w:t>s hours.  Save the values to the database by pressing the Save button.</w:t>
-      </w:r>
-    </w:p>
-    <w:p>
-      <w:r>
-        <w:t xml:space="preserve">Note: </w:t>
-      </w:r>
-      <w:r>
-        <w:t xml:space="preserve">Every subsequent scrum for this sprint will pull the “Hours Remaining” values from the previous scrum as defaults.  Play with it to see how this works.  You may want to view the Sprint Burn-Down chart on the Dashboard tab to get a feel for </w:t>
-      </w:r>
-      <w:r>
-        <w:t>the way the scrums relate to the sprint.</w:t>
-      </w:r>
-    </w:p>
-    <w:p>
-      <w:r>
-        <w:t xml:space="preserve"> </w:t>
-      </w:r>
-    </w:p>
-    <w:p>
-      <w:r>
         <w:br w:type="page"/>
       </w:r>
     </w:p>
@@ -3935,35 +3654,16 @@
       <w:pPr>
         <w:pStyle w:val="Heading2"/>
       </w:pPr>
-      <w:bookmarkStart w:id="13" w:name="_Toc275199027"/>
+      <w:bookmarkStart w:id="12" w:name="_Toc275199026"/>
       <w:r>
         <w:lastRenderedPageBreak/>
-        <w:t>Dashboard</w:t>
-      </w:r>
-      <w:bookmarkEnd w:id="13"/>
-    </w:p>
-    <w:p>
-      <w:r>
-        <w:t xml:space="preserve">The Sprint Burn Down chart shows the hours completed within scrums relative to the perfect completion rate for total task hours for the currently active sprint.  The purpose of this chart is to monitor the progress of work being completed relative to the </w:t>
-      </w:r>
-      <w:r>
-        <w:t xml:space="preserve">planned </w:t>
-      </w:r>
-      <w:r>
-        <w:t>schedule.</w:t>
-      </w:r>
-    </w:p>
-    <w:p>
-      <w:r>
-        <w:t xml:space="preserve">The Task Hours </w:t>
-      </w:r>
-      <w:proofErr w:type="gramStart"/>
-      <w:r>
-        <w:t>Per</w:t>
-      </w:r>
-      <w:proofErr w:type="gramEnd"/>
-      <w:r>
-        <w:t xml:space="preserve"> Sprint chart shows the number of task hours that have been assigned to the most recent four sprints relative to the currently active sprint.  Also displayed on the chart in the far left, is the total number of task hours that have not been assigned to any sprint.  The purpose of this chart is to determine if one sprint has too many task hours assigned to it relative to other sprints.</w:t>
+        <w:t>Creating a Scrum</w:t>
+      </w:r>
+      <w:bookmarkEnd w:id="12"/>
+    </w:p>
+    <w:p>
+      <w:r>
+        <w:t>In order to create a new Scrum, you must first make sure that you have stories that are assigned to your currently active sprint.  To do this, navigate to the Backlog tab and click on any existing story.  You should see a selection list to right of the “Assign to Sprint:” title.  Within the selection list, you should see the sprint name of the sprint that you created before.  Select the sprint name as follows:</w:t>
       </w:r>
     </w:p>
     <w:p>
@@ -3972,10 +3672,10 @@
           <w:noProof/>
         </w:rPr>
         <w:drawing>
-          <wp:inline distT="0" distB="0" distL="0" distR="0" wp14:anchorId="1AF756A1" wp14:editId="4556280E">
+          <wp:inline distT="0" distB="0" distL="0" distR="0" wp14:anchorId="7E054601" wp14:editId="59B7DE68">
             <wp:extent cx="5943600" cy="4719320"/>
             <wp:effectExtent l="0" t="0" r="0" b="5080"/>
-            <wp:docPr id="31" name="Picture 31"/>
+            <wp:docPr id="29" name="Picture 29"/>
             <wp:cNvGraphicFramePr>
               <a:graphicFrameLocks xmlns:a="http://schemas.openxmlformats.org/drawingml/2006/main" noChangeAspect="1"/>
             </wp:cNvGraphicFramePr>
@@ -4010,20 +3710,245 @@
     </w:p>
     <w:p>
       <w:r>
+        <w:t>Press the Save icon</w:t>
+      </w:r>
+      <w:proofErr w:type="gramStart"/>
+      <w:r>
+        <w:t xml:space="preserve">, </w:t>
+      </w:r>
+      <w:proofErr w:type="gramEnd"/>
+      <w:r>
+        <w:rPr>
+          <w:noProof/>
+        </w:rPr>
+        <w:drawing>
+          <wp:inline distT="0" distB="0" distL="0" distR="0" wp14:anchorId="55A8D67F" wp14:editId="49399CFA">
+            <wp:extent cx="228600" cy="228600"/>
+            <wp:effectExtent l="0" t="0" r="0" b="0"/>
+            <wp:docPr id="26" name="Picture 26" descr="Save"/>
+            <wp:cNvGraphicFramePr>
+              <a:graphicFrameLocks xmlns:a="http://schemas.openxmlformats.org/drawingml/2006/main" noChangeAspect="1"/>
+            </wp:cNvGraphicFramePr>
+            <a:graphic xmlns:a="http://schemas.openxmlformats.org/drawingml/2006/main">
+              <a:graphicData uri="http://schemas.openxmlformats.org/drawingml/2006/picture">
+                <pic:pic xmlns:pic="http://schemas.openxmlformats.org/drawingml/2006/picture">
+                  <pic:nvPicPr>
+                    <pic:cNvPr id="0" name="Picture 1" descr="Save"/>
+                    <pic:cNvPicPr>
+                      <a:picLocks noChangeAspect="1" noChangeArrowheads="1"/>
+                    </pic:cNvPicPr>
+                  </pic:nvPicPr>
+                  <pic:blipFill>
+                    <a:blip r:embed="rId19">
+                      <a:extLst>
+                        <a:ext uri="{28A0092B-C50C-407E-A947-70E740481C1C}">
+                          <a14:useLocalDpi xmlns:a14="http://schemas.microsoft.com/office/drawing/2010/main" val="0"/>
+                        </a:ext>
+                      </a:extLst>
+                    </a:blip>
+                    <a:srcRect/>
+                    <a:stretch>
+                      <a:fillRect/>
+                    </a:stretch>
+                  </pic:blipFill>
+                  <pic:spPr bwMode="auto">
+                    <a:xfrm>
+                      <a:off x="0" y="0"/>
+                      <a:ext cx="228600" cy="228600"/>
+                    </a:xfrm>
+                    <a:prstGeom prst="rect">
+                      <a:avLst/>
+                    </a:prstGeom>
+                    <a:noFill/>
+                    <a:ln>
+                      <a:noFill/>
+                    </a:ln>
+                  </pic:spPr>
+                </pic:pic>
+              </a:graphicData>
+            </a:graphic>
+          </wp:inline>
+        </w:drawing>
+      </w:r>
+      <w:r>
+        <w:t xml:space="preserve">, in order to commit your changes to the database.  </w:t>
+      </w:r>
+    </w:p>
+    <w:p>
+      <w:r>
         <w:br w:type="page"/>
       </w:r>
     </w:p>
     <w:p>
+      <w:r>
+        <w:lastRenderedPageBreak/>
+        <w:t xml:space="preserve">Next, navigate to the Scrum tab and press the Add Scrum link.  You should see a pop-up screen that allows you to assign </w:t>
+      </w:r>
+      <w:r>
+        <w:t>the work to a team member, identify hours completed, and identify hours remaining as follows:</w:t>
+      </w:r>
+    </w:p>
+    <w:p>
+      <w:r>
+        <w:rPr>
+          <w:noProof/>
+        </w:rPr>
+        <w:drawing>
+          <wp:inline distT="0" distB="0" distL="0" distR="0" wp14:anchorId="51281268" wp14:editId="104683C6">
+            <wp:extent cx="5943600" cy="4719320"/>
+            <wp:effectExtent l="0" t="0" r="0" b="5080"/>
+            <wp:docPr id="30" name="Picture 30"/>
+            <wp:cNvGraphicFramePr>
+              <a:graphicFrameLocks xmlns:a="http://schemas.openxmlformats.org/drawingml/2006/main" noChangeAspect="1"/>
+            </wp:cNvGraphicFramePr>
+            <a:graphic xmlns:a="http://schemas.openxmlformats.org/drawingml/2006/main">
+              <a:graphicData uri="http://schemas.openxmlformats.org/drawingml/2006/picture">
+                <pic:pic xmlns:pic="http://schemas.openxmlformats.org/drawingml/2006/picture">
+                  <pic:nvPicPr>
+                    <pic:cNvPr id="0" name=""/>
+                    <pic:cNvPicPr/>
+                  </pic:nvPicPr>
+                  <pic:blipFill>
+                    <a:blip r:embed="rId30"/>
+                    <a:stretch>
+                      <a:fillRect/>
+                    </a:stretch>
+                  </pic:blipFill>
+                  <pic:spPr>
+                    <a:xfrm>
+                      <a:off x="0" y="0"/>
+                      <a:ext cx="5943600" cy="4719320"/>
+                    </a:xfrm>
+                    <a:prstGeom prst="rect">
+                      <a:avLst/>
+                    </a:prstGeom>
+                  </pic:spPr>
+                </pic:pic>
+              </a:graphicData>
+            </a:graphic>
+          </wp:inline>
+        </w:drawing>
+      </w:r>
+    </w:p>
+    <w:p>
+      <w:r>
+        <w:t>Notice that the “Date of Scrum” defaults to today’s date and the “Hours Remaining” is pulled from the task’</w:t>
+      </w:r>
+      <w:r>
+        <w:t>s hours.  Save the values to the database by pressing the Save button.</w:t>
+      </w:r>
+    </w:p>
+    <w:p>
+      <w:r>
+        <w:t xml:space="preserve">Note: </w:t>
+      </w:r>
+      <w:r>
+        <w:t xml:space="preserve">Every subsequent scrum for this sprint will pull the “Hours Remaining” values from the previous scrum as defaults.  Play with it to see how this works.  You may want to view the Sprint Burn-Down chart on the Dashboard tab to get a feel for </w:t>
+      </w:r>
+      <w:r>
+        <w:t>the way the scrums relate to the sprint.</w:t>
+      </w:r>
+    </w:p>
+    <w:p>
+      <w:r>
+        <w:t xml:space="preserve"> </w:t>
+      </w:r>
+    </w:p>
+    <w:p>
+      <w:r>
+        <w:br w:type="page"/>
+      </w:r>
+    </w:p>
+    <w:p>
+      <w:pPr>
+        <w:pStyle w:val="Heading2"/>
+      </w:pPr>
+      <w:bookmarkStart w:id="13" w:name="_Toc275199027"/>
+      <w:r>
+        <w:lastRenderedPageBreak/>
+        <w:t>Dashboard</w:t>
+      </w:r>
+      <w:bookmarkEnd w:id="13"/>
+    </w:p>
+    <w:p>
+      <w:r>
+        <w:t xml:space="preserve">The Sprint Burn Down chart shows the hours completed within scrums relative to the perfect completion rate for total task hours for the currently active sprint.  The purpose of this chart is to monitor the progress of work being completed relative to the </w:t>
+      </w:r>
+      <w:r>
+        <w:t xml:space="preserve">planned </w:t>
+      </w:r>
+      <w:r>
+        <w:t>schedule.</w:t>
+      </w:r>
+    </w:p>
+    <w:p>
+      <w:r>
+        <w:t xml:space="preserve">The Task Hours </w:t>
+      </w:r>
+      <w:proofErr w:type="gramStart"/>
+      <w:r>
+        <w:t>Per</w:t>
+      </w:r>
+      <w:proofErr w:type="gramEnd"/>
+      <w:r>
+        <w:t xml:space="preserve"> Sprint chart shows the number of task hours that have been assigned to the most recent four sprints relative to the currently active sprint.  Also displayed on the chart in the far left, is the total number of task hours that have not been assigned to any sprint.  The purpose of this chart is to determine if one sprint has too many task hours assigned to it relative to other sprints.</w:t>
+      </w:r>
+    </w:p>
+    <w:p>
+      <w:r>
+        <w:rPr>
+          <w:noProof/>
+        </w:rPr>
+        <w:drawing>
+          <wp:inline distT="0" distB="0" distL="0" distR="0" wp14:anchorId="1AF756A1" wp14:editId="4556280E">
+            <wp:extent cx="5943600" cy="4719320"/>
+            <wp:effectExtent l="0" t="0" r="0" b="5080"/>
+            <wp:docPr id="31" name="Picture 31"/>
+            <wp:cNvGraphicFramePr>
+              <a:graphicFrameLocks xmlns:a="http://schemas.openxmlformats.org/drawingml/2006/main" noChangeAspect="1"/>
+            </wp:cNvGraphicFramePr>
+            <a:graphic xmlns:a="http://schemas.openxmlformats.org/drawingml/2006/main">
+              <a:graphicData uri="http://schemas.openxmlformats.org/drawingml/2006/picture">
+                <pic:pic xmlns:pic="http://schemas.openxmlformats.org/drawingml/2006/picture">
+                  <pic:nvPicPr>
+                    <pic:cNvPr id="0" name=""/>
+                    <pic:cNvPicPr/>
+                  </pic:nvPicPr>
+                  <pic:blipFill>
+                    <a:blip r:embed="rId31"/>
+                    <a:stretch>
+                      <a:fillRect/>
+                    </a:stretch>
+                  </pic:blipFill>
+                  <pic:spPr>
+                    <a:xfrm>
+                      <a:off x="0" y="0"/>
+                      <a:ext cx="5943600" cy="4719320"/>
+                    </a:xfrm>
+                    <a:prstGeom prst="rect">
+                      <a:avLst/>
+                    </a:prstGeom>
+                  </pic:spPr>
+                </pic:pic>
+              </a:graphicData>
+            </a:graphic>
+          </wp:inline>
+        </w:drawing>
+      </w:r>
+    </w:p>
+    <w:p>
+      <w:r>
+        <w:br w:type="page"/>
+      </w:r>
+    </w:p>
+    <w:p>
       <w:pPr>
         <w:pStyle w:val="Heading1"/>
       </w:pPr>
       <w:bookmarkStart w:id="14" w:name="_Toc275199028"/>
       <w:r>
         <w:lastRenderedPageBreak/>
-        <w:t>D</w:t>
-      </w:r>
-      <w:r>
-        <w:t>emo Site</w:t>
+        <w:t>Demo Site</w:t>
       </w:r>
       <w:bookmarkEnd w:id="14"/>
     </w:p>
@@ -4043,7 +3968,7 @@
       </w:r>
     </w:p>
     <w:p>
-      <w:hyperlink r:id="rId30" w:history="1">
+      <w:hyperlink r:id="rId32" w:history="1">
         <w:r>
           <w:rPr>
             <w:rStyle w:val="Hyperlink"/>
@@ -4166,10 +4091,7 @@
         </w:numPr>
       </w:pPr>
       <w:r>
-        <w:t>Sprint</w:t>
-      </w:r>
-      <w:r>
-        <w:t xml:space="preserve"> Filter does not work</w:t>
+        <w:t>Sprint Filter does not work</w:t>
       </w:r>
     </w:p>
     <w:p>
@@ -4193,10 +4115,7 @@
         </w:numPr>
       </w:pPr>
       <w:r>
-        <w:t>Release</w:t>
-      </w:r>
-      <w:r>
-        <w:t xml:space="preserve"> Filter does not work</w:t>
+        <w:t>Release Filter does not work</w:t>
       </w:r>
     </w:p>
     <w:p>
@@ -4481,13 +4400,187 @@
       </w:pPr>
     </w:p>
     <w:sectPr>
+      <w:headerReference w:type="even" r:id="rId33"/>
+      <w:headerReference w:type="default" r:id="rId34"/>
+      <w:footerReference w:type="even" r:id="rId35"/>
+      <w:footerReference w:type="default" r:id="rId36"/>
+      <w:headerReference w:type="first" r:id="rId37"/>
+      <w:footerReference w:type="first" r:id="rId38"/>
       <w:pgSz w:w="12240" w:h="15840"/>
       <w:pgMar w:top="1440" w:right="1440" w:bottom="1440" w:left="1440" w:header="720" w:footer="720" w:gutter="0"/>
       <w:cols w:space="720"/>
+      <w:titlePg/>
       <w:docGrid w:linePitch="360"/>
     </w:sectPr>
   </w:body>
 </w:document>
+</file>
+
+<file path=word/endnotes.xml><?xml version="1.0" encoding="utf-8"?>
+<w:endnotes xmlns:wpc="http://schemas.microsoft.com/office/word/2010/wordprocessingCanvas" xmlns:mc="http://schemas.openxmlformats.org/markup-compatibility/2006" xmlns:o="urn:schemas-microsoft-com:office:office" xmlns:r="http://schemas.openxmlformats.org/officeDocument/2006/relationships" xmlns:m="http://schemas.openxmlformats.org/officeDocument/2006/math" xmlns:v="urn:schemas-microsoft-com:vml" xmlns:wp14="http://schemas.microsoft.com/office/word/2010/wordprocessingDrawing" xmlns:wp="http://schemas.openxmlformats.org/drawingml/2006/wordprocessingDrawing" xmlns:w10="urn:schemas-microsoft-com:office:word" xmlns:w="http://schemas.openxmlformats.org/wordprocessingml/2006/main" xmlns:w14="http://schemas.microsoft.com/office/word/2010/wordml" xmlns:wpg="http://schemas.microsoft.com/office/word/2010/wordprocessingGroup" xmlns:wpi="http://schemas.microsoft.com/office/word/2010/wordprocessingInk" xmlns:wne="http://schemas.microsoft.com/office/word/2006/wordml" xmlns:wps="http://schemas.microsoft.com/office/word/2010/wordprocessingShape" mc:Ignorable="w14 wp14">
+  <w:endnote w:type="separator" w:id="-1">
+    <w:p>
+      <w:pPr>
+        <w:spacing w:after="0" w:line="240" w:lineRule="auto"/>
+      </w:pPr>
+      <w:r>
+        <w:separator/>
+      </w:r>
+    </w:p>
+  </w:endnote>
+  <w:endnote w:type="continuationSeparator" w:id="0">
+    <w:p>
+      <w:pPr>
+        <w:spacing w:after="0" w:line="240" w:lineRule="auto"/>
+      </w:pPr>
+      <w:r>
+        <w:continuationSeparator/>
+      </w:r>
+    </w:p>
+  </w:endnote>
+</w:endnotes>
+</file>
+
+<file path=word/footer1.xml><?xml version="1.0" encoding="utf-8"?>
+<w:ftr xmlns:wpc="http://schemas.microsoft.com/office/word/2010/wordprocessingCanvas" xmlns:mc="http://schemas.openxmlformats.org/markup-compatibility/2006" xmlns:o="urn:schemas-microsoft-com:office:office" xmlns:r="http://schemas.openxmlformats.org/officeDocument/2006/relationships" xmlns:m="http://schemas.openxmlformats.org/officeDocument/2006/math" xmlns:v="urn:schemas-microsoft-com:vml" xmlns:wp14="http://schemas.microsoft.com/office/word/2010/wordprocessingDrawing" xmlns:wp="http://schemas.openxmlformats.org/drawingml/2006/wordprocessingDrawing" xmlns:w10="urn:schemas-microsoft-com:office:word" xmlns:w="http://schemas.openxmlformats.org/wordprocessingml/2006/main" xmlns:w14="http://schemas.microsoft.com/office/word/2010/wordml" xmlns:wpg="http://schemas.microsoft.com/office/word/2010/wordprocessingGroup" xmlns:wpi="http://schemas.microsoft.com/office/word/2010/wordprocessingInk" xmlns:wne="http://schemas.microsoft.com/office/word/2006/wordml" xmlns:wps="http://schemas.microsoft.com/office/word/2010/wordprocessingShape" mc:Ignorable="w14 wp14">
+  <w:p>
+    <w:pPr>
+      <w:pStyle w:val="Footer"/>
+    </w:pPr>
+  </w:p>
+</w:ftr>
+</file>
+
+<file path=word/footer2.xml><?xml version="1.0" encoding="utf-8"?>
+<w:ftr xmlns:wpc="http://schemas.microsoft.com/office/word/2010/wordprocessingCanvas" xmlns:mc="http://schemas.openxmlformats.org/markup-compatibility/2006" xmlns:o="urn:schemas-microsoft-com:office:office" xmlns:r="http://schemas.openxmlformats.org/officeDocument/2006/relationships" xmlns:m="http://schemas.openxmlformats.org/officeDocument/2006/math" xmlns:v="urn:schemas-microsoft-com:vml" xmlns:wp14="http://schemas.microsoft.com/office/word/2010/wordprocessingDrawing" xmlns:wp="http://schemas.openxmlformats.org/drawingml/2006/wordprocessingDrawing" xmlns:w10="urn:schemas-microsoft-com:office:word" xmlns:w="http://schemas.openxmlformats.org/wordprocessingml/2006/main" xmlns:w14="http://schemas.microsoft.com/office/word/2010/wordml" xmlns:wpg="http://schemas.microsoft.com/office/word/2010/wordprocessingGroup" xmlns:wpi="http://schemas.microsoft.com/office/word/2010/wordprocessingInk" xmlns:wne="http://schemas.microsoft.com/office/word/2006/wordml" xmlns:wps="http://schemas.microsoft.com/office/word/2010/wordprocessingShape" mc:Ignorable="w14 wp14">
+  <w:sdt>
+    <w:sdtPr>
+      <w:id w:val="-1252574075"/>
+      <w:docPartObj>
+        <w:docPartGallery w:val="Page Numbers (Bottom of Page)"/>
+        <w:docPartUnique/>
+      </w:docPartObj>
+    </w:sdtPr>
+    <w:sdtEndPr>
+      <w:rPr>
+        <w:color w:val="808080" w:themeColor="background1" w:themeShade="80"/>
+        <w:spacing w:val="60"/>
+      </w:rPr>
+    </w:sdtEndPr>
+    <w:sdtContent>
+      <w:p>
+        <w:pPr>
+          <w:pStyle w:val="Footer"/>
+          <w:pBdr>
+            <w:top w:val="single" w:sz="4" w:space="1" w:color="D9D9D9" w:themeColor="background1" w:themeShade="D9"/>
+          </w:pBdr>
+          <w:jc w:val="right"/>
+        </w:pPr>
+        <w:r>
+          <w:fldChar w:fldCharType="begin"/>
+        </w:r>
+        <w:r>
+          <w:instrText xml:space="preserve"> PAGE   \* MERGEFORMAT </w:instrText>
+        </w:r>
+        <w:r>
+          <w:fldChar w:fldCharType="separate"/>
+        </w:r>
+        <w:r>
+          <w:rPr>
+            <w:noProof/>
+          </w:rPr>
+          <w:t>2</w:t>
+        </w:r>
+        <w:r>
+          <w:rPr>
+            <w:noProof/>
+          </w:rPr>
+          <w:fldChar w:fldCharType="end"/>
+        </w:r>
+        <w:r>
+          <w:t xml:space="preserve"> | </w:t>
+        </w:r>
+        <w:r>
+          <w:rPr>
+            <w:color w:val="808080" w:themeColor="background1" w:themeShade="80"/>
+            <w:spacing w:val="60"/>
+          </w:rPr>
+          <w:t>Page</w:t>
+        </w:r>
+      </w:p>
+    </w:sdtContent>
+  </w:sdt>
+  <w:p>
+    <w:pPr>
+      <w:pStyle w:val="Footer"/>
+    </w:pPr>
+  </w:p>
+</w:ftr>
+</file>
+
+<file path=word/footer3.xml><?xml version="1.0" encoding="utf-8"?>
+<w:ftr xmlns:wpc="http://schemas.microsoft.com/office/word/2010/wordprocessingCanvas" xmlns:mc="http://schemas.openxmlformats.org/markup-compatibility/2006" xmlns:o="urn:schemas-microsoft-com:office:office" xmlns:r="http://schemas.openxmlformats.org/officeDocument/2006/relationships" xmlns:m="http://schemas.openxmlformats.org/officeDocument/2006/math" xmlns:v="urn:schemas-microsoft-com:vml" xmlns:wp14="http://schemas.microsoft.com/office/word/2010/wordprocessingDrawing" xmlns:wp="http://schemas.openxmlformats.org/drawingml/2006/wordprocessingDrawing" xmlns:w10="urn:schemas-microsoft-com:office:word" xmlns:w="http://schemas.openxmlformats.org/wordprocessingml/2006/main" xmlns:w14="http://schemas.microsoft.com/office/word/2010/wordml" xmlns:wpg="http://schemas.microsoft.com/office/word/2010/wordprocessingGroup" xmlns:wpi="http://schemas.microsoft.com/office/word/2010/wordprocessingInk" xmlns:wne="http://schemas.microsoft.com/office/word/2006/wordml" xmlns:wps="http://schemas.microsoft.com/office/word/2010/wordprocessingShape" mc:Ignorable="w14 wp14">
+  <w:p>
+    <w:pPr>
+      <w:pStyle w:val="Footer"/>
+    </w:pPr>
+  </w:p>
+</w:ftr>
+</file>
+
+<file path=word/footnotes.xml><?xml version="1.0" encoding="utf-8"?>
+<w:footnotes xmlns:wpc="http://schemas.microsoft.com/office/word/2010/wordprocessingCanvas" xmlns:mc="http://schemas.openxmlformats.org/markup-compatibility/2006" xmlns:o="urn:schemas-microsoft-com:office:office" xmlns:r="http://schemas.openxmlformats.org/officeDocument/2006/relationships" xmlns:m="http://schemas.openxmlformats.org/officeDocument/2006/math" xmlns:v="urn:schemas-microsoft-com:vml" xmlns:wp14="http://schemas.microsoft.com/office/word/2010/wordprocessingDrawing" xmlns:wp="http://schemas.openxmlformats.org/drawingml/2006/wordprocessingDrawing" xmlns:w10="urn:schemas-microsoft-com:office:word" xmlns:w="http://schemas.openxmlformats.org/wordprocessingml/2006/main" xmlns:w14="http://schemas.microsoft.com/office/word/2010/wordml" xmlns:wpg="http://schemas.microsoft.com/office/word/2010/wordprocessingGroup" xmlns:wpi="http://schemas.microsoft.com/office/word/2010/wordprocessingInk" xmlns:wne="http://schemas.microsoft.com/office/word/2006/wordml" xmlns:wps="http://schemas.microsoft.com/office/word/2010/wordprocessingShape" mc:Ignorable="w14 wp14">
+  <w:footnote w:type="separator" w:id="-1">
+    <w:p>
+      <w:pPr>
+        <w:spacing w:after="0" w:line="240" w:lineRule="auto"/>
+      </w:pPr>
+      <w:r>
+        <w:separator/>
+      </w:r>
+    </w:p>
+  </w:footnote>
+  <w:footnote w:type="continuationSeparator" w:id="0">
+    <w:p>
+      <w:pPr>
+        <w:spacing w:after="0" w:line="240" w:lineRule="auto"/>
+      </w:pPr>
+      <w:r>
+        <w:continuationSeparator/>
+      </w:r>
+    </w:p>
+  </w:footnote>
+</w:footnotes>
+</file>
+
+<file path=word/header1.xml><?xml version="1.0" encoding="utf-8"?>
+<w:hdr xmlns:wpc="http://schemas.microsoft.com/office/word/2010/wordprocessingCanvas" xmlns:mc="http://schemas.openxmlformats.org/markup-compatibility/2006" xmlns:o="urn:schemas-microsoft-com:office:office" xmlns:r="http://schemas.openxmlformats.org/officeDocument/2006/relationships" xmlns:m="http://schemas.openxmlformats.org/officeDocument/2006/math" xmlns:v="urn:schemas-microsoft-com:vml" xmlns:wp14="http://schemas.microsoft.com/office/word/2010/wordprocessingDrawing" xmlns:wp="http://schemas.openxmlformats.org/drawingml/2006/wordprocessingDrawing" xmlns:w10="urn:schemas-microsoft-com:office:word" xmlns:w="http://schemas.openxmlformats.org/wordprocessingml/2006/main" xmlns:w14="http://schemas.microsoft.com/office/word/2010/wordml" xmlns:wpg="http://schemas.microsoft.com/office/word/2010/wordprocessingGroup" xmlns:wpi="http://schemas.microsoft.com/office/word/2010/wordprocessingInk" xmlns:wne="http://schemas.microsoft.com/office/word/2006/wordml" xmlns:wps="http://schemas.microsoft.com/office/word/2010/wordprocessingShape" mc:Ignorable="w14 wp14">
+  <w:p>
+    <w:pPr>
+      <w:pStyle w:val="Header"/>
+    </w:pPr>
+  </w:p>
+</w:hdr>
+</file>
+
+<file path=word/header2.xml><?xml version="1.0" encoding="utf-8"?>
+<w:hdr xmlns:wpc="http://schemas.microsoft.com/office/word/2010/wordprocessingCanvas" xmlns:mc="http://schemas.openxmlformats.org/markup-compatibility/2006" xmlns:o="urn:schemas-microsoft-com:office:office" xmlns:r="http://schemas.openxmlformats.org/officeDocument/2006/relationships" xmlns:m="http://schemas.openxmlformats.org/officeDocument/2006/math" xmlns:v="urn:schemas-microsoft-com:vml" xmlns:wp14="http://schemas.microsoft.com/office/word/2010/wordprocessingDrawing" xmlns:wp="http://schemas.openxmlformats.org/drawingml/2006/wordprocessingDrawing" xmlns:w10="urn:schemas-microsoft-com:office:word" xmlns:w="http://schemas.openxmlformats.org/wordprocessingml/2006/main" xmlns:w14="http://schemas.microsoft.com/office/word/2010/wordml" xmlns:wpg="http://schemas.microsoft.com/office/word/2010/wordprocessingGroup" xmlns:wpi="http://schemas.microsoft.com/office/word/2010/wordprocessingInk" xmlns:wne="http://schemas.microsoft.com/office/word/2006/wordml" xmlns:wps="http://schemas.microsoft.com/office/word/2010/wordprocessingShape" mc:Ignorable="w14 wp14">
+  <w:p>
+    <w:pPr>
+      <w:pStyle w:val="Header"/>
+    </w:pPr>
+  </w:p>
+</w:hdr>
+</file>
+
+<file path=word/header3.xml><?xml version="1.0" encoding="utf-8"?>
+<w:hdr xmlns:wpc="http://schemas.microsoft.com/office/word/2010/wordprocessingCanvas" xmlns:mc="http://schemas.openxmlformats.org/markup-compatibility/2006" xmlns:o="urn:schemas-microsoft-com:office:office" xmlns:r="http://schemas.openxmlformats.org/officeDocument/2006/relationships" xmlns:m="http://schemas.openxmlformats.org/officeDocument/2006/math" xmlns:v="urn:schemas-microsoft-com:vml" xmlns:wp14="http://schemas.microsoft.com/office/word/2010/wordprocessingDrawing" xmlns:wp="http://schemas.openxmlformats.org/drawingml/2006/wordprocessingDrawing" xmlns:w10="urn:schemas-microsoft-com:office:word" xmlns:w="http://schemas.openxmlformats.org/wordprocessingml/2006/main" xmlns:w14="http://schemas.microsoft.com/office/word/2010/wordml" xmlns:wpg="http://schemas.microsoft.com/office/word/2010/wordprocessingGroup" xmlns:wpi="http://schemas.microsoft.com/office/word/2010/wordprocessingInk" xmlns:wne="http://schemas.microsoft.com/office/word/2006/wordml" xmlns:wps="http://schemas.microsoft.com/office/word/2010/wordprocessingShape" mc:Ignorable="w14 wp14">
+  <w:p>
+    <w:pPr>
+      <w:pStyle w:val="Header"/>
+    </w:pPr>
+  </w:p>
+</w:hdr>
 </file>
 
 <file path=word/numbering.xml><?xml version="1.0" encoding="utf-8"?>
@@ -5306,6 +5399,50 @@
       <w:ind w:left="220"/>
     </w:pPr>
   </w:style>
+  <w:style w:type="paragraph" w:styleId="Header">
+    <w:name w:val="header"/>
+    <w:basedOn w:val="Normal"/>
+    <w:link w:val="HeaderChar"/>
+    <w:uiPriority w:val="99"/>
+    <w:unhideWhenUsed/>
+    <w:rsid w:val="000E6CC7"/>
+    <w:pPr>
+      <w:tabs>
+        <w:tab w:val="center" w:pos="4680"/>
+        <w:tab w:val="right" w:pos="9360"/>
+      </w:tabs>
+      <w:spacing w:after="0" w:line="240" w:lineRule="auto"/>
+    </w:pPr>
+  </w:style>
+  <w:style w:type="character" w:customStyle="1" w:styleId="HeaderChar">
+    <w:name w:val="Header Char"/>
+    <w:basedOn w:val="DefaultParagraphFont"/>
+    <w:link w:val="Header"/>
+    <w:uiPriority w:val="99"/>
+    <w:rsid w:val="000E6CC7"/>
+  </w:style>
+  <w:style w:type="paragraph" w:styleId="Footer">
+    <w:name w:val="footer"/>
+    <w:basedOn w:val="Normal"/>
+    <w:link w:val="FooterChar"/>
+    <w:uiPriority w:val="99"/>
+    <w:unhideWhenUsed/>
+    <w:rsid w:val="000E6CC7"/>
+    <w:pPr>
+      <w:tabs>
+        <w:tab w:val="center" w:pos="4680"/>
+        <w:tab w:val="right" w:pos="9360"/>
+      </w:tabs>
+      <w:spacing w:after="0" w:line="240" w:lineRule="auto"/>
+    </w:pPr>
+  </w:style>
+  <w:style w:type="character" w:customStyle="1" w:styleId="FooterChar">
+    <w:name w:val="Footer Char"/>
+    <w:basedOn w:val="DefaultParagraphFont"/>
+    <w:link w:val="Footer"/>
+    <w:uiPriority w:val="99"/>
+    <w:rsid w:val="000E6CC7"/>
+  </w:style>
 </w:styles>
 </file>
 
@@ -5710,6 +5847,50 @@
       <w:ind w:left="220"/>
     </w:pPr>
   </w:style>
+  <w:style w:type="paragraph" w:styleId="Header">
+    <w:name w:val="header"/>
+    <w:basedOn w:val="Normal"/>
+    <w:link w:val="HeaderChar"/>
+    <w:uiPriority w:val="99"/>
+    <w:unhideWhenUsed/>
+    <w:rsid w:val="000E6CC7"/>
+    <w:pPr>
+      <w:tabs>
+        <w:tab w:val="center" w:pos="4680"/>
+        <w:tab w:val="right" w:pos="9360"/>
+      </w:tabs>
+      <w:spacing w:after="0" w:line="240" w:lineRule="auto"/>
+    </w:pPr>
+  </w:style>
+  <w:style w:type="character" w:customStyle="1" w:styleId="HeaderChar">
+    <w:name w:val="Header Char"/>
+    <w:basedOn w:val="DefaultParagraphFont"/>
+    <w:link w:val="Header"/>
+    <w:uiPriority w:val="99"/>
+    <w:rsid w:val="000E6CC7"/>
+  </w:style>
+  <w:style w:type="paragraph" w:styleId="Footer">
+    <w:name w:val="footer"/>
+    <w:basedOn w:val="Normal"/>
+    <w:link w:val="FooterChar"/>
+    <w:uiPriority w:val="99"/>
+    <w:unhideWhenUsed/>
+    <w:rsid w:val="000E6CC7"/>
+    <w:pPr>
+      <w:tabs>
+        <w:tab w:val="center" w:pos="4680"/>
+        <w:tab w:val="right" w:pos="9360"/>
+      </w:tabs>
+      <w:spacing w:after="0" w:line="240" w:lineRule="auto"/>
+    </w:pPr>
+  </w:style>
+  <w:style w:type="character" w:customStyle="1" w:styleId="FooterChar">
+    <w:name w:val="Footer Char"/>
+    <w:basedOn w:val="DefaultParagraphFont"/>
+    <w:link w:val="Footer"/>
+    <w:uiPriority w:val="99"/>
+    <w:rsid w:val="000E6CC7"/>
+  </w:style>
 </w:styles>
 </file>
 
@@ -6003,7 +6184,7 @@
 </file>
 
 <file path=customXml/itemProps1.xml><?xml version="1.0" encoding="utf-8"?>
-<ds:datastoreItem xmlns:ds="http://schemas.openxmlformats.org/officeDocument/2006/customXml" ds:itemID="{74A9B5D1-E64A-4963-8826-F3F3E7442EEE}">
+<ds:datastoreItem xmlns:ds="http://schemas.openxmlformats.org/officeDocument/2006/customXml" ds:itemID="{7787ED80-833A-4515-80B9-D21E3068D8B2}">
   <ds:schemaRefs>
     <ds:schemaRef ds:uri="http://schemas.openxmlformats.org/officeDocument/2006/bibliography"/>
   </ds:schemaRefs>

</xml_diff>